<commit_message>
View product detail use case description
</commit_message>
<xml_diff>
--- a/sad-group-report.docx
+++ b/sad-group-report.docx
@@ -938,23 +938,48 @@
           <w:lang w:eastAsia="en-GB" w:bidi="bn-IN"/>
         </w:rPr>
       </w:pPr>
-      <w:r>
-        <w:rPr>
-          <w:lang w:eastAsia="en-GB" w:bidi="bn-IN"/>
-        </w:rPr>
-        <w:t>UC2 : View in category</w:t>
-      </w:r>
-      <w:r>
-        <w:rPr>
+      <w:commentRangeStart w:id="0"/>
+      <w:r>
+        <w:rPr>
+          <w:highlight w:val="yellow"/>
+          <w:lang w:eastAsia="en-GB" w:bidi="bn-IN"/>
+        </w:rPr>
+        <w:t>UC2 :</w:t>
+      </w:r>
+      <w:r>
+        <w:rPr>
+          <w:highlight w:val="yellow"/>
+          <w:lang w:eastAsia="en-GB" w:bidi="bn-IN"/>
+        </w:rPr>
+        <w:t xml:space="preserve"> (Remove and place it under UC1 flow)</w:t>
+      </w:r>
+      <w:r>
+        <w:rPr>
+          <w:highlight w:val="yellow"/>
           <w:lang w:eastAsia="en-GB" w:bidi="bn-IN"/>
         </w:rPr>
         <w:t xml:space="preserve"> </w:t>
       </w:r>
       <w:r>
         <w:rPr>
-          <w:lang w:eastAsia="en-GB" w:bidi="bn-IN"/>
-        </w:rPr>
-        <w:t>- C</w:t>
+          <w:highlight w:val="yellow"/>
+          <w:lang w:eastAsia="en-GB" w:bidi="bn-IN"/>
+        </w:rPr>
+        <w:t>Lists products</w:t>
+      </w:r>
+      <w:r>
+        <w:rPr>
+          <w:highlight w:val="yellow"/>
+          <w:lang w:eastAsia="en-GB" w:bidi="bn-IN"/>
+        </w:rPr>
+        <w:t xml:space="preserve"> in category</w:t>
+      </w:r>
+      <w:r>
+        <w:rPr>
+          <w:highlight w:val="yellow"/>
+          <w:lang w:eastAsia="en-GB" w:bidi="bn-IN"/>
+        </w:rPr>
+        <w:t xml:space="preserve"> - C</w:t>
       </w:r>
     </w:p>
     <w:p>
@@ -974,13 +999,107 @@
         <w:rPr>
           <w:lang w:eastAsia="en-GB" w:bidi="bn-IN"/>
         </w:rPr>
+        <w:t xml:space="preserve"> of a product</w:t>
+      </w:r>
+      <w:r>
+        <w:rPr>
+          <w:lang w:eastAsia="en-GB" w:bidi="bn-IN"/>
+        </w:rPr>
+        <w:t xml:space="preserve"> - C</w:t>
+      </w:r>
+    </w:p>
+    <w:p>
+      <w:pPr>
+        <w:ind w:left="1440"/>
+        <w:rPr>
+          <w:lang w:eastAsia="en-GB" w:bidi="bn-IN"/>
+        </w:rPr>
+      </w:pPr>
+      <w:r>
+        <w:rPr>
+          <w:highlight w:val="yellow"/>
+          <w:lang w:eastAsia="en-GB" w:bidi="bn-IN"/>
+        </w:rPr>
+        <w:t>UC4</w:t>
+      </w:r>
+      <w:r>
+        <w:rPr>
+          <w:highlight w:val="yellow"/>
+          <w:lang w:eastAsia="en-GB" w:bidi="bn-IN"/>
+        </w:rPr>
+        <w:t xml:space="preserve"> (Remove and place it under UC3 flow)</w:t>
+      </w:r>
+      <w:r>
+        <w:rPr>
+          <w:highlight w:val="yellow"/>
+          <w:lang w:eastAsia="en-GB" w:bidi="bn-IN"/>
+        </w:rPr>
+        <w:t xml:space="preserve"> : View updated</w:t>
+      </w:r>
+      <w:r>
+        <w:rPr>
+          <w:highlight w:val="yellow"/>
+          <w:lang w:eastAsia="en-GB" w:bidi="bn-IN"/>
+        </w:rPr>
+        <w:t xml:space="preserve"> product</w:t>
+      </w:r>
+      <w:r>
+        <w:rPr>
+          <w:highlight w:val="yellow"/>
+          <w:lang w:eastAsia="en-GB" w:bidi="bn-IN"/>
+        </w:rPr>
+        <w:t xml:space="preserve"> details</w:t>
+      </w:r>
+      <w:r>
+        <w:rPr>
+          <w:highlight w:val="yellow"/>
+          <w:lang w:eastAsia="en-GB" w:bidi="bn-IN"/>
+        </w:rPr>
+        <w:t xml:space="preserve"> - C</w:t>
+      </w:r>
+    </w:p>
+    <w:p>
+      <w:pPr>
+        <w:ind w:left="1440"/>
+        <w:rPr>
+          <w:highlight w:val="yellow"/>
+          <w:lang w:eastAsia="en-GB" w:bidi="bn-IN"/>
+        </w:rPr>
+      </w:pPr>
+      <w:r>
+        <w:rPr>
+          <w:highlight w:val="yellow"/>
+          <w:lang w:eastAsia="en-GB" w:bidi="bn-IN"/>
+        </w:rPr>
+        <w:t>UC5:</w:t>
+      </w:r>
+      <w:r>
+        <w:rPr>
+          <w:highlight w:val="yellow"/>
+          <w:lang w:eastAsia="en-GB" w:bidi="bn-IN"/>
+        </w:rPr>
+        <w:t xml:space="preserve"> (Remove and place it under UC7 flow)</w:t>
+      </w:r>
+      <w:r>
+        <w:rPr>
+          <w:highlight w:val="yellow"/>
+          <w:lang w:eastAsia="en-GB" w:bidi="bn-IN"/>
+        </w:rPr>
         <w:t xml:space="preserve"> </w:t>
       </w:r>
       <w:r>
         <w:rPr>
-          <w:lang w:eastAsia="en-GB" w:bidi="bn-IN"/>
-        </w:rPr>
-        <w:t>- C</w:t>
+          <w:highlight w:val="yellow"/>
+          <w:lang w:eastAsia="en-GB" w:bidi="bn-IN"/>
+        </w:rPr>
+        <w:t xml:space="preserve"> </w:t>
+      </w:r>
+      <w:r>
+        <w:rPr>
+          <w:highlight w:val="yellow"/>
+          <w:lang w:eastAsia="en-GB" w:bidi="bn-IN"/>
+        </w:rPr>
+        <w:t xml:space="preserve"> Inserts shipping address - C</w:t>
       </w:r>
     </w:p>
     <w:p>
@@ -992,21 +1111,31 @@
       </w:pPr>
       <w:r>
         <w:rPr>
-          <w:lang w:eastAsia="en-GB" w:bidi="bn-IN"/>
-        </w:rPr>
-        <w:t>UC4 : View updated details</w:t>
-      </w:r>
-      <w:r>
-        <w:rPr>
-          <w:lang w:eastAsia="en-GB" w:bidi="bn-IN"/>
-        </w:rPr>
-        <w:t xml:space="preserve"> </w:t>
-      </w:r>
-      <w:r>
-        <w:rPr>
-          <w:lang w:eastAsia="en-GB" w:bidi="bn-IN"/>
-        </w:rPr>
-        <w:t>- C</w:t>
+          <w:highlight w:val="yellow"/>
+          <w:lang w:eastAsia="en-GB" w:bidi="bn-IN"/>
+        </w:rPr>
+        <w:t>UC6:</w:t>
+      </w:r>
+      <w:r>
+        <w:rPr>
+          <w:highlight w:val="yellow"/>
+          <w:lang w:eastAsia="en-GB" w:bidi="bn-IN"/>
+        </w:rPr>
+        <w:t xml:space="preserve"> (Remove and place it under UC7 flow)</w:t>
+      </w:r>
+      <w:r>
+        <w:rPr>
+          <w:highlight w:val="yellow"/>
+          <w:lang w:eastAsia="en-GB" w:bidi="bn-IN"/>
+        </w:rPr>
+        <w:t xml:space="preserve"> Inserts payment method - C</w:t>
+      </w:r>
+      <w:commentRangeEnd w:id="0"/>
+      <w:r>
+        <w:rPr>
+          <w:rStyle w:val="CommentReference"/>
+        </w:rPr>
+        <w:commentReference w:id="0"/>
       </w:r>
     </w:p>
     <w:p>
@@ -1020,19 +1149,7 @@
         <w:rPr>
           <w:lang w:eastAsia="en-GB" w:bidi="bn-IN"/>
         </w:rPr>
-        <w:t>UC5:</w:t>
-      </w:r>
-      <w:r>
-        <w:rPr>
-          <w:lang w:eastAsia="en-GB" w:bidi="bn-IN"/>
-        </w:rPr>
-        <w:t xml:space="preserve"> Inserts shipping address </w:t>
-      </w:r>
-      <w:r>
-        <w:rPr>
-          <w:lang w:eastAsia="en-GB" w:bidi="bn-IN"/>
-        </w:rPr>
-        <w:t>- C</w:t>
+        <w:t>UC7: Submits order - C</w:t>
       </w:r>
     </w:p>
     <w:p>
@@ -1046,13 +1163,19 @@
         <w:rPr>
           <w:lang w:eastAsia="en-GB" w:bidi="bn-IN"/>
         </w:rPr>
-        <w:t xml:space="preserve">UC6: Inserts payment method </w:t>
-      </w:r>
-      <w:r>
-        <w:rPr>
-          <w:lang w:eastAsia="en-GB" w:bidi="bn-IN"/>
-        </w:rPr>
-        <w:t>- C</w:t>
+        <w:t xml:space="preserve">UC8: </w:t>
+      </w:r>
+      <w:r>
+        <w:rPr>
+          <w:lang w:eastAsia="en-GB" w:bidi="bn-IN"/>
+        </w:rPr>
+        <w:t>View</w:t>
+      </w:r>
+      <w:r>
+        <w:rPr>
+          <w:lang w:eastAsia="en-GB" w:bidi="bn-IN"/>
+        </w:rPr>
+        <w:t xml:space="preserve"> order status - C</w:t>
       </w:r>
     </w:p>
     <w:p>
@@ -1066,13 +1189,7 @@
         <w:rPr>
           <w:lang w:eastAsia="en-GB" w:bidi="bn-IN"/>
         </w:rPr>
-        <w:t xml:space="preserve">UC7: Submits order </w:t>
-      </w:r>
-      <w:r>
-        <w:rPr>
-          <w:lang w:eastAsia="en-GB" w:bidi="bn-IN"/>
-        </w:rPr>
-        <w:t>- C</w:t>
+        <w:t>UC9: Request call back - C</w:t>
       </w:r>
     </w:p>
     <w:p>
@@ -1086,13 +1203,7 @@
         <w:rPr>
           <w:lang w:eastAsia="en-GB" w:bidi="bn-IN"/>
         </w:rPr>
-        <w:t xml:space="preserve">UC8: View order status </w:t>
-      </w:r>
-      <w:r>
-        <w:rPr>
-          <w:lang w:eastAsia="en-GB" w:bidi="bn-IN"/>
-        </w:rPr>
-        <w:t>- C</w:t>
+        <w:t>UC10: View order status – SP</w:t>
       </w:r>
     </w:p>
     <w:p>
@@ -1106,31 +1217,19 @@
         <w:rPr>
           <w:lang w:eastAsia="en-GB" w:bidi="bn-IN"/>
         </w:rPr>
-        <w:t>UC</w:t>
-      </w:r>
-      <w:r>
-        <w:rPr>
-          <w:lang w:eastAsia="en-GB" w:bidi="bn-IN"/>
-        </w:rPr>
-        <w:t>9</w:t>
-      </w:r>
-      <w:r>
-        <w:rPr>
-          <w:lang w:eastAsia="en-GB" w:bidi="bn-IN"/>
-        </w:rPr>
-        <w:t>: Request call back</w:t>
-      </w:r>
-      <w:r>
-        <w:rPr>
-          <w:lang w:eastAsia="en-GB" w:bidi="bn-IN"/>
-        </w:rPr>
-        <w:t xml:space="preserve"> </w:t>
-      </w:r>
-      <w:r>
-        <w:rPr>
-          <w:lang w:eastAsia="en-GB" w:bidi="bn-IN"/>
-        </w:rPr>
-        <w:t>- C</w:t>
+        <w:t xml:space="preserve">UC 11: </w:t>
+      </w:r>
+      <w:r>
+        <w:rPr>
+          <w:lang w:eastAsia="en-GB" w:bidi="bn-IN"/>
+        </w:rPr>
+        <w:t xml:space="preserve">Change components of a product - </w:t>
+      </w:r>
+      <w:r>
+        <w:rPr>
+          <w:lang w:eastAsia="en-GB" w:bidi="bn-IN"/>
+        </w:rPr>
+        <w:t>SP</w:t>
       </w:r>
     </w:p>
     <w:p>
@@ -1144,25 +1243,19 @@
         <w:rPr>
           <w:lang w:eastAsia="en-GB" w:bidi="bn-IN"/>
         </w:rPr>
-        <w:t>UC</w:t>
-      </w:r>
-      <w:r>
-        <w:rPr>
-          <w:lang w:eastAsia="en-GB" w:bidi="bn-IN"/>
-        </w:rPr>
-        <w:t>10</w:t>
-      </w:r>
-      <w:r>
-        <w:rPr>
-          <w:lang w:eastAsia="en-GB" w:bidi="bn-IN"/>
-        </w:rPr>
-        <w:t xml:space="preserve">: </w:t>
-      </w:r>
-      <w:r>
-        <w:rPr>
-          <w:lang w:eastAsia="en-GB" w:bidi="bn-IN"/>
-        </w:rPr>
-        <w:t>View order status – SP</w:t>
+        <w:t>UC1</w:t>
+      </w:r>
+      <w:r>
+        <w:rPr>
+          <w:lang w:eastAsia="en-GB" w:bidi="bn-IN"/>
+        </w:rPr>
+        <w:t>2</w:t>
+      </w:r>
+      <w:r>
+        <w:rPr>
+          <w:lang w:eastAsia="en-GB" w:bidi="bn-IN"/>
+        </w:rPr>
+        <w:t>: Record Order – SP</w:t>
       </w:r>
     </w:p>
     <w:p>
@@ -1176,7 +1269,19 @@
         <w:rPr>
           <w:lang w:eastAsia="en-GB" w:bidi="bn-IN"/>
         </w:rPr>
-        <w:t>UC11: Record Order – SP</w:t>
+        <w:t>UC1</w:t>
+      </w:r>
+      <w:r>
+        <w:rPr>
+          <w:lang w:eastAsia="en-GB" w:bidi="bn-IN"/>
+        </w:rPr>
+        <w:t>3</w:t>
+      </w:r>
+      <w:r>
+        <w:rPr>
+          <w:lang w:eastAsia="en-GB" w:bidi="bn-IN"/>
+        </w:rPr>
+        <w:t>: Add discount to total price – SP</w:t>
       </w:r>
     </w:p>
     <w:p>
@@ -1190,7 +1295,19 @@
         <w:rPr>
           <w:lang w:eastAsia="en-GB" w:bidi="bn-IN"/>
         </w:rPr>
-        <w:t>UC12: Add discount to total price – SP</w:t>
+        <w:t>UC1</w:t>
+      </w:r>
+      <w:r>
+        <w:rPr>
+          <w:lang w:eastAsia="en-GB" w:bidi="bn-IN"/>
+        </w:rPr>
+        <w:t>4</w:t>
+      </w:r>
+      <w:r>
+        <w:rPr>
+          <w:lang w:eastAsia="en-GB" w:bidi="bn-IN"/>
+        </w:rPr>
+        <w:t>: Update order status – SP</w:t>
       </w:r>
     </w:p>
     <w:p>
@@ -1204,7 +1321,19 @@
         <w:rPr>
           <w:lang w:eastAsia="en-GB" w:bidi="bn-IN"/>
         </w:rPr>
-        <w:t>UC13: Update order status – SP</w:t>
+        <w:t>UC1</w:t>
+      </w:r>
+      <w:r>
+        <w:rPr>
+          <w:lang w:eastAsia="en-GB" w:bidi="bn-IN"/>
+        </w:rPr>
+        <w:t>5</w:t>
+      </w:r>
+      <w:r>
+        <w:rPr>
+          <w:lang w:eastAsia="en-GB" w:bidi="bn-IN"/>
+        </w:rPr>
+        <w:t>: Print Invoice – SP</w:t>
       </w:r>
     </w:p>
     <w:p>
@@ -1218,7 +1347,19 @@
         <w:rPr>
           <w:lang w:eastAsia="en-GB" w:bidi="bn-IN"/>
         </w:rPr>
-        <w:t>UC14: Print Invoice – SP</w:t>
+        <w:t>UC1</w:t>
+      </w:r>
+      <w:r>
+        <w:rPr>
+          <w:lang w:eastAsia="en-GB" w:bidi="bn-IN"/>
+        </w:rPr>
+        <w:t>6</w:t>
+      </w:r>
+      <w:r>
+        <w:rPr>
+          <w:lang w:eastAsia="en-GB" w:bidi="bn-IN"/>
+        </w:rPr>
+        <w:t>: Send product request to warehouse - SP</w:t>
       </w:r>
     </w:p>
     <w:p>
@@ -1232,7 +1373,31 @@
         <w:rPr>
           <w:lang w:eastAsia="en-GB" w:bidi="bn-IN"/>
         </w:rPr>
-        <w:t>UC15: Send product request to warehouse - SP</w:t>
+        <w:t>UC1</w:t>
+      </w:r>
+      <w:r>
+        <w:rPr>
+          <w:lang w:eastAsia="en-GB" w:bidi="bn-IN"/>
+        </w:rPr>
+        <w:t>7</w:t>
+      </w:r>
+      <w:r>
+        <w:rPr>
+          <w:lang w:eastAsia="en-GB" w:bidi="bn-IN"/>
+        </w:rPr>
+        <w:t xml:space="preserve">: View Product request from Salesperson </w:t>
+      </w:r>
+      <w:r>
+        <w:rPr>
+          <w:lang w:eastAsia="en-GB" w:bidi="bn-IN"/>
+        </w:rPr>
+        <w:t>–</w:t>
+      </w:r>
+      <w:r>
+        <w:rPr>
+          <w:lang w:eastAsia="en-GB" w:bidi="bn-IN"/>
+        </w:rPr>
+        <w:t xml:space="preserve"> WH</w:t>
       </w:r>
     </w:p>
     <w:p>
@@ -1246,7 +1411,20 @@
         <w:rPr>
           <w:lang w:eastAsia="en-GB" w:bidi="bn-IN"/>
         </w:rPr>
-        <w:t>UC16: View Product request from Salesperson - WH</w:t>
+        <w:lastRenderedPageBreak/>
+        <w:t>UC1</w:t>
+      </w:r>
+      <w:r>
+        <w:rPr>
+          <w:lang w:eastAsia="en-GB" w:bidi="bn-IN"/>
+        </w:rPr>
+        <w:t>8</w:t>
+      </w:r>
+      <w:r>
+        <w:rPr>
+          <w:lang w:eastAsia="en-GB" w:bidi="bn-IN"/>
+        </w:rPr>
+        <w:t>: Update Order Status - WH</w:t>
       </w:r>
     </w:p>
     <w:p>
@@ -1268,7 +1446,6 @@
         <w:rPr>
           <w:lang w:eastAsia="en-GB" w:bidi="bn-IN"/>
         </w:rPr>
-        <w:lastRenderedPageBreak/>
         <w:t>2.2.2 Use Case Description</w:t>
       </w:r>
     </w:p>
@@ -1371,8 +1548,12 @@
                 <w:lang w:eastAsia="en-GB" w:bidi="bn-IN"/>
               </w:rPr>
             </w:pPr>
-            <w:bookmarkStart w:id="0" w:name="_GoBack"/>
-            <w:bookmarkEnd w:id="0"/>
+            <w:r>
+              <w:rPr>
+                <w:lang w:eastAsia="en-GB" w:bidi="bn-IN"/>
+              </w:rPr>
+              <w:t>View Product Detail</w:t>
+            </w:r>
           </w:p>
         </w:tc>
       </w:tr>
@@ -1408,6 +1589,19 @@
                 <w:lang w:eastAsia="en-GB" w:bidi="bn-IN"/>
               </w:rPr>
             </w:pPr>
+            <w:r>
+              <w:rPr>
+                <w:lang w:eastAsia="en-GB" w:bidi="bn-IN"/>
+              </w:rPr>
+              <w:t xml:space="preserve">Customer </w:t>
+            </w:r>
+            <w:r>
+              <w:rPr>
+                <w:highlight w:val="yellow"/>
+                <w:lang w:eastAsia="en-GB" w:bidi="bn-IN"/>
+              </w:rPr>
+              <w:t>(Discuss if SP and WHY are also actors as they may need to view the product detail too, we are assuming they will view it using the same UI as customer which is why only Customer is assumed an actor)</w:t>
+            </w:r>
           </w:p>
         </w:tc>
       </w:tr>
@@ -1437,6 +1631,219 @@
           <w:tcPr>
             <w:tcW w:w="5288" w:type="dxa"/>
           </w:tcPr>
+          <w:p>
+            <w:pPr>
+              <w:rPr>
+                <w:lang w:eastAsia="en-GB" w:bidi="bn-IN"/>
+              </w:rPr>
+            </w:pPr>
+            <w:r>
+              <w:rPr>
+                <w:lang w:eastAsia="en-GB" w:bidi="bn-IN"/>
+              </w:rPr>
+              <w:t>NULL</w:t>
+            </w:r>
+          </w:p>
+        </w:tc>
+      </w:tr>
+      <w:tr>
+        <w:trPr>
+          <w:trHeight w:val="597"/>
+        </w:trPr>
+        <w:tc>
+          <w:tcPr>
+            <w:tcW w:w="1627" w:type="dxa"/>
+          </w:tcPr>
+          <w:p>
+            <w:pPr>
+              <w:rPr>
+                <w:lang w:eastAsia="en-GB" w:bidi="bn-IN"/>
+              </w:rPr>
+            </w:pPr>
+            <w:r>
+              <w:rPr>
+                <w:lang w:eastAsia="en-GB" w:bidi="bn-IN"/>
+              </w:rPr>
+              <w:t>Main Flows</w:t>
+            </w:r>
+          </w:p>
+        </w:tc>
+        <w:tc>
+          <w:tcPr>
+            <w:tcW w:w="5288" w:type="dxa"/>
+          </w:tcPr>
+          <w:p>
+            <w:pPr>
+              <w:pStyle w:val="ListParagraph"/>
+              <w:numPr>
+                <w:ilvl w:val="0"/>
+                <w:numId w:val="8"/>
+              </w:numPr>
+              <w:rPr>
+                <w:lang w:eastAsia="en-GB" w:bidi="bn-IN"/>
+              </w:rPr>
+            </w:pPr>
+            <w:r>
+              <w:rPr>
+                <w:lang w:eastAsia="en-GB" w:bidi="bn-IN"/>
+              </w:rPr>
+              <w:t>Customer Visit the web page</w:t>
+            </w:r>
+          </w:p>
+          <w:p>
+            <w:pPr>
+              <w:pStyle w:val="ListParagraph"/>
+              <w:numPr>
+                <w:ilvl w:val="0"/>
+                <w:numId w:val="8"/>
+              </w:numPr>
+              <w:rPr>
+                <w:lang w:eastAsia="en-GB" w:bidi="bn-IN"/>
+              </w:rPr>
+            </w:pPr>
+            <w:r>
+              <w:rPr>
+                <w:lang w:eastAsia="en-GB" w:bidi="bn-IN"/>
+              </w:rPr>
+              <w:t>System displays list of products on the webpage.</w:t>
+            </w:r>
+          </w:p>
+          <w:p>
+            <w:pPr>
+              <w:pStyle w:val="ListParagraph"/>
+              <w:numPr>
+                <w:ilvl w:val="0"/>
+                <w:numId w:val="8"/>
+              </w:numPr>
+              <w:rPr>
+                <w:lang w:eastAsia="en-GB" w:bidi="bn-IN"/>
+              </w:rPr>
+            </w:pPr>
+            <w:r>
+              <w:rPr>
+                <w:lang w:eastAsia="en-GB" w:bidi="bn-IN"/>
+              </w:rPr>
+              <w:t>Customer selects the product.</w:t>
+            </w:r>
+          </w:p>
+          <w:p>
+            <w:pPr>
+              <w:pStyle w:val="ListParagraph"/>
+              <w:numPr>
+                <w:ilvl w:val="0"/>
+                <w:numId w:val="8"/>
+              </w:numPr>
+              <w:rPr>
+                <w:lang w:eastAsia="en-GB" w:bidi="bn-IN"/>
+              </w:rPr>
+            </w:pPr>
+            <w:r>
+              <w:rPr>
+                <w:lang w:eastAsia="en-GB" w:bidi="bn-IN"/>
+              </w:rPr>
+              <w:t>Customer presses the view detail button.</w:t>
+            </w:r>
+          </w:p>
+          <w:p>
+            <w:pPr>
+              <w:pStyle w:val="ListParagraph"/>
+              <w:numPr>
+                <w:ilvl w:val="0"/>
+                <w:numId w:val="8"/>
+              </w:numPr>
+              <w:rPr>
+                <w:lang w:eastAsia="en-GB" w:bidi="bn-IN"/>
+              </w:rPr>
+            </w:pPr>
+            <w:r>
+              <w:rPr>
+                <w:lang w:eastAsia="en-GB" w:bidi="bn-IN"/>
+              </w:rPr>
+              <w:t>Detail is presented.</w:t>
+            </w:r>
+          </w:p>
+        </w:tc>
+      </w:tr>
+      <w:tr>
+        <w:trPr>
+          <w:trHeight w:val="564"/>
+        </w:trPr>
+        <w:tc>
+          <w:tcPr>
+            <w:tcW w:w="1627" w:type="dxa"/>
+          </w:tcPr>
+          <w:p>
+            <w:pPr>
+              <w:rPr>
+                <w:lang w:eastAsia="en-GB" w:bidi="bn-IN"/>
+              </w:rPr>
+            </w:pPr>
+            <w:r>
+              <w:rPr>
+                <w:lang w:eastAsia="en-GB" w:bidi="bn-IN"/>
+              </w:rPr>
+              <w:t>Alternative Flows</w:t>
+            </w:r>
+          </w:p>
+        </w:tc>
+        <w:tc>
+          <w:tcPr>
+            <w:tcW w:w="5288" w:type="dxa"/>
+          </w:tcPr>
+          <w:p>
+            <w:pPr>
+              <w:pStyle w:val="ListParagraph"/>
+              <w:numPr>
+                <w:ilvl w:val="0"/>
+                <w:numId w:val="9"/>
+              </w:numPr>
+              <w:rPr>
+                <w:lang w:eastAsia="en-GB" w:bidi="bn-IN"/>
+              </w:rPr>
+            </w:pPr>
+            <w:r>
+              <w:rPr>
+                <w:lang w:eastAsia="en-GB" w:bidi="bn-IN"/>
+              </w:rPr>
+              <w:t>Customer visit the web page</w:t>
+            </w:r>
+          </w:p>
+          <w:p>
+            <w:pPr>
+              <w:pStyle w:val="ListParagraph"/>
+              <w:numPr>
+                <w:ilvl w:val="0"/>
+                <w:numId w:val="9"/>
+              </w:numPr>
+              <w:rPr>
+                <w:lang w:eastAsia="en-GB" w:bidi="bn-IN"/>
+              </w:rPr>
+            </w:pPr>
+            <w:r>
+              <w:rPr>
+                <w:lang w:eastAsia="en-GB" w:bidi="bn-IN"/>
+              </w:rPr>
+              <w:t>No products are available to display</w:t>
+            </w:r>
+          </w:p>
+          <w:p>
+            <w:pPr>
+              <w:pStyle w:val="ListParagraph"/>
+              <w:numPr>
+                <w:ilvl w:val="0"/>
+                <w:numId w:val="9"/>
+              </w:numPr>
+              <w:rPr>
+                <w:lang w:eastAsia="en-GB" w:bidi="bn-IN"/>
+              </w:rPr>
+            </w:pPr>
+            <w:r>
+              <w:rPr>
+                <w:lang w:eastAsia="en-GB" w:bidi="bn-IN"/>
+              </w:rPr>
+              <w:t>System displays “No Product Found” error message.</w:t>
+            </w:r>
+          </w:p>
           <w:p>
             <w:pPr>
               <w:rPr>
@@ -1464,76 +1871,6 @@
               <w:rPr>
                 <w:lang w:eastAsia="en-GB" w:bidi="bn-IN"/>
               </w:rPr>
-              <w:t>Main Flows</w:t>
-            </w:r>
-          </w:p>
-        </w:tc>
-        <w:tc>
-          <w:tcPr>
-            <w:tcW w:w="5288" w:type="dxa"/>
-          </w:tcPr>
-          <w:p>
-            <w:pPr>
-              <w:rPr>
-                <w:lang w:eastAsia="en-GB" w:bidi="bn-IN"/>
-              </w:rPr>
-            </w:pPr>
-          </w:p>
-        </w:tc>
-      </w:tr>
-      <w:tr>
-        <w:trPr>
-          <w:trHeight w:val="564"/>
-        </w:trPr>
-        <w:tc>
-          <w:tcPr>
-            <w:tcW w:w="1627" w:type="dxa"/>
-          </w:tcPr>
-          <w:p>
-            <w:pPr>
-              <w:rPr>
-                <w:lang w:eastAsia="en-GB" w:bidi="bn-IN"/>
-              </w:rPr>
-            </w:pPr>
-            <w:r>
-              <w:rPr>
-                <w:lang w:eastAsia="en-GB" w:bidi="bn-IN"/>
-              </w:rPr>
-              <w:t>Alternative Flows</w:t>
-            </w:r>
-          </w:p>
-        </w:tc>
-        <w:tc>
-          <w:tcPr>
-            <w:tcW w:w="5288" w:type="dxa"/>
-          </w:tcPr>
-          <w:p>
-            <w:pPr>
-              <w:rPr>
-                <w:lang w:eastAsia="en-GB" w:bidi="bn-IN"/>
-              </w:rPr>
-            </w:pPr>
-          </w:p>
-        </w:tc>
-      </w:tr>
-      <w:tr>
-        <w:trPr>
-          <w:trHeight w:val="597"/>
-        </w:trPr>
-        <w:tc>
-          <w:tcPr>
-            <w:tcW w:w="1627" w:type="dxa"/>
-          </w:tcPr>
-          <w:p>
-            <w:pPr>
-              <w:rPr>
-                <w:lang w:eastAsia="en-GB" w:bidi="bn-IN"/>
-              </w:rPr>
-            </w:pPr>
-            <w:r>
-              <w:rPr>
-                <w:lang w:eastAsia="en-GB" w:bidi="bn-IN"/>
-              </w:rPr>
               <w:t>Post-Conditions</w:t>
             </w:r>
           </w:p>
@@ -1548,6 +1885,14 @@
                 <w:lang w:eastAsia="en-GB" w:bidi="bn-IN"/>
               </w:rPr>
             </w:pPr>
+            <w:r>
+              <w:rPr>
+                <w:lang w:eastAsia="en-GB" w:bidi="bn-IN"/>
+              </w:rPr>
+              <w:t>If the use case is successful, the user will be presented with a list of products which he can browse, view details and select.</w:t>
+            </w:r>
+            <w:bookmarkStart w:id="1" w:name="_GoBack"/>
+            <w:bookmarkEnd w:id="1"/>
           </w:p>
         </w:tc>
       </w:tr>
@@ -1630,9 +1975,136 @@
 </w:document>
 </file>
 
+<file path=word/comments.xml><?xml version="1.0" encoding="utf-8"?>
+<w:comments xmlns:wpc="http://schemas.microsoft.com/office/word/2010/wordprocessingCanvas" xmlns:cx="http://schemas.microsoft.com/office/drawing/2014/chartex" xmlns:cx1="http://schemas.microsoft.com/office/drawing/2015/9/8/chartex" xmlns:cx2="http://schemas.microsoft.com/office/drawing/2015/10/21/chartex" xmlns:cx3="http://schemas.microsoft.com/office/drawing/2016/5/9/chartex" xmlns:cx4="http://schemas.microsoft.com/office/drawing/2016/5/10/chartex" xmlns:cx5="http://schemas.microsoft.com/office/drawing/2016/5/11/chartex" xmlns:cx6="http://schemas.microsoft.com/office/drawing/2016/5/12/chartex" xmlns:cx7="http://schemas.microsoft.com/office/drawing/2016/5/13/chartex" xmlns:cx8="http://schemas.microsoft.com/office/drawing/2016/5/14/chartex" xmlns:mc="http://schemas.openxmlformats.org/markup-compatibility/2006" xmlns:aink="http://schemas.microsoft.com/office/drawing/2016/ink" xmlns:am3d="http://schemas.microsoft.com/office/drawing/2017/model3d" xmlns:o="urn:schemas-microsoft-com:office:office" xmlns:r="http://schemas.openxmlformats.org/officeDocument/2006/relationships" xmlns:m="http://schemas.openxmlformats.org/officeDocument/2006/math" xmlns:v="urn:schemas-microsoft-com:vml" xmlns:wp14="http://schemas.microsoft.com/office/word/2010/wordprocessingDrawing" xmlns:wp="http://schemas.openxmlformats.org/drawingml/2006/wordprocessingDrawing" xmlns:w10="urn:schemas-microsoft-com:office:word" xmlns:w="http://schemas.openxmlformats.org/wordprocessingml/2006/main" xmlns:w14="http://schemas.microsoft.com/office/word/2010/wordml" xmlns:w15="http://schemas.microsoft.com/office/word/2012/wordml" xmlns:w16cid="http://schemas.microsoft.com/office/word/2016/wordml/cid" xmlns:w16se="http://schemas.microsoft.com/office/word/2015/wordml/symex" xmlns:wpg="http://schemas.microsoft.com/office/word/2010/wordprocessingGroup" xmlns:wpi="http://schemas.microsoft.com/office/word/2010/wordprocessingInk" xmlns:wne="http://schemas.microsoft.com/office/word/2006/wordml" xmlns:wps="http://schemas.microsoft.com/office/word/2010/wordprocessingShape" mc:Ignorable="w14 w15 w16se w16cid wp14">
+  <w:comment w:id="0" w:author="Salmaz Zaman" w:date="2020-03-06T09:42:00Z" w:initials="SZ">
+    <w:p>
+      <w:pPr>
+        <w:pStyle w:val="CommentText"/>
+      </w:pPr>
+      <w:r>
+        <w:rPr>
+          <w:rStyle w:val="CommentReference"/>
+        </w:rPr>
+        <w:annotationRef/>
+      </w:r>
+      <w:r>
+        <w:t>Discuss if we should be changing use cases as I have proposed in yellow marker</w:t>
+      </w:r>
+    </w:p>
+    <w:p>
+      <w:pPr>
+        <w:pStyle w:val="CommentText"/>
+      </w:pPr>
+    </w:p>
+  </w:comment>
+</w:comments>
+</file>
+
+<file path=word/commentsExtended.xml><?xml version="1.0" encoding="utf-8"?>
+<w15:commentsEx xmlns:wpc="http://schemas.microsoft.com/office/word/2010/wordprocessingCanvas" xmlns:cx="http://schemas.microsoft.com/office/drawing/2014/chartex" xmlns:cx1="http://schemas.microsoft.com/office/drawing/2015/9/8/chartex" xmlns:cx2="http://schemas.microsoft.com/office/drawing/2015/10/21/chartex" xmlns:cx3="http://schemas.microsoft.com/office/drawing/2016/5/9/chartex" xmlns:cx4="http://schemas.microsoft.com/office/drawing/2016/5/10/chartex" xmlns:cx5="http://schemas.microsoft.com/office/drawing/2016/5/11/chartex" xmlns:cx6="http://schemas.microsoft.com/office/drawing/2016/5/12/chartex" xmlns:cx7="http://schemas.microsoft.com/office/drawing/2016/5/13/chartex" xmlns:cx8="http://schemas.microsoft.com/office/drawing/2016/5/14/chartex" xmlns:mc="http://schemas.openxmlformats.org/markup-compatibility/2006" xmlns:aink="http://schemas.microsoft.com/office/drawing/2016/ink" xmlns:am3d="http://schemas.microsoft.com/office/drawing/2017/model3d" xmlns:o="urn:schemas-microsoft-com:office:office" xmlns:r="http://schemas.openxmlformats.org/officeDocument/2006/relationships" xmlns:m="http://schemas.openxmlformats.org/officeDocument/2006/math" xmlns:v="urn:schemas-microsoft-com:vml" xmlns:wp14="http://schemas.microsoft.com/office/word/2010/wordprocessingDrawing" xmlns:wp="http://schemas.openxmlformats.org/drawingml/2006/wordprocessingDrawing" xmlns:w10="urn:schemas-microsoft-com:office:word" xmlns:w="http://schemas.openxmlformats.org/wordprocessingml/2006/main" xmlns:w14="http://schemas.microsoft.com/office/word/2010/wordml" xmlns:w15="http://schemas.microsoft.com/office/word/2012/wordml" xmlns:w16cid="http://schemas.microsoft.com/office/word/2016/wordml/cid" xmlns:w16se="http://schemas.microsoft.com/office/word/2015/wordml/symex" xmlns:wpg="http://schemas.microsoft.com/office/word/2010/wordprocessingGroup" xmlns:wpi="http://schemas.microsoft.com/office/word/2010/wordprocessingInk" xmlns:wne="http://schemas.microsoft.com/office/word/2006/wordml" xmlns:wps="http://schemas.microsoft.com/office/word/2010/wordprocessingShape" mc:Ignorable="w14 w15 w16se w16cid wp14">
+  <w15:commentEx w15:paraId="54187156" w15:done="0"/>
+</w15:commentsEx>
+</file>
+
+<file path=word/commentsIds.xml><?xml version="1.0" encoding="utf-8"?>
+<w16cid:commentsIds xmlns:wpc="http://schemas.microsoft.com/office/word/2010/wordprocessingCanvas" xmlns:cx="http://schemas.microsoft.com/office/drawing/2014/chartex" xmlns:cx1="http://schemas.microsoft.com/office/drawing/2015/9/8/chartex" xmlns:cx2="http://schemas.microsoft.com/office/drawing/2015/10/21/chartex" xmlns:cx3="http://schemas.microsoft.com/office/drawing/2016/5/9/chartex" xmlns:cx4="http://schemas.microsoft.com/office/drawing/2016/5/10/chartex" xmlns:cx5="http://schemas.microsoft.com/office/drawing/2016/5/11/chartex" xmlns:cx6="http://schemas.microsoft.com/office/drawing/2016/5/12/chartex" xmlns:cx7="http://schemas.microsoft.com/office/drawing/2016/5/13/chartex" xmlns:cx8="http://schemas.microsoft.com/office/drawing/2016/5/14/chartex" xmlns:mc="http://schemas.openxmlformats.org/markup-compatibility/2006" xmlns:aink="http://schemas.microsoft.com/office/drawing/2016/ink" xmlns:am3d="http://schemas.microsoft.com/office/drawing/2017/model3d" xmlns:o="urn:schemas-microsoft-com:office:office" xmlns:r="http://schemas.openxmlformats.org/officeDocument/2006/relationships" xmlns:m="http://schemas.openxmlformats.org/officeDocument/2006/math" xmlns:v="urn:schemas-microsoft-com:vml" xmlns:wp14="http://schemas.microsoft.com/office/word/2010/wordprocessingDrawing" xmlns:wp="http://schemas.openxmlformats.org/drawingml/2006/wordprocessingDrawing" xmlns:w10="urn:schemas-microsoft-com:office:word" xmlns:w="http://schemas.openxmlformats.org/wordprocessingml/2006/main" xmlns:w14="http://schemas.microsoft.com/office/word/2010/wordml" xmlns:w15="http://schemas.microsoft.com/office/word/2012/wordml" xmlns:w16cid="http://schemas.microsoft.com/office/word/2016/wordml/cid" xmlns:w16se="http://schemas.microsoft.com/office/word/2015/wordml/symex" xmlns:wpg="http://schemas.microsoft.com/office/word/2010/wordprocessingGroup" xmlns:wpi="http://schemas.microsoft.com/office/word/2010/wordprocessingInk" xmlns:wne="http://schemas.microsoft.com/office/word/2006/wordml" xmlns:wps="http://schemas.microsoft.com/office/word/2010/wordprocessingShape" mc:Ignorable="w14 w15 w16se w16cid wp14">
+  <w16cid:commentId w16cid:paraId="54187156" w16cid:durableId="220C9986"/>
+</w16cid:commentsIds>
+</file>
+
 <file path=word/numbering.xml><?xml version="1.0" encoding="utf-8"?>
 <w:numbering xmlns:wpc="http://schemas.microsoft.com/office/word/2010/wordprocessingCanvas" xmlns:cx="http://schemas.microsoft.com/office/drawing/2014/chartex" xmlns:cx1="http://schemas.microsoft.com/office/drawing/2015/9/8/chartex" xmlns:cx2="http://schemas.microsoft.com/office/drawing/2015/10/21/chartex" xmlns:cx3="http://schemas.microsoft.com/office/drawing/2016/5/9/chartex" xmlns:cx4="http://schemas.microsoft.com/office/drawing/2016/5/10/chartex" xmlns:cx5="http://schemas.microsoft.com/office/drawing/2016/5/11/chartex" xmlns:cx6="http://schemas.microsoft.com/office/drawing/2016/5/12/chartex" xmlns:cx7="http://schemas.microsoft.com/office/drawing/2016/5/13/chartex" xmlns:cx8="http://schemas.microsoft.com/office/drawing/2016/5/14/chartex" xmlns:mc="http://schemas.openxmlformats.org/markup-compatibility/2006" xmlns:aink="http://schemas.microsoft.com/office/drawing/2016/ink" xmlns:am3d="http://schemas.microsoft.com/office/drawing/2017/model3d" xmlns:o="urn:schemas-microsoft-com:office:office" xmlns:r="http://schemas.openxmlformats.org/officeDocument/2006/relationships" xmlns:m="http://schemas.openxmlformats.org/officeDocument/2006/math" xmlns:v="urn:schemas-microsoft-com:vml" xmlns:wp14="http://schemas.microsoft.com/office/word/2010/wordprocessingDrawing" xmlns:wp="http://schemas.openxmlformats.org/drawingml/2006/wordprocessingDrawing" xmlns:w10="urn:schemas-microsoft-com:office:word" xmlns:w="http://schemas.openxmlformats.org/wordprocessingml/2006/main" xmlns:w14="http://schemas.microsoft.com/office/word/2010/wordml" xmlns:w15="http://schemas.microsoft.com/office/word/2012/wordml" xmlns:w16cid="http://schemas.microsoft.com/office/word/2016/wordml/cid" xmlns:w16se="http://schemas.microsoft.com/office/word/2015/wordml/symex" xmlns:wpg="http://schemas.microsoft.com/office/word/2010/wordprocessingGroup" xmlns:wpi="http://schemas.microsoft.com/office/word/2010/wordprocessingInk" xmlns:wne="http://schemas.microsoft.com/office/word/2006/wordml" xmlns:wps="http://schemas.microsoft.com/office/word/2010/wordprocessingShape" mc:Ignorable="w14 w15 w16se w16cid wp14">
   <w:abstractNum w:abstractNumId="0" w15:restartNumberingAfterBreak="0">
+    <w:nsid w:val="13A428F1"/>
+    <w:multiLevelType w:val="hybridMultilevel"/>
+    <w:tmpl w:val="791A6634"/>
+    <w:lvl w:ilvl="0" w:tplc="08090011">
+      <w:start w:val="1"/>
+      <w:numFmt w:val="decimal"/>
+      <w:lvlText w:val="%1)"/>
+      <w:lvlJc w:val="left"/>
+      <w:pPr>
+        <w:ind w:left="720" w:hanging="360"/>
+      </w:pPr>
+      <w:rPr>
+        <w:rFonts w:hint="default"/>
+      </w:rPr>
+    </w:lvl>
+    <w:lvl w:ilvl="1" w:tplc="08090019" w:tentative="1">
+      <w:start w:val="1"/>
+      <w:numFmt w:val="lowerLetter"/>
+      <w:lvlText w:val="%2."/>
+      <w:lvlJc w:val="left"/>
+      <w:pPr>
+        <w:ind w:left="1440" w:hanging="360"/>
+      </w:pPr>
+    </w:lvl>
+    <w:lvl w:ilvl="2" w:tplc="0809001B" w:tentative="1">
+      <w:start w:val="1"/>
+      <w:numFmt w:val="lowerRoman"/>
+      <w:lvlText w:val="%3."/>
+      <w:lvlJc w:val="right"/>
+      <w:pPr>
+        <w:ind w:left="2160" w:hanging="180"/>
+      </w:pPr>
+    </w:lvl>
+    <w:lvl w:ilvl="3" w:tplc="0809000F" w:tentative="1">
+      <w:start w:val="1"/>
+      <w:numFmt w:val="decimal"/>
+      <w:lvlText w:val="%4."/>
+      <w:lvlJc w:val="left"/>
+      <w:pPr>
+        <w:ind w:left="2880" w:hanging="360"/>
+      </w:pPr>
+    </w:lvl>
+    <w:lvl w:ilvl="4" w:tplc="08090019" w:tentative="1">
+      <w:start w:val="1"/>
+      <w:numFmt w:val="lowerLetter"/>
+      <w:lvlText w:val="%5."/>
+      <w:lvlJc w:val="left"/>
+      <w:pPr>
+        <w:ind w:left="3600" w:hanging="360"/>
+      </w:pPr>
+    </w:lvl>
+    <w:lvl w:ilvl="5" w:tplc="0809001B" w:tentative="1">
+      <w:start w:val="1"/>
+      <w:numFmt w:val="lowerRoman"/>
+      <w:lvlText w:val="%6."/>
+      <w:lvlJc w:val="right"/>
+      <w:pPr>
+        <w:ind w:left="4320" w:hanging="180"/>
+      </w:pPr>
+    </w:lvl>
+    <w:lvl w:ilvl="6" w:tplc="0809000F" w:tentative="1">
+      <w:start w:val="1"/>
+      <w:numFmt w:val="decimal"/>
+      <w:lvlText w:val="%7."/>
+      <w:lvlJc w:val="left"/>
+      <w:pPr>
+        <w:ind w:left="5040" w:hanging="360"/>
+      </w:pPr>
+    </w:lvl>
+    <w:lvl w:ilvl="7" w:tplc="08090019" w:tentative="1">
+      <w:start w:val="1"/>
+      <w:numFmt w:val="lowerLetter"/>
+      <w:lvlText w:val="%8."/>
+      <w:lvlJc w:val="left"/>
+      <w:pPr>
+        <w:ind w:left="5760" w:hanging="360"/>
+      </w:pPr>
+    </w:lvl>
+    <w:lvl w:ilvl="8" w:tplc="0809001B" w:tentative="1">
+      <w:start w:val="1"/>
+      <w:numFmt w:val="lowerRoman"/>
+      <w:lvlText w:val="%9."/>
+      <w:lvlJc w:val="right"/>
+      <w:pPr>
+        <w:ind w:left="6480" w:hanging="180"/>
+      </w:pPr>
+    </w:lvl>
+  </w:abstractNum>
+  <w:abstractNum w:abstractNumId="1" w15:restartNumberingAfterBreak="0">
     <w:nsid w:val="1C9A036C"/>
     <w:multiLevelType w:val="multilevel"/>
     <w:tmpl w:val="039263D8"/>
@@ -1745,7 +2217,7 @@
       </w:pPr>
     </w:lvl>
   </w:abstractNum>
-  <w:abstractNum w:abstractNumId="1" w15:restartNumberingAfterBreak="0">
+  <w:abstractNum w:abstractNumId="2" w15:restartNumberingAfterBreak="0">
     <w:nsid w:val="37921B31"/>
     <w:multiLevelType w:val="multilevel"/>
     <w:tmpl w:val="A164EC82"/>
@@ -1858,7 +2330,7 @@
       </w:pPr>
     </w:lvl>
   </w:abstractNum>
-  <w:abstractNum w:abstractNumId="2" w15:restartNumberingAfterBreak="0">
+  <w:abstractNum w:abstractNumId="3" w15:restartNumberingAfterBreak="0">
     <w:nsid w:val="3BB968E8"/>
     <w:multiLevelType w:val="multilevel"/>
     <w:tmpl w:val="DA14CDAE"/>
@@ -1971,7 +2443,7 @@
       </w:pPr>
     </w:lvl>
   </w:abstractNum>
-  <w:abstractNum w:abstractNumId="3" w15:restartNumberingAfterBreak="0">
+  <w:abstractNum w:abstractNumId="4" w15:restartNumberingAfterBreak="0">
     <w:nsid w:val="409F5195"/>
     <w:multiLevelType w:val="multilevel"/>
     <w:tmpl w:val="03FE6CE0"/>
@@ -2084,7 +2556,96 @@
       </w:pPr>
     </w:lvl>
   </w:abstractNum>
-  <w:abstractNum w:abstractNumId="4" w15:restartNumberingAfterBreak="0">
+  <w:abstractNum w:abstractNumId="5" w15:restartNumberingAfterBreak="0">
+    <w:nsid w:val="562F22DA"/>
+    <w:multiLevelType w:val="hybridMultilevel"/>
+    <w:tmpl w:val="6FF2074C"/>
+    <w:lvl w:ilvl="0" w:tplc="08090011">
+      <w:start w:val="1"/>
+      <w:numFmt w:val="decimal"/>
+      <w:lvlText w:val="%1)"/>
+      <w:lvlJc w:val="left"/>
+      <w:pPr>
+        <w:ind w:left="720" w:hanging="360"/>
+      </w:pPr>
+      <w:rPr>
+        <w:rFonts w:hint="default"/>
+      </w:rPr>
+    </w:lvl>
+    <w:lvl w:ilvl="1" w:tplc="08090019" w:tentative="1">
+      <w:start w:val="1"/>
+      <w:numFmt w:val="lowerLetter"/>
+      <w:lvlText w:val="%2."/>
+      <w:lvlJc w:val="left"/>
+      <w:pPr>
+        <w:ind w:left="1440" w:hanging="360"/>
+      </w:pPr>
+    </w:lvl>
+    <w:lvl w:ilvl="2" w:tplc="0809001B" w:tentative="1">
+      <w:start w:val="1"/>
+      <w:numFmt w:val="lowerRoman"/>
+      <w:lvlText w:val="%3."/>
+      <w:lvlJc w:val="right"/>
+      <w:pPr>
+        <w:ind w:left="2160" w:hanging="180"/>
+      </w:pPr>
+    </w:lvl>
+    <w:lvl w:ilvl="3" w:tplc="0809000F" w:tentative="1">
+      <w:start w:val="1"/>
+      <w:numFmt w:val="decimal"/>
+      <w:lvlText w:val="%4."/>
+      <w:lvlJc w:val="left"/>
+      <w:pPr>
+        <w:ind w:left="2880" w:hanging="360"/>
+      </w:pPr>
+    </w:lvl>
+    <w:lvl w:ilvl="4" w:tplc="08090019" w:tentative="1">
+      <w:start w:val="1"/>
+      <w:numFmt w:val="lowerLetter"/>
+      <w:lvlText w:val="%5."/>
+      <w:lvlJc w:val="left"/>
+      <w:pPr>
+        <w:ind w:left="3600" w:hanging="360"/>
+      </w:pPr>
+    </w:lvl>
+    <w:lvl w:ilvl="5" w:tplc="0809001B" w:tentative="1">
+      <w:start w:val="1"/>
+      <w:numFmt w:val="lowerRoman"/>
+      <w:lvlText w:val="%6."/>
+      <w:lvlJc w:val="right"/>
+      <w:pPr>
+        <w:ind w:left="4320" w:hanging="180"/>
+      </w:pPr>
+    </w:lvl>
+    <w:lvl w:ilvl="6" w:tplc="0809000F" w:tentative="1">
+      <w:start w:val="1"/>
+      <w:numFmt w:val="decimal"/>
+      <w:lvlText w:val="%7."/>
+      <w:lvlJc w:val="left"/>
+      <w:pPr>
+        <w:ind w:left="5040" w:hanging="360"/>
+      </w:pPr>
+    </w:lvl>
+    <w:lvl w:ilvl="7" w:tplc="08090019" w:tentative="1">
+      <w:start w:val="1"/>
+      <w:numFmt w:val="lowerLetter"/>
+      <w:lvlText w:val="%8."/>
+      <w:lvlJc w:val="left"/>
+      <w:pPr>
+        <w:ind w:left="5760" w:hanging="360"/>
+      </w:pPr>
+    </w:lvl>
+    <w:lvl w:ilvl="8" w:tplc="0809001B" w:tentative="1">
+      <w:start w:val="1"/>
+      <w:numFmt w:val="lowerRoman"/>
+      <w:lvlText w:val="%9."/>
+      <w:lvlJc w:val="right"/>
+      <w:pPr>
+        <w:ind w:left="6480" w:hanging="180"/>
+      </w:pPr>
+    </w:lvl>
+  </w:abstractNum>
+  <w:abstractNum w:abstractNumId="6" w15:restartNumberingAfterBreak="0">
     <w:nsid w:val="70E26E76"/>
     <w:multiLevelType w:val="multilevel"/>
     <w:tmpl w:val="ED6289DA"/>
@@ -2197,7 +2758,7 @@
       </w:pPr>
     </w:lvl>
   </w:abstractNum>
-  <w:abstractNum w:abstractNumId="5" w15:restartNumberingAfterBreak="0">
+  <w:abstractNum w:abstractNumId="7" w15:restartNumberingAfterBreak="0">
     <w:nsid w:val="73542A83"/>
     <w:multiLevelType w:val="multilevel"/>
     <w:tmpl w:val="263424A4"/>
@@ -2310,7 +2871,7 @@
       </w:pPr>
     </w:lvl>
   </w:abstractNum>
-  <w:abstractNum w:abstractNumId="6" w15:restartNumberingAfterBreak="0">
+  <w:abstractNum w:abstractNumId="8" w15:restartNumberingAfterBreak="0">
     <w:nsid w:val="7C713E7B"/>
     <w:multiLevelType w:val="multilevel"/>
     <w:tmpl w:val="5CD006CE"/>
@@ -2424,10 +2985,10 @@
     </w:lvl>
   </w:abstractNum>
   <w:num w:numId="1">
-    <w:abstractNumId w:val="2"/>
+    <w:abstractNumId w:val="3"/>
   </w:num>
   <w:num w:numId="2">
-    <w:abstractNumId w:val="0"/>
+    <w:abstractNumId w:val="1"/>
     <w:lvlOverride w:ilvl="0">
       <w:lvl w:ilvl="0">
         <w:numFmt w:val="decimal"/>
@@ -2437,6 +2998,26 @@
     </w:lvlOverride>
   </w:num>
   <w:num w:numId="3">
+    <w:abstractNumId w:val="6"/>
+    <w:lvlOverride w:ilvl="0">
+      <w:lvl w:ilvl="0">
+        <w:numFmt w:val="decimal"/>
+        <w:lvlText w:val="%1."/>
+        <w:lvlJc w:val="left"/>
+      </w:lvl>
+    </w:lvlOverride>
+  </w:num>
+  <w:num w:numId="4">
+    <w:abstractNumId w:val="8"/>
+    <w:lvlOverride w:ilvl="0">
+      <w:lvl w:ilvl="0">
+        <w:numFmt w:val="decimal"/>
+        <w:lvlText w:val="%1."/>
+        <w:lvlJc w:val="left"/>
+      </w:lvl>
+    </w:lvlOverride>
+  </w:num>
+  <w:num w:numId="5">
     <w:abstractNumId w:val="4"/>
     <w:lvlOverride w:ilvl="0">
       <w:lvl w:ilvl="0">
@@ -2446,28 +3027,8 @@
       </w:lvl>
     </w:lvlOverride>
   </w:num>
-  <w:num w:numId="4">
-    <w:abstractNumId w:val="6"/>
-    <w:lvlOverride w:ilvl="0">
-      <w:lvl w:ilvl="0">
-        <w:numFmt w:val="decimal"/>
-        <w:lvlText w:val="%1."/>
-        <w:lvlJc w:val="left"/>
-      </w:lvl>
-    </w:lvlOverride>
-  </w:num>
-  <w:num w:numId="5">
-    <w:abstractNumId w:val="3"/>
-    <w:lvlOverride w:ilvl="0">
-      <w:lvl w:ilvl="0">
-        <w:numFmt w:val="decimal"/>
-        <w:lvlText w:val="%1."/>
-        <w:lvlJc w:val="left"/>
-      </w:lvl>
-    </w:lvlOverride>
-  </w:num>
   <w:num w:numId="6">
-    <w:abstractNumId w:val="1"/>
+    <w:abstractNumId w:val="2"/>
     <w:lvlOverride w:ilvl="0">
       <w:lvl w:ilvl="0">
         <w:numFmt w:val="decimal"/>
@@ -2477,7 +3038,7 @@
     </w:lvlOverride>
   </w:num>
   <w:num w:numId="7">
-    <w:abstractNumId w:val="5"/>
+    <w:abstractNumId w:val="7"/>
     <w:lvlOverride w:ilvl="0">
       <w:lvl w:ilvl="0">
         <w:numFmt w:val="decimal"/>
@@ -2486,7 +3047,21 @@
       </w:lvl>
     </w:lvlOverride>
   </w:num>
+  <w:num w:numId="8">
+    <w:abstractNumId w:val="0"/>
+  </w:num>
+  <w:num w:numId="9">
+    <w:abstractNumId w:val="5"/>
+  </w:num>
 </w:numbering>
+</file>
+
+<file path=word/people.xml><?xml version="1.0" encoding="utf-8"?>
+<w15:people xmlns:wpc="http://schemas.microsoft.com/office/word/2010/wordprocessingCanvas" xmlns:cx="http://schemas.microsoft.com/office/drawing/2014/chartex" xmlns:cx1="http://schemas.microsoft.com/office/drawing/2015/9/8/chartex" xmlns:cx2="http://schemas.microsoft.com/office/drawing/2015/10/21/chartex" xmlns:cx3="http://schemas.microsoft.com/office/drawing/2016/5/9/chartex" xmlns:cx4="http://schemas.microsoft.com/office/drawing/2016/5/10/chartex" xmlns:cx5="http://schemas.microsoft.com/office/drawing/2016/5/11/chartex" xmlns:cx6="http://schemas.microsoft.com/office/drawing/2016/5/12/chartex" xmlns:cx7="http://schemas.microsoft.com/office/drawing/2016/5/13/chartex" xmlns:cx8="http://schemas.microsoft.com/office/drawing/2016/5/14/chartex" xmlns:mc="http://schemas.openxmlformats.org/markup-compatibility/2006" xmlns:aink="http://schemas.microsoft.com/office/drawing/2016/ink" xmlns:am3d="http://schemas.microsoft.com/office/drawing/2017/model3d" xmlns:o="urn:schemas-microsoft-com:office:office" xmlns:r="http://schemas.openxmlformats.org/officeDocument/2006/relationships" xmlns:m="http://schemas.openxmlformats.org/officeDocument/2006/math" xmlns:v="urn:schemas-microsoft-com:vml" xmlns:wp14="http://schemas.microsoft.com/office/word/2010/wordprocessingDrawing" xmlns:wp="http://schemas.openxmlformats.org/drawingml/2006/wordprocessingDrawing" xmlns:w10="urn:schemas-microsoft-com:office:word" xmlns:w="http://schemas.openxmlformats.org/wordprocessingml/2006/main" xmlns:w14="http://schemas.microsoft.com/office/word/2010/wordml" xmlns:w15="http://schemas.microsoft.com/office/word/2012/wordml" xmlns:w16cid="http://schemas.microsoft.com/office/word/2016/wordml/cid" xmlns:w16se="http://schemas.microsoft.com/office/word/2015/wordml/symex" xmlns:wpg="http://schemas.microsoft.com/office/word/2010/wordprocessingGroup" xmlns:wpi="http://schemas.microsoft.com/office/word/2010/wordprocessingInk" xmlns:wne="http://schemas.microsoft.com/office/word/2006/wordml" xmlns:wps="http://schemas.microsoft.com/office/word/2010/wordprocessingShape" mc:Ignorable="w14 w15 w16se w16cid wp14">
+  <w15:person w15:author="Salmaz Zaman">
+    <w15:presenceInfo w15:providerId="AD" w15:userId="S::salmaz.zaman@avitha.co.uk::7a6c35c2-b1f2-4cb2-a8c3-8c01a4c6b488"/>
+  </w15:person>
+</w15:people>
 </file>
 
 <file path=word/styles.xml><?xml version="1.0" encoding="utf-8"?>

</xml_diff>

<commit_message>
Communication diagram has been added
</commit_message>
<xml_diff>
--- a/sad-group-report.docx
+++ b/sad-group-report.docx
@@ -54,112 +54,65 @@
           <w:r>
             <w:fldChar w:fldCharType="separate"/>
           </w:r>
-          <w:bookmarkStart w:id="0" w:name="_GoBack"/>
-          <w:bookmarkEnd w:id="0"/>
-          <w:r>
-            <w:rPr>
-              <w:rStyle w:val="Hyperlink"/>
-              <w:noProof/>
-            </w:rPr>
-            <w:fldChar w:fldCharType="begin"/>
-          </w:r>
-          <w:r>
-            <w:rPr>
-              <w:rStyle w:val="Hyperlink"/>
-              <w:noProof/>
-            </w:rPr>
-            <w:instrText xml:space="preserve"> </w:instrText>
-          </w:r>
-          <w:r>
-            <w:rPr>
-              <w:noProof/>
-            </w:rPr>
-            <w:instrText>HYPERLINK \l "_Toc37242364"</w:instrText>
-          </w:r>
-          <w:r>
-            <w:rPr>
-              <w:rStyle w:val="Hyperlink"/>
-              <w:noProof/>
-            </w:rPr>
-            <w:instrText xml:space="preserve"> </w:instrText>
-          </w:r>
-          <w:r>
-            <w:rPr>
-              <w:rStyle w:val="Hyperlink"/>
-              <w:noProof/>
-            </w:rPr>
-          </w:r>
-          <w:r>
-            <w:rPr>
-              <w:rStyle w:val="Hyperlink"/>
-              <w:noProof/>
-            </w:rPr>
-            <w:fldChar w:fldCharType="separate"/>
-          </w:r>
-          <w:r>
-            <w:rPr>
-              <w:rStyle w:val="Hyperlink"/>
-              <w:rFonts w:eastAsia="Times New Roman"/>
-              <w:noProof/>
-              <w:lang w:eastAsia="en-GB" w:bidi="bn-IN"/>
-            </w:rPr>
-            <w:t>1.0 Summary</w:t>
-          </w:r>
-          <w:r>
-            <w:rPr>
-              <w:noProof/>
-              <w:webHidden/>
-            </w:rPr>
-            <w:tab/>
-          </w:r>
-          <w:r>
-            <w:rPr>
-              <w:noProof/>
-              <w:webHidden/>
-            </w:rPr>
-            <w:fldChar w:fldCharType="begin"/>
-          </w:r>
-          <w:r>
-            <w:rPr>
-              <w:noProof/>
-              <w:webHidden/>
-            </w:rPr>
-            <w:instrText xml:space="preserve"> PAGEREF _Toc37242364 \h </w:instrText>
-          </w:r>
-          <w:r>
-            <w:rPr>
-              <w:noProof/>
-              <w:webHidden/>
-            </w:rPr>
-          </w:r>
-          <w:r>
-            <w:rPr>
-              <w:noProof/>
-              <w:webHidden/>
-            </w:rPr>
-            <w:fldChar w:fldCharType="separate"/>
-          </w:r>
-          <w:r>
-            <w:rPr>
-              <w:noProof/>
-              <w:webHidden/>
-            </w:rPr>
-            <w:t>2</w:t>
-          </w:r>
-          <w:r>
-            <w:rPr>
-              <w:noProof/>
-              <w:webHidden/>
-            </w:rPr>
-            <w:fldChar w:fldCharType="end"/>
-          </w:r>
-          <w:r>
-            <w:rPr>
-              <w:rStyle w:val="Hyperlink"/>
-              <w:noProof/>
-            </w:rPr>
-            <w:fldChar w:fldCharType="end"/>
-          </w:r>
+          <w:hyperlink w:anchor="_Toc37489358" w:history="1">
+            <w:r>
+              <w:rPr>
+                <w:rStyle w:val="Hyperlink"/>
+                <w:rFonts w:eastAsia="Times New Roman"/>
+                <w:noProof/>
+                <w:lang w:eastAsia="en-GB" w:bidi="bn-IN"/>
+              </w:rPr>
+              <w:t>1.0 Summary</w:t>
+            </w:r>
+            <w:r>
+              <w:rPr>
+                <w:noProof/>
+                <w:webHidden/>
+              </w:rPr>
+              <w:tab/>
+            </w:r>
+            <w:r>
+              <w:rPr>
+                <w:noProof/>
+                <w:webHidden/>
+              </w:rPr>
+              <w:fldChar w:fldCharType="begin"/>
+            </w:r>
+            <w:r>
+              <w:rPr>
+                <w:noProof/>
+                <w:webHidden/>
+              </w:rPr>
+              <w:instrText xml:space="preserve"> PAGEREF _Toc37489358 \h </w:instrText>
+            </w:r>
+            <w:r>
+              <w:rPr>
+                <w:noProof/>
+                <w:webHidden/>
+              </w:rPr>
+            </w:r>
+            <w:r>
+              <w:rPr>
+                <w:noProof/>
+                <w:webHidden/>
+              </w:rPr>
+              <w:fldChar w:fldCharType="separate"/>
+            </w:r>
+            <w:r>
+              <w:rPr>
+                <w:noProof/>
+                <w:webHidden/>
+              </w:rPr>
+              <w:t>2</w:t>
+            </w:r>
+            <w:r>
+              <w:rPr>
+                <w:noProof/>
+                <w:webHidden/>
+              </w:rPr>
+              <w:fldChar w:fldCharType="end"/>
+            </w:r>
+          </w:hyperlink>
         </w:p>
         <w:p>
           <w:pPr>
@@ -173,7 +126,7 @@
               <w:lang w:eastAsia="en-GB"/>
             </w:rPr>
           </w:pPr>
-          <w:hyperlink w:anchor="_Toc37242365" w:history="1">
+          <w:hyperlink w:anchor="_Toc37489359" w:history="1">
             <w:r>
               <w:rPr>
                 <w:rStyle w:val="Hyperlink"/>
@@ -181,7 +134,7 @@
                 <w:noProof/>
                 <w:lang w:eastAsia="en-GB" w:bidi="bn-IN"/>
               </w:rPr>
-              <w:t>2.0 Requirement Analysis</w:t>
+              <w:t>2.0 Functional Requirements</w:t>
             </w:r>
             <w:r>
               <w:rPr>
@@ -202,7 +155,7 @@
                 <w:noProof/>
                 <w:webHidden/>
               </w:rPr>
-              <w:instrText xml:space="preserve"> PAGEREF _Toc37242365 \h </w:instrText>
+              <w:instrText xml:space="preserve"> PAGEREF _Toc37489359 \h </w:instrText>
             </w:r>
             <w:r>
               <w:rPr>
@@ -223,6 +176,78 @@
                 <w:webHidden/>
               </w:rPr>
               <w:t>2</w:t>
+            </w:r>
+            <w:r>
+              <w:rPr>
+                <w:noProof/>
+                <w:webHidden/>
+              </w:rPr>
+              <w:fldChar w:fldCharType="end"/>
+            </w:r>
+          </w:hyperlink>
+        </w:p>
+        <w:p>
+          <w:pPr>
+            <w:pStyle w:val="TOC1"/>
+            <w:tabs>
+              <w:tab w:val="right" w:leader="dot" w:pos="9016"/>
+            </w:tabs>
+            <w:rPr>
+              <w:rFonts w:eastAsiaTheme="minorEastAsia"/>
+              <w:noProof/>
+              <w:lang w:eastAsia="en-GB"/>
+            </w:rPr>
+          </w:pPr>
+          <w:hyperlink w:anchor="_Toc37489360" w:history="1">
+            <w:r>
+              <w:rPr>
+                <w:rStyle w:val="Hyperlink"/>
+                <w:rFonts w:eastAsia="Times New Roman"/>
+                <w:noProof/>
+                <w:lang w:eastAsia="en-GB" w:bidi="bn-IN"/>
+              </w:rPr>
+              <w:t>3.0 Use Case Modelling</w:t>
+            </w:r>
+            <w:r>
+              <w:rPr>
+                <w:noProof/>
+                <w:webHidden/>
+              </w:rPr>
+              <w:tab/>
+            </w:r>
+            <w:r>
+              <w:rPr>
+                <w:noProof/>
+                <w:webHidden/>
+              </w:rPr>
+              <w:fldChar w:fldCharType="begin"/>
+            </w:r>
+            <w:r>
+              <w:rPr>
+                <w:noProof/>
+                <w:webHidden/>
+              </w:rPr>
+              <w:instrText xml:space="preserve"> PAGEREF _Toc37489360 \h </w:instrText>
+            </w:r>
+            <w:r>
+              <w:rPr>
+                <w:noProof/>
+                <w:webHidden/>
+              </w:rPr>
+            </w:r>
+            <w:r>
+              <w:rPr>
+                <w:noProof/>
+                <w:webHidden/>
+              </w:rPr>
+              <w:fldChar w:fldCharType="separate"/>
+            </w:r>
+            <w:r>
+              <w:rPr>
+                <w:noProof/>
+                <w:webHidden/>
+              </w:rPr>
+              <w:t>3</w:t>
             </w:r>
             <w:r>
               <w:rPr>
@@ -245,15 +270,14 @@
               <w:lang w:eastAsia="en-GB"/>
             </w:rPr>
           </w:pPr>
-          <w:hyperlink w:anchor="_Toc37242366" w:history="1">
+          <w:hyperlink w:anchor="_Toc37489361" w:history="1">
             <w:r>
               <w:rPr>
                 <w:rStyle w:val="Hyperlink"/>
-                <w:rFonts w:eastAsia="Times New Roman"/>
                 <w:noProof/>
                 <w:lang w:eastAsia="en-GB" w:bidi="bn-IN"/>
               </w:rPr>
-              <w:t>2.1 Functional Requirements</w:t>
+              <w:t>3.1 Actors</w:t>
             </w:r>
             <w:r>
               <w:rPr>
@@ -274,7 +298,7 @@
                 <w:noProof/>
                 <w:webHidden/>
               </w:rPr>
-              <w:instrText xml:space="preserve"> PAGEREF _Toc37242366 \h </w:instrText>
+              <w:instrText xml:space="preserve"> PAGEREF _Toc37489361 \h </w:instrText>
             </w:r>
             <w:r>
               <w:rPr>
@@ -294,7 +318,7 @@
                 <w:noProof/>
                 <w:webHidden/>
               </w:rPr>
-              <w:t>2</w:t>
+              <w:t>3</w:t>
             </w:r>
             <w:r>
               <w:rPr>
@@ -317,15 +341,14 @@
               <w:lang w:eastAsia="en-GB"/>
             </w:rPr>
           </w:pPr>
-          <w:hyperlink w:anchor="_Toc37242367" w:history="1">
+          <w:hyperlink w:anchor="_Toc37489362" w:history="1">
             <w:r>
               <w:rPr>
                 <w:rStyle w:val="Hyperlink"/>
-                <w:rFonts w:eastAsia="Times New Roman"/>
                 <w:noProof/>
                 <w:lang w:eastAsia="en-GB" w:bidi="bn-IN"/>
               </w:rPr>
-              <w:t>2.2 Use Case Modelling</w:t>
+              <w:t>3.2 Use Cases</w:t>
             </w:r>
             <w:r>
               <w:rPr>
@@ -346,7 +369,7 @@
                 <w:noProof/>
                 <w:webHidden/>
               </w:rPr>
-              <w:instrText xml:space="preserve"> PAGEREF _Toc37242367 \h </w:instrText>
+              <w:instrText xml:space="preserve"> PAGEREF _Toc37489362 \h </w:instrText>
             </w:r>
             <w:r>
               <w:rPr>
@@ -389,14 +412,29 @@
               <w:lang w:eastAsia="en-GB"/>
             </w:rPr>
           </w:pPr>
-          <w:hyperlink w:anchor="_Toc37242368" w:history="1">
+          <w:hyperlink w:anchor="_Toc37489363" w:history="1">
             <w:r>
               <w:rPr>
                 <w:rStyle w:val="Hyperlink"/>
                 <w:noProof/>
                 <w:lang w:eastAsia="en-GB" w:bidi="bn-IN"/>
               </w:rPr>
-              <w:t>2.2.2 Use Case Description</w:t>
+              <w:t xml:space="preserve">3.3 Use </w:t>
+            </w:r>
+            <w:r>
+              <w:rPr>
+                <w:rStyle w:val="Hyperlink"/>
+                <w:noProof/>
+              </w:rPr>
+              <w:t>Case</w:t>
+            </w:r>
+            <w:r>
+              <w:rPr>
+                <w:rStyle w:val="Hyperlink"/>
+                <w:noProof/>
+                <w:lang w:eastAsia="en-GB" w:bidi="bn-IN"/>
+              </w:rPr>
+              <w:t xml:space="preserve"> Description</w:t>
             </w:r>
             <w:r>
               <w:rPr>
@@ -417,7 +455,7 @@
                 <w:noProof/>
                 <w:webHidden/>
               </w:rPr>
-              <w:instrText xml:space="preserve"> PAGEREF _Toc37242368 \h </w:instrText>
+              <w:instrText xml:space="preserve"> PAGEREF _Toc37489363 \h </w:instrText>
             </w:r>
             <w:r>
               <w:rPr>
@@ -452,7 +490,6 @@
           <w:pPr>
             <w:pStyle w:val="TOC2"/>
             <w:tabs>
-              <w:tab w:val="left" w:pos="1100"/>
               <w:tab w:val="right" w:leader="dot" w:pos="9016"/>
             </w:tabs>
             <w:rPr>
@@ -461,30 +498,14 @@
               <w:lang w:eastAsia="en-GB"/>
             </w:rPr>
           </w:pPr>
-          <w:hyperlink w:anchor="_Toc37242369" w:history="1">
+          <w:hyperlink w:anchor="_Toc37489364" w:history="1">
             <w:r>
               <w:rPr>
                 <w:rStyle w:val="Hyperlink"/>
                 <w:noProof/>
                 <w:lang w:eastAsia="en-GB" w:bidi="bn-IN"/>
               </w:rPr>
-              <w:t>2.2.3</w:t>
-            </w:r>
-            <w:r>
-              <w:rPr>
-                <w:rFonts w:eastAsiaTheme="minorEastAsia"/>
-                <w:noProof/>
-                <w:lang w:eastAsia="en-GB"/>
-              </w:rPr>
-              <w:tab/>
-            </w:r>
-            <w:r>
-              <w:rPr>
-                <w:rStyle w:val="Hyperlink"/>
-                <w:noProof/>
-                <w:lang w:eastAsia="en-GB" w:bidi="bn-IN"/>
-              </w:rPr>
-              <w:t>Use Case Diagram</w:t>
+              <w:t>3.4 Use Case Diagram</w:t>
             </w:r>
             <w:r>
               <w:rPr>
@@ -505,7 +526,7 @@
                 <w:noProof/>
                 <w:webHidden/>
               </w:rPr>
-              <w:instrText xml:space="preserve"> PAGEREF _Toc37242369 \h </w:instrText>
+              <w:instrText xml:space="preserve"> PAGEREF _Toc37489364 \h </w:instrText>
             </w:r>
             <w:r>
               <w:rPr>
@@ -548,13 +569,13 @@
               <w:lang w:eastAsia="en-GB"/>
             </w:rPr>
           </w:pPr>
-          <w:hyperlink w:anchor="_Toc37242370" w:history="1">
+          <w:hyperlink w:anchor="_Toc37489365" w:history="1">
             <w:r>
               <w:rPr>
                 <w:rStyle w:val="Hyperlink"/>
                 <w:noProof/>
               </w:rPr>
-              <w:t>3.0 System Design</w:t>
+              <w:t>4.0 Activity Modelling</w:t>
             </w:r>
             <w:r>
               <w:rPr>
@@ -575,7 +596,77 @@
                 <w:noProof/>
                 <w:webHidden/>
               </w:rPr>
-              <w:instrText xml:space="preserve"> PAGEREF _Toc37242370 \h </w:instrText>
+              <w:instrText xml:space="preserve"> PAGEREF _Toc37489365 \h </w:instrText>
+            </w:r>
+            <w:r>
+              <w:rPr>
+                <w:noProof/>
+                <w:webHidden/>
+              </w:rPr>
+            </w:r>
+            <w:r>
+              <w:rPr>
+                <w:noProof/>
+                <w:webHidden/>
+              </w:rPr>
+              <w:fldChar w:fldCharType="separate"/>
+            </w:r>
+            <w:r>
+              <w:rPr>
+                <w:noProof/>
+                <w:webHidden/>
+              </w:rPr>
+              <w:t>10</w:t>
+            </w:r>
+            <w:r>
+              <w:rPr>
+                <w:noProof/>
+                <w:webHidden/>
+              </w:rPr>
+              <w:fldChar w:fldCharType="end"/>
+            </w:r>
+          </w:hyperlink>
+        </w:p>
+        <w:p>
+          <w:pPr>
+            <w:pStyle w:val="TOC2"/>
+            <w:tabs>
+              <w:tab w:val="right" w:leader="dot" w:pos="9016"/>
+            </w:tabs>
+            <w:rPr>
+              <w:rFonts w:eastAsiaTheme="minorEastAsia"/>
+              <w:noProof/>
+              <w:lang w:eastAsia="en-GB"/>
+            </w:rPr>
+          </w:pPr>
+          <w:hyperlink w:anchor="_Toc37489366" w:history="1">
+            <w:r>
+              <w:rPr>
+                <w:rStyle w:val="Hyperlink"/>
+                <w:noProof/>
+              </w:rPr>
+              <w:t>4.1 List of actions found at #4 use case Order Configured Computer</w:t>
+            </w:r>
+            <w:r>
+              <w:rPr>
+                <w:noProof/>
+                <w:webHidden/>
+              </w:rPr>
+              <w:tab/>
+            </w:r>
+            <w:r>
+              <w:rPr>
+                <w:noProof/>
+                <w:webHidden/>
+              </w:rPr>
+              <w:fldChar w:fldCharType="begin"/>
+            </w:r>
+            <w:r>
+              <w:rPr>
+                <w:noProof/>
+                <w:webHidden/>
+              </w:rPr>
+              <w:instrText xml:space="preserve"> PAGEREF _Toc37489366 \h </w:instrText>
             </w:r>
             <w:r>
               <w:rPr>
@@ -619,13 +710,13 @@
               <w:lang w:eastAsia="en-GB"/>
             </w:rPr>
           </w:pPr>
-          <w:hyperlink w:anchor="_Toc37242371" w:history="1">
+          <w:hyperlink w:anchor="_Toc37489367" w:history="1">
             <w:r>
               <w:rPr>
                 <w:rStyle w:val="Hyperlink"/>
                 <w:noProof/>
               </w:rPr>
-              <w:t>3.1</w:t>
+              <w:t>4.2</w:t>
             </w:r>
             <w:r>
               <w:rPr>
@@ -633,14 +724,14 @@
                 <w:noProof/>
                 <w:lang w:eastAsia="en-GB"/>
               </w:rPr>
-              <w:tab/>
+              <w:t xml:space="preserve"> </w:t>
             </w:r>
             <w:r>
               <w:rPr>
                 <w:rStyle w:val="Hyperlink"/>
                 <w:noProof/>
               </w:rPr>
-              <w:t>List of actions found at #4 use case Order Configured Computer</w:t>
+              <w:t>Activity diagram for #4 use case Order Configured Computer</w:t>
             </w:r>
             <w:r>
               <w:rPr>
@@ -661,7 +752,7 @@
                 <w:noProof/>
                 <w:webHidden/>
               </w:rPr>
-              <w:instrText xml:space="preserve"> PAGEREF _Toc37242371 \h </w:instrText>
+              <w:instrText xml:space="preserve"> PAGEREF _Toc37489367 \h </w:instrText>
             </w:r>
             <w:r>
               <w:rPr>
@@ -681,7 +772,7 @@
                 <w:noProof/>
                 <w:webHidden/>
               </w:rPr>
-              <w:t>10</w:t>
+              <w:t>11</w:t>
             </w:r>
             <w:r>
               <w:rPr>
@@ -694,9 +785,8 @@
         </w:p>
         <w:p>
           <w:pPr>
-            <w:pStyle w:val="TOC2"/>
+            <w:pStyle w:val="TOC1"/>
             <w:tabs>
-              <w:tab w:val="left" w:pos="880"/>
               <w:tab w:val="right" w:leader="dot" w:pos="9016"/>
             </w:tabs>
             <w:rPr>
@@ -705,28 +795,13 @@
               <w:lang w:eastAsia="en-GB"/>
             </w:rPr>
           </w:pPr>
-          <w:hyperlink w:anchor="_Toc37242372" w:history="1">
+          <w:hyperlink w:anchor="_Toc37489368" w:history="1">
             <w:r>
               <w:rPr>
                 <w:rStyle w:val="Hyperlink"/>
                 <w:noProof/>
               </w:rPr>
-              <w:t>3.2</w:t>
-            </w:r>
-            <w:r>
-              <w:rPr>
-                <w:rFonts w:eastAsiaTheme="minorEastAsia"/>
-                <w:noProof/>
-                <w:lang w:eastAsia="en-GB"/>
-              </w:rPr>
-              <w:tab/>
-            </w:r>
-            <w:r>
-              <w:rPr>
-                <w:rStyle w:val="Hyperlink"/>
-                <w:noProof/>
-              </w:rPr>
-              <w:t>Activity diagram for #4 use case Order Configured Computer</w:t>
+              <w:t>5.0 Class Modelling</w:t>
             </w:r>
             <w:r>
               <w:rPr>
@@ -747,7 +822,7 @@
                 <w:noProof/>
                 <w:webHidden/>
               </w:rPr>
-              <w:instrText xml:space="preserve"> PAGEREF _Toc37242372 \h </w:instrText>
+              <w:instrText xml:space="preserve"> PAGEREF _Toc37489368 \h </w:instrText>
             </w:r>
             <w:r>
               <w:rPr>
@@ -767,7 +842,7 @@
                 <w:noProof/>
                 <w:webHidden/>
               </w:rPr>
-              <w:t>11</w:t>
+              <w:t>12</w:t>
             </w:r>
             <w:r>
               <w:rPr>
@@ -782,7 +857,6 @@
           <w:pPr>
             <w:pStyle w:val="TOC2"/>
             <w:tabs>
-              <w:tab w:val="left" w:pos="880"/>
               <w:tab w:val="right" w:leader="dot" w:pos="9016"/>
             </w:tabs>
             <w:rPr>
@@ -791,28 +865,29 @@
               <w:lang w:eastAsia="en-GB"/>
             </w:rPr>
           </w:pPr>
-          <w:hyperlink w:anchor="_Toc37242373" w:history="1">
+          <w:hyperlink w:anchor="_Toc37489369" w:history="1">
             <w:r>
               <w:rPr>
                 <w:rStyle w:val="Hyperlink"/>
                 <w:noProof/>
               </w:rPr>
-              <w:t>3.3</w:t>
-            </w:r>
-            <w:r>
-              <w:rPr>
-                <w:rFonts w:eastAsiaTheme="minorEastAsia"/>
+              <w:t>5.1</w:t>
+            </w:r>
+            <w:r>
+              <w:rPr>
+                <w:rStyle w:val="Hyperlink"/>
+                <w:b/>
+                <w:bCs/>
                 <w:noProof/>
-                <w:lang w:eastAsia="en-GB"/>
-              </w:rPr>
-              <w:tab/>
+              </w:rPr>
+              <w:t xml:space="preserve"> </w:t>
             </w:r>
             <w:r>
               <w:rPr>
                 <w:rStyle w:val="Hyperlink"/>
                 <w:noProof/>
               </w:rPr>
-              <w:t>Class Modelling</w:t>
+              <w:t>Entity classes</w:t>
             </w:r>
             <w:r>
               <w:rPr>
@@ -833,7 +908,7 @@
                 <w:noProof/>
                 <w:webHidden/>
               </w:rPr>
-              <w:instrText xml:space="preserve"> PAGEREF _Toc37242373 \h </w:instrText>
+              <w:instrText xml:space="preserve"> PAGEREF _Toc37489369 \h </w:instrText>
             </w:r>
             <w:r>
               <w:rPr>
@@ -868,7 +943,6 @@
           <w:pPr>
             <w:pStyle w:val="TOC2"/>
             <w:tabs>
-              <w:tab w:val="left" w:pos="880"/>
               <w:tab w:val="right" w:leader="dot" w:pos="9016"/>
             </w:tabs>
             <w:rPr>
@@ -877,28 +951,83 @@
               <w:lang w:eastAsia="en-GB"/>
             </w:rPr>
           </w:pPr>
-          <w:hyperlink w:anchor="_Toc37242374" w:history="1">
+          <w:hyperlink w:anchor="_Toc37489370" w:history="1">
             <w:r>
               <w:rPr>
                 <w:rStyle w:val="Hyperlink"/>
                 <w:noProof/>
               </w:rPr>
-              <w:t>3.4</w:t>
-            </w:r>
-            <w:r>
-              <w:rPr>
-                <w:rFonts w:eastAsiaTheme="minorEastAsia"/>
+              <w:t>5.2 Class Diagram</w:t>
+            </w:r>
+            <w:r>
+              <w:rPr>
                 <w:noProof/>
-                <w:lang w:eastAsia="en-GB"/>
+                <w:webHidden/>
               </w:rPr>
               <w:tab/>
             </w:r>
+            <w:r>
+              <w:rPr>
+                <w:noProof/>
+                <w:webHidden/>
+              </w:rPr>
+              <w:fldChar w:fldCharType="begin"/>
+            </w:r>
+            <w:r>
+              <w:rPr>
+                <w:noProof/>
+                <w:webHidden/>
+              </w:rPr>
+              <w:instrText xml:space="preserve"> PAGEREF _Toc37489370 \h </w:instrText>
+            </w:r>
+            <w:r>
+              <w:rPr>
+                <w:noProof/>
+                <w:webHidden/>
+              </w:rPr>
+            </w:r>
+            <w:r>
+              <w:rPr>
+                <w:noProof/>
+                <w:webHidden/>
+              </w:rPr>
+              <w:fldChar w:fldCharType="separate"/>
+            </w:r>
+            <w:r>
+              <w:rPr>
+                <w:noProof/>
+                <w:webHidden/>
+              </w:rPr>
+              <w:t>13</w:t>
+            </w:r>
+            <w:r>
+              <w:rPr>
+                <w:noProof/>
+                <w:webHidden/>
+              </w:rPr>
+              <w:fldChar w:fldCharType="end"/>
+            </w:r>
+          </w:hyperlink>
+        </w:p>
+        <w:p>
+          <w:pPr>
+            <w:pStyle w:val="TOC1"/>
+            <w:tabs>
+              <w:tab w:val="right" w:leader="dot" w:pos="9016"/>
+            </w:tabs>
+            <w:rPr>
+              <w:rFonts w:eastAsiaTheme="minorEastAsia"/>
+              <w:noProof/>
+              <w:lang w:eastAsia="en-GB"/>
+            </w:rPr>
+          </w:pPr>
+          <w:hyperlink w:anchor="_Toc37489371" w:history="1">
             <w:r>
               <w:rPr>
                 <w:rStyle w:val="Hyperlink"/>
                 <w:noProof/>
               </w:rPr>
-              <w:t>Interaction Modelling</w:t>
+              <w:t>6.0  Interaction Modelling</w:t>
             </w:r>
             <w:r>
               <w:rPr>
@@ -919,7 +1048,7 @@
                 <w:noProof/>
                 <w:webHidden/>
               </w:rPr>
-              <w:instrText xml:space="preserve"> PAGEREF _Toc37242374 \h </w:instrText>
+              <w:instrText xml:space="preserve"> PAGEREF _Toc37489371 \h </w:instrText>
             </w:r>
             <w:r>
               <w:rPr>
@@ -939,7 +1068,147 @@
                 <w:noProof/>
                 <w:webHidden/>
               </w:rPr>
-              <w:t>13</w:t>
+              <w:t>14</w:t>
+            </w:r>
+            <w:r>
+              <w:rPr>
+                <w:noProof/>
+                <w:webHidden/>
+              </w:rPr>
+              <w:fldChar w:fldCharType="end"/>
+            </w:r>
+          </w:hyperlink>
+        </w:p>
+        <w:p>
+          <w:pPr>
+            <w:pStyle w:val="TOC2"/>
+            <w:tabs>
+              <w:tab w:val="right" w:leader="dot" w:pos="9016"/>
+            </w:tabs>
+            <w:rPr>
+              <w:rFonts w:eastAsiaTheme="minorEastAsia"/>
+              <w:noProof/>
+              <w:lang w:eastAsia="en-GB"/>
+            </w:rPr>
+          </w:pPr>
+          <w:hyperlink w:anchor="_Toc37489372" w:history="1">
+            <w:r>
+              <w:rPr>
+                <w:rStyle w:val="Hyperlink"/>
+                <w:noProof/>
+              </w:rPr>
+              <w:t>6.1 Sequence Diagram for Action “View Computer with Current Configuration”</w:t>
+            </w:r>
+            <w:r>
+              <w:rPr>
+                <w:noProof/>
+                <w:webHidden/>
+              </w:rPr>
+              <w:tab/>
+            </w:r>
+            <w:r>
+              <w:rPr>
+                <w:noProof/>
+                <w:webHidden/>
+              </w:rPr>
+              <w:fldChar w:fldCharType="begin"/>
+            </w:r>
+            <w:r>
+              <w:rPr>
+                <w:noProof/>
+                <w:webHidden/>
+              </w:rPr>
+              <w:instrText xml:space="preserve"> PAGEREF _Toc37489372 \h </w:instrText>
+            </w:r>
+            <w:r>
+              <w:rPr>
+                <w:noProof/>
+                <w:webHidden/>
+              </w:rPr>
+            </w:r>
+            <w:r>
+              <w:rPr>
+                <w:noProof/>
+                <w:webHidden/>
+              </w:rPr>
+              <w:fldChar w:fldCharType="separate"/>
+            </w:r>
+            <w:r>
+              <w:rPr>
+                <w:noProof/>
+                <w:webHidden/>
+              </w:rPr>
+              <w:t>14</w:t>
+            </w:r>
+            <w:r>
+              <w:rPr>
+                <w:noProof/>
+                <w:webHidden/>
+              </w:rPr>
+              <w:fldChar w:fldCharType="end"/>
+            </w:r>
+          </w:hyperlink>
+        </w:p>
+        <w:p>
+          <w:pPr>
+            <w:pStyle w:val="TOC2"/>
+            <w:tabs>
+              <w:tab w:val="right" w:leader="dot" w:pos="9016"/>
+            </w:tabs>
+            <w:rPr>
+              <w:rFonts w:eastAsiaTheme="minorEastAsia"/>
+              <w:noProof/>
+              <w:lang w:eastAsia="en-GB"/>
+            </w:rPr>
+          </w:pPr>
+          <w:hyperlink w:anchor="_Toc37489373" w:history="1">
+            <w:r>
+              <w:rPr>
+                <w:rStyle w:val="Hyperlink"/>
+                <w:noProof/>
+              </w:rPr>
+              <w:t>6.2 Communication Diagram</w:t>
+            </w:r>
+            <w:r>
+              <w:rPr>
+                <w:noProof/>
+                <w:webHidden/>
+              </w:rPr>
+              <w:tab/>
+            </w:r>
+            <w:r>
+              <w:rPr>
+                <w:noProof/>
+                <w:webHidden/>
+              </w:rPr>
+              <w:fldChar w:fldCharType="begin"/>
+            </w:r>
+            <w:r>
+              <w:rPr>
+                <w:noProof/>
+                <w:webHidden/>
+              </w:rPr>
+              <w:instrText xml:space="preserve"> PAGEREF _Toc37489373 \h </w:instrText>
+            </w:r>
+            <w:r>
+              <w:rPr>
+                <w:noProof/>
+                <w:webHidden/>
+              </w:rPr>
+            </w:r>
+            <w:r>
+              <w:rPr>
+                <w:noProof/>
+                <w:webHidden/>
+              </w:rPr>
+              <w:fldChar w:fldCharType="separate"/>
+            </w:r>
+            <w:r>
+              <w:rPr>
+                <w:noProof/>
+                <w:webHidden/>
+              </w:rPr>
+              <w:t>14</w:t>
             </w:r>
             <w:r>
               <w:rPr>
@@ -1013,7 +1282,7 @@
           <w:lang w:eastAsia="en-GB" w:bidi="bn-IN"/>
         </w:rPr>
       </w:pPr>
-      <w:bookmarkStart w:id="1" w:name="_Toc37242364"/>
+      <w:bookmarkStart w:id="0" w:name="_Toc37489358"/>
       <w:r>
         <w:rPr>
           <w:rFonts w:eastAsia="Times New Roman"/>
@@ -1027,326 +1296,292 @@
           <w:lang w:eastAsia="en-GB" w:bidi="bn-IN"/>
         </w:rPr>
         <w:t>Summary</w:t>
+      </w:r>
+      <w:bookmarkEnd w:id="0"/>
+    </w:p>
+    <w:p>
+      <w:pPr>
+        <w:spacing w:line="240" w:lineRule="auto"/>
+        <w:rPr>
+          <w:rFonts w:ascii="Calibri" w:eastAsia="Times New Roman" w:hAnsi="Calibri" w:cs="Calibri"/>
+          <w:lang w:eastAsia="en-GB" w:bidi="bn-IN"/>
+        </w:rPr>
+      </w:pPr>
+    </w:p>
+    <w:p>
+      <w:pPr>
+        <w:spacing w:line="240" w:lineRule="auto"/>
+        <w:ind w:left="720"/>
+        <w:rPr>
+          <w:rFonts w:ascii="Calibri" w:eastAsia="Times New Roman" w:hAnsi="Calibri" w:cs="Calibri"/>
+          <w:lang w:eastAsia="en-GB" w:bidi="bn-IN"/>
+        </w:rPr>
+      </w:pPr>
+      <w:r>
+        <w:rPr>
+          <w:rFonts w:ascii="Calibri" w:eastAsia="Times New Roman" w:hAnsi="Calibri" w:cs="Calibri"/>
+          <w:lang w:eastAsia="en-GB" w:bidi="bn-IN"/>
+        </w:rPr>
+        <w:t xml:space="preserve">The project aims to develop a web based online shopping system to help a business who primarily manufacture and sell computers. The system should allow customers to view, select and purchase </w:t>
+      </w:r>
+      <w:r>
+        <w:rPr>
+          <w:rFonts w:ascii="Calibri" w:eastAsia="Times New Roman" w:hAnsi="Calibri" w:cs="Calibri"/>
+          <w:lang w:eastAsia="en-GB" w:bidi="bn-IN"/>
+        </w:rPr>
+        <w:t>computer</w:t>
+      </w:r>
+      <w:r>
+        <w:rPr>
+          <w:rFonts w:ascii="Calibri" w:eastAsia="Times New Roman" w:hAnsi="Calibri" w:cs="Calibri"/>
+          <w:lang w:eastAsia="en-GB" w:bidi="bn-IN"/>
+        </w:rPr>
+        <w:t xml:space="preserve">s directly from the manufacturers website. All </w:t>
+      </w:r>
+      <w:r>
+        <w:rPr>
+          <w:rFonts w:ascii="Calibri" w:eastAsia="Times New Roman" w:hAnsi="Calibri" w:cs="Calibri"/>
+          <w:lang w:eastAsia="en-GB" w:bidi="bn-IN"/>
+        </w:rPr>
+        <w:t>computer</w:t>
+      </w:r>
+      <w:r>
+        <w:rPr>
+          <w:rFonts w:ascii="Calibri" w:eastAsia="Times New Roman" w:hAnsi="Calibri" w:cs="Calibri"/>
+          <w:lang w:eastAsia="en-GB" w:bidi="bn-IN"/>
+        </w:rPr>
+        <w:t xml:space="preserve">s need to be categorised in three groups and they are 1. Servers 2. Desktops 3. Laptops. Customers can either purchase </w:t>
+      </w:r>
+      <w:r>
+        <w:rPr>
+          <w:rFonts w:ascii="Calibri" w:eastAsia="Times New Roman" w:hAnsi="Calibri" w:cs="Calibri"/>
+          <w:lang w:eastAsia="en-GB" w:bidi="bn-IN"/>
+        </w:rPr>
+        <w:t>his desired</w:t>
+      </w:r>
+      <w:r>
+        <w:rPr>
+          <w:rFonts w:ascii="Calibri" w:eastAsia="Times New Roman" w:hAnsi="Calibri" w:cs="Calibri"/>
+          <w:lang w:eastAsia="en-GB" w:bidi="bn-IN"/>
+        </w:rPr>
+        <w:t xml:space="preserve"> </w:t>
+      </w:r>
+      <w:r>
+        <w:rPr>
+          <w:rFonts w:ascii="Calibri" w:eastAsia="Times New Roman" w:hAnsi="Calibri" w:cs="Calibri"/>
+          <w:lang w:eastAsia="en-GB" w:bidi="bn-IN"/>
+        </w:rPr>
+        <w:t>computer</w:t>
+      </w:r>
+      <w:r>
+        <w:rPr>
+          <w:rFonts w:ascii="Calibri" w:eastAsia="Times New Roman" w:hAnsi="Calibri" w:cs="Calibri"/>
+          <w:lang w:eastAsia="en-GB" w:bidi="bn-IN"/>
+        </w:rPr>
+        <w:t xml:space="preserve"> as they</w:t>
+      </w:r>
+      <w:r>
+        <w:rPr>
+          <w:rFonts w:ascii="Calibri" w:eastAsia="Times New Roman" w:hAnsi="Calibri" w:cs="Calibri"/>
+          <w:lang w:eastAsia="en-GB" w:bidi="bn-IN"/>
+        </w:rPr>
+        <w:t xml:space="preserve"> are</w:t>
+      </w:r>
+      <w:r>
+        <w:rPr>
+          <w:rFonts w:ascii="Calibri" w:eastAsia="Times New Roman" w:hAnsi="Calibri" w:cs="Calibri"/>
+          <w:lang w:eastAsia="en-GB" w:bidi="bn-IN"/>
+        </w:rPr>
+        <w:t xml:space="preserve"> </w:t>
+      </w:r>
+      <w:r>
+        <w:rPr>
+          <w:rFonts w:ascii="Calibri" w:eastAsia="Times New Roman" w:hAnsi="Calibri" w:cs="Calibri"/>
+          <w:lang w:eastAsia="en-GB" w:bidi="bn-IN"/>
+        </w:rPr>
+        <w:t>presented on the frontend,</w:t>
+      </w:r>
+      <w:r>
+        <w:rPr>
+          <w:rFonts w:ascii="Calibri" w:eastAsia="Times New Roman" w:hAnsi="Calibri" w:cs="Calibri"/>
+          <w:lang w:eastAsia="en-GB" w:bidi="bn-IN"/>
+        </w:rPr>
+        <w:t xml:space="preserve"> or they can </w:t>
+      </w:r>
+      <w:r>
+        <w:rPr>
+          <w:rFonts w:ascii="Calibri" w:eastAsia="Times New Roman" w:hAnsi="Calibri" w:cs="Calibri"/>
+          <w:lang w:eastAsia="en-GB" w:bidi="bn-IN"/>
+        </w:rPr>
+        <w:t xml:space="preserve">customize their order using the system if they wish to get different configuration. The system should alter the price of the </w:t>
+      </w:r>
+      <w:r>
+        <w:rPr>
+          <w:rFonts w:ascii="Calibri" w:eastAsia="Times New Roman" w:hAnsi="Calibri" w:cs="Calibri"/>
+          <w:lang w:eastAsia="en-GB" w:bidi="bn-IN"/>
+        </w:rPr>
+        <w:t>computer</w:t>
+      </w:r>
+      <w:r>
+        <w:rPr>
+          <w:rFonts w:ascii="Calibri" w:eastAsia="Times New Roman" w:hAnsi="Calibri" w:cs="Calibri"/>
+          <w:lang w:eastAsia="en-GB" w:bidi="bn-IN"/>
+        </w:rPr>
+        <w:t xml:space="preserve"> after calculating price of newly added components. </w:t>
+      </w:r>
+    </w:p>
+    <w:p>
+      <w:pPr>
+        <w:spacing w:line="240" w:lineRule="auto"/>
+        <w:ind w:left="720"/>
+        <w:rPr>
+          <w:rFonts w:ascii="Calibri" w:eastAsia="Times New Roman" w:hAnsi="Calibri" w:cs="Calibri"/>
+          <w:lang w:eastAsia="en-GB" w:bidi="bn-IN"/>
+        </w:rPr>
+      </w:pPr>
+      <w:r>
+        <w:rPr>
+          <w:rFonts w:ascii="Calibri" w:eastAsia="Times New Roman" w:hAnsi="Calibri" w:cs="Calibri"/>
+          <w:lang w:eastAsia="en-GB" w:bidi="bn-IN"/>
+        </w:rPr>
+        <w:t>To complete the ordering process, the customer will be asked to provide payment details along with delivery address. The system must verify these credentials and if they are correct</w:t>
+      </w:r>
+      <w:r>
+        <w:rPr>
+          <w:rFonts w:ascii="Calibri" w:eastAsia="Times New Roman" w:hAnsi="Calibri" w:cs="Calibri"/>
+          <w:lang w:eastAsia="en-GB" w:bidi="bn-IN"/>
+        </w:rPr>
+        <w:t xml:space="preserve"> the order gets recorded</w:t>
+      </w:r>
+      <w:r>
+        <w:rPr>
+          <w:rFonts w:ascii="Calibri" w:eastAsia="Times New Roman" w:hAnsi="Calibri" w:cs="Calibri"/>
+          <w:lang w:eastAsia="en-GB" w:bidi="bn-IN"/>
+        </w:rPr>
+        <w:t>,</w:t>
+      </w:r>
+      <w:r>
+        <w:rPr>
+          <w:rFonts w:ascii="Calibri" w:eastAsia="Times New Roman" w:hAnsi="Calibri" w:cs="Calibri"/>
+          <w:lang w:eastAsia="en-GB" w:bidi="bn-IN"/>
+        </w:rPr>
+        <w:t xml:space="preserve"> then the</w:t>
+      </w:r>
+      <w:r>
+        <w:rPr>
+          <w:rFonts w:ascii="Calibri" w:eastAsia="Times New Roman" w:hAnsi="Calibri" w:cs="Calibri"/>
+          <w:lang w:eastAsia="en-GB" w:bidi="bn-IN"/>
+        </w:rPr>
+        <w:t xml:space="preserve"> system will issue a confirmation email to the customer.</w:t>
+      </w:r>
+      <w:r>
+        <w:rPr>
+          <w:rFonts w:ascii="Calibri" w:eastAsia="Times New Roman" w:hAnsi="Calibri" w:cs="Calibri"/>
+          <w:lang w:eastAsia="en-GB" w:bidi="bn-IN"/>
+        </w:rPr>
+        <w:t xml:space="preserve"> The confirmation email will hold order details to track its status. </w:t>
+      </w:r>
+      <w:r>
+        <w:rPr>
+          <w:rFonts w:ascii="Calibri" w:eastAsia="Times New Roman" w:hAnsi="Calibri" w:cs="Calibri"/>
+          <w:lang w:eastAsia="en-GB" w:bidi="bn-IN"/>
+        </w:rPr>
+        <w:t xml:space="preserve"> Acceptable payment methods are credit card and cheques. Verification of these two payment methods are different, as a result the system should have separate flow of works for them.</w:t>
+      </w:r>
+    </w:p>
+    <w:p>
+      <w:pPr>
+        <w:spacing w:line="240" w:lineRule="auto"/>
+        <w:ind w:left="720"/>
+        <w:rPr>
+          <w:rFonts w:ascii="Times New Roman" w:eastAsia="Times New Roman" w:hAnsi="Times New Roman" w:cs="Times New Roman"/>
+          <w:sz w:val="24"/>
+          <w:szCs w:val="24"/>
+          <w:lang w:eastAsia="en-GB" w:bidi="bn-IN"/>
+        </w:rPr>
+      </w:pPr>
+      <w:r>
+        <w:rPr>
+          <w:rFonts w:ascii="Calibri" w:eastAsia="Times New Roman" w:hAnsi="Calibri" w:cs="Calibri"/>
+          <w:lang w:eastAsia="en-GB" w:bidi="bn-IN"/>
+        </w:rPr>
+        <w:t>After the payment verification is completed, the salesperson then forward</w:t>
+      </w:r>
+      <w:r>
+        <w:rPr>
+          <w:rFonts w:ascii="Calibri" w:eastAsia="Times New Roman" w:hAnsi="Calibri" w:cs="Calibri"/>
+          <w:lang w:eastAsia="en-GB" w:bidi="bn-IN"/>
+        </w:rPr>
+        <w:t>s</w:t>
+      </w:r>
+      <w:r>
+        <w:rPr>
+          <w:rFonts w:ascii="Calibri" w:eastAsia="Times New Roman" w:hAnsi="Calibri" w:cs="Calibri"/>
+          <w:lang w:eastAsia="en-GB" w:bidi="bn-IN"/>
+        </w:rPr>
+        <w:t xml:space="preserve"> the order to the  warehouse</w:t>
+      </w:r>
+      <w:r>
+        <w:rPr>
+          <w:rFonts w:ascii="Calibri" w:eastAsia="Times New Roman" w:hAnsi="Calibri" w:cs="Calibri"/>
+          <w:lang w:eastAsia="en-GB" w:bidi="bn-IN"/>
+        </w:rPr>
+        <w:t xml:space="preserve"> and</w:t>
+      </w:r>
+      <w:r>
+        <w:rPr>
+          <w:rFonts w:ascii="Calibri" w:eastAsia="Times New Roman" w:hAnsi="Calibri" w:cs="Calibri"/>
+          <w:lang w:eastAsia="en-GB" w:bidi="bn-IN"/>
+        </w:rPr>
+        <w:t xml:space="preserve"> </w:t>
+      </w:r>
+      <w:r>
+        <w:rPr>
+          <w:rFonts w:ascii="Calibri" w:eastAsia="Times New Roman" w:hAnsi="Calibri" w:cs="Calibri"/>
+          <w:lang w:eastAsia="en-GB" w:bidi="bn-IN"/>
+        </w:rPr>
+        <w:t xml:space="preserve">prints invoice. </w:t>
+      </w:r>
+    </w:p>
+    <w:p>
+      <w:pPr>
+        <w:spacing w:line="240" w:lineRule="auto"/>
+        <w:ind w:left="720"/>
+        <w:rPr>
+          <w:rFonts w:ascii="Times New Roman" w:eastAsia="Times New Roman" w:hAnsi="Times New Roman" w:cs="Times New Roman"/>
+          <w:sz w:val="24"/>
+          <w:szCs w:val="24"/>
+          <w:lang w:eastAsia="en-GB" w:bidi="bn-IN"/>
+        </w:rPr>
+      </w:pPr>
+    </w:p>
+    <w:p>
+      <w:pPr>
+        <w:pStyle w:val="Heading1"/>
+        <w:rPr>
+          <w:rFonts w:eastAsia="Times New Roman"/>
+          <w:lang w:eastAsia="en-GB" w:bidi="bn-IN"/>
+        </w:rPr>
+      </w:pPr>
+      <w:bookmarkStart w:id="1" w:name="_Toc37489359"/>
+      <w:r>
+        <w:rPr>
+          <w:rFonts w:eastAsia="Times New Roman"/>
+          <w:lang w:eastAsia="en-GB" w:bidi="bn-IN"/>
+        </w:rPr>
+        <w:t xml:space="preserve">2.0 </w:t>
+      </w:r>
+      <w:r>
+        <w:rPr>
+          <w:rFonts w:eastAsia="Times New Roman"/>
+          <w:lang w:eastAsia="en-GB" w:bidi="bn-IN"/>
+        </w:rPr>
+        <w:t>Functional Requirements</w:t>
       </w:r>
       <w:bookmarkEnd w:id="1"/>
     </w:p>
     <w:p>
       <w:pPr>
-        <w:spacing w:line="240" w:lineRule="auto"/>
-        <w:rPr>
-          <w:rFonts w:ascii="Calibri" w:eastAsia="Times New Roman" w:hAnsi="Calibri" w:cs="Calibri"/>
-          <w:lang w:eastAsia="en-GB" w:bidi="bn-IN"/>
-        </w:rPr>
-      </w:pPr>
-    </w:p>
-    <w:p>
-      <w:pPr>
-        <w:spacing w:line="240" w:lineRule="auto"/>
-        <w:ind w:left="720"/>
-        <w:rPr>
-          <w:rFonts w:ascii="Calibri" w:eastAsia="Times New Roman" w:hAnsi="Calibri" w:cs="Calibri"/>
-          <w:lang w:eastAsia="en-GB" w:bidi="bn-IN"/>
-        </w:rPr>
-      </w:pPr>
-      <w:r>
-        <w:rPr>
-          <w:rFonts w:ascii="Calibri" w:eastAsia="Times New Roman" w:hAnsi="Calibri" w:cs="Calibri"/>
-          <w:lang w:eastAsia="en-GB" w:bidi="bn-IN"/>
-        </w:rPr>
-        <w:t xml:space="preserve">The project aims to develop a web based online shopping system to help a business who primarily manufacture and sell computers. The system should allow customers to view, select and purchase </w:t>
-      </w:r>
-      <w:r>
-        <w:rPr>
-          <w:rFonts w:ascii="Calibri" w:eastAsia="Times New Roman" w:hAnsi="Calibri" w:cs="Calibri"/>
-          <w:lang w:eastAsia="en-GB" w:bidi="bn-IN"/>
-        </w:rPr>
-        <w:t>computer</w:t>
-      </w:r>
-      <w:r>
-        <w:rPr>
-          <w:rFonts w:ascii="Calibri" w:eastAsia="Times New Roman" w:hAnsi="Calibri" w:cs="Calibri"/>
-          <w:lang w:eastAsia="en-GB" w:bidi="bn-IN"/>
-        </w:rPr>
-        <w:t xml:space="preserve">s directly from the manufacturers website. All </w:t>
-      </w:r>
-      <w:r>
-        <w:rPr>
-          <w:rFonts w:ascii="Calibri" w:eastAsia="Times New Roman" w:hAnsi="Calibri" w:cs="Calibri"/>
-          <w:lang w:eastAsia="en-GB" w:bidi="bn-IN"/>
-        </w:rPr>
-        <w:t>computer</w:t>
-      </w:r>
-      <w:r>
-        <w:rPr>
-          <w:rFonts w:ascii="Calibri" w:eastAsia="Times New Roman" w:hAnsi="Calibri" w:cs="Calibri"/>
-          <w:lang w:eastAsia="en-GB" w:bidi="bn-IN"/>
-        </w:rPr>
-        <w:t xml:space="preserve">s need to be categorised in three groups and they are 1. Servers 2. Desktops 3. Laptops. Customers can either purchase </w:t>
-      </w:r>
-      <w:r>
-        <w:rPr>
-          <w:rFonts w:ascii="Calibri" w:eastAsia="Times New Roman" w:hAnsi="Calibri" w:cs="Calibri"/>
-          <w:lang w:eastAsia="en-GB" w:bidi="bn-IN"/>
-        </w:rPr>
-        <w:t>his desired</w:t>
-      </w:r>
-      <w:r>
-        <w:rPr>
-          <w:rFonts w:ascii="Calibri" w:eastAsia="Times New Roman" w:hAnsi="Calibri" w:cs="Calibri"/>
-          <w:lang w:eastAsia="en-GB" w:bidi="bn-IN"/>
-        </w:rPr>
-        <w:t xml:space="preserve"> </w:t>
-      </w:r>
-      <w:r>
-        <w:rPr>
-          <w:rFonts w:ascii="Calibri" w:eastAsia="Times New Roman" w:hAnsi="Calibri" w:cs="Calibri"/>
-          <w:lang w:eastAsia="en-GB" w:bidi="bn-IN"/>
-        </w:rPr>
-        <w:t>computer</w:t>
-      </w:r>
-      <w:r>
-        <w:rPr>
-          <w:rFonts w:ascii="Calibri" w:eastAsia="Times New Roman" w:hAnsi="Calibri" w:cs="Calibri"/>
-          <w:lang w:eastAsia="en-GB" w:bidi="bn-IN"/>
-        </w:rPr>
-        <w:t xml:space="preserve"> as they</w:t>
-      </w:r>
-      <w:r>
-        <w:rPr>
-          <w:rFonts w:ascii="Calibri" w:eastAsia="Times New Roman" w:hAnsi="Calibri" w:cs="Calibri"/>
-          <w:lang w:eastAsia="en-GB" w:bidi="bn-IN"/>
-        </w:rPr>
-        <w:t xml:space="preserve"> are</w:t>
-      </w:r>
-      <w:r>
-        <w:rPr>
-          <w:rFonts w:ascii="Calibri" w:eastAsia="Times New Roman" w:hAnsi="Calibri" w:cs="Calibri"/>
-          <w:lang w:eastAsia="en-GB" w:bidi="bn-IN"/>
-        </w:rPr>
-        <w:t xml:space="preserve"> </w:t>
-      </w:r>
-      <w:r>
-        <w:rPr>
-          <w:rFonts w:ascii="Calibri" w:eastAsia="Times New Roman" w:hAnsi="Calibri" w:cs="Calibri"/>
-          <w:lang w:eastAsia="en-GB" w:bidi="bn-IN"/>
-        </w:rPr>
-        <w:t>presented on the frontend,</w:t>
-      </w:r>
-      <w:r>
-        <w:rPr>
-          <w:rFonts w:ascii="Calibri" w:eastAsia="Times New Roman" w:hAnsi="Calibri" w:cs="Calibri"/>
-          <w:lang w:eastAsia="en-GB" w:bidi="bn-IN"/>
-        </w:rPr>
-        <w:t xml:space="preserve"> or they can </w:t>
-      </w:r>
-      <w:r>
-        <w:rPr>
-          <w:rFonts w:ascii="Calibri" w:eastAsia="Times New Roman" w:hAnsi="Calibri" w:cs="Calibri"/>
-          <w:lang w:eastAsia="en-GB" w:bidi="bn-IN"/>
-        </w:rPr>
-        <w:t xml:space="preserve">customize their order using the system if they wish to get different configuration. The system should alter the price of the </w:t>
-      </w:r>
-      <w:r>
-        <w:rPr>
-          <w:rFonts w:ascii="Calibri" w:eastAsia="Times New Roman" w:hAnsi="Calibri" w:cs="Calibri"/>
-          <w:lang w:eastAsia="en-GB" w:bidi="bn-IN"/>
-        </w:rPr>
-        <w:t>computer</w:t>
-      </w:r>
-      <w:r>
-        <w:rPr>
-          <w:rFonts w:ascii="Calibri" w:eastAsia="Times New Roman" w:hAnsi="Calibri" w:cs="Calibri"/>
-          <w:lang w:eastAsia="en-GB" w:bidi="bn-IN"/>
-        </w:rPr>
-        <w:t xml:space="preserve"> after calculating price of newly added components. </w:t>
-      </w:r>
-    </w:p>
-    <w:p>
-      <w:pPr>
-        <w:spacing w:line="240" w:lineRule="auto"/>
-        <w:ind w:left="720"/>
-        <w:rPr>
-          <w:rFonts w:ascii="Calibri" w:eastAsia="Times New Roman" w:hAnsi="Calibri" w:cs="Calibri"/>
-          <w:lang w:eastAsia="en-GB" w:bidi="bn-IN"/>
-        </w:rPr>
-      </w:pPr>
-      <w:r>
-        <w:rPr>
-          <w:rFonts w:ascii="Calibri" w:eastAsia="Times New Roman" w:hAnsi="Calibri" w:cs="Calibri"/>
-          <w:lang w:eastAsia="en-GB" w:bidi="bn-IN"/>
-        </w:rPr>
-        <w:t>To complete the ordering process, the customer will be asked to provide payment details along with delivery address. The system must verify these credentials and if they are correct</w:t>
-      </w:r>
-      <w:r>
-        <w:rPr>
-          <w:rFonts w:ascii="Calibri" w:eastAsia="Times New Roman" w:hAnsi="Calibri" w:cs="Calibri"/>
-          <w:lang w:eastAsia="en-GB" w:bidi="bn-IN"/>
-        </w:rPr>
-        <w:t xml:space="preserve"> the order gets recorded</w:t>
-      </w:r>
-      <w:r>
-        <w:rPr>
-          <w:rFonts w:ascii="Calibri" w:eastAsia="Times New Roman" w:hAnsi="Calibri" w:cs="Calibri"/>
-          <w:lang w:eastAsia="en-GB" w:bidi="bn-IN"/>
-        </w:rPr>
-        <w:t>,</w:t>
-      </w:r>
-      <w:r>
-        <w:rPr>
-          <w:rFonts w:ascii="Calibri" w:eastAsia="Times New Roman" w:hAnsi="Calibri" w:cs="Calibri"/>
-          <w:lang w:eastAsia="en-GB" w:bidi="bn-IN"/>
-        </w:rPr>
-        <w:t xml:space="preserve"> then the</w:t>
-      </w:r>
-      <w:r>
-        <w:rPr>
-          <w:rFonts w:ascii="Calibri" w:eastAsia="Times New Roman" w:hAnsi="Calibri" w:cs="Calibri"/>
-          <w:lang w:eastAsia="en-GB" w:bidi="bn-IN"/>
-        </w:rPr>
-        <w:t xml:space="preserve"> system will issue a confirmation email to the customer.</w:t>
-      </w:r>
-      <w:r>
-        <w:rPr>
-          <w:rFonts w:ascii="Calibri" w:eastAsia="Times New Roman" w:hAnsi="Calibri" w:cs="Calibri"/>
-          <w:lang w:eastAsia="en-GB" w:bidi="bn-IN"/>
-        </w:rPr>
-        <w:t xml:space="preserve"> The confirmation email will hold order details to track its status. </w:t>
-      </w:r>
-      <w:r>
-        <w:rPr>
-          <w:rFonts w:ascii="Calibri" w:eastAsia="Times New Roman" w:hAnsi="Calibri" w:cs="Calibri"/>
-          <w:lang w:eastAsia="en-GB" w:bidi="bn-IN"/>
-        </w:rPr>
-        <w:t xml:space="preserve"> Acceptable payment methods are credit card and cheques. Verification of these two payment methods are different, as a result the system should have separate flow of works for them.</w:t>
-      </w:r>
-    </w:p>
-    <w:p>
-      <w:pPr>
-        <w:spacing w:line="240" w:lineRule="auto"/>
-        <w:ind w:left="720"/>
-        <w:rPr>
-          <w:rFonts w:ascii="Times New Roman" w:eastAsia="Times New Roman" w:hAnsi="Times New Roman" w:cs="Times New Roman"/>
-          <w:sz w:val="24"/>
-          <w:szCs w:val="24"/>
-          <w:lang w:eastAsia="en-GB" w:bidi="bn-IN"/>
-        </w:rPr>
-      </w:pPr>
-      <w:r>
-        <w:rPr>
-          <w:rFonts w:ascii="Calibri" w:eastAsia="Times New Roman" w:hAnsi="Calibri" w:cs="Calibri"/>
-          <w:lang w:eastAsia="en-GB" w:bidi="bn-IN"/>
-        </w:rPr>
-        <w:t>After the payment verification is completed, the salesperson then forward</w:t>
-      </w:r>
-      <w:r>
-        <w:rPr>
-          <w:rFonts w:ascii="Calibri" w:eastAsia="Times New Roman" w:hAnsi="Calibri" w:cs="Calibri"/>
-          <w:lang w:eastAsia="en-GB" w:bidi="bn-IN"/>
-        </w:rPr>
-        <w:t>s</w:t>
-      </w:r>
-      <w:r>
-        <w:rPr>
-          <w:rFonts w:ascii="Calibri" w:eastAsia="Times New Roman" w:hAnsi="Calibri" w:cs="Calibri"/>
-          <w:lang w:eastAsia="en-GB" w:bidi="bn-IN"/>
-        </w:rPr>
-        <w:t xml:space="preserve"> the order to the  warehouse</w:t>
-      </w:r>
-      <w:r>
-        <w:rPr>
-          <w:rFonts w:ascii="Calibri" w:eastAsia="Times New Roman" w:hAnsi="Calibri" w:cs="Calibri"/>
-          <w:lang w:eastAsia="en-GB" w:bidi="bn-IN"/>
-        </w:rPr>
-        <w:t xml:space="preserve"> and</w:t>
-      </w:r>
-      <w:r>
-        <w:rPr>
-          <w:rFonts w:ascii="Calibri" w:eastAsia="Times New Roman" w:hAnsi="Calibri" w:cs="Calibri"/>
-          <w:lang w:eastAsia="en-GB" w:bidi="bn-IN"/>
-        </w:rPr>
-        <w:t xml:space="preserve"> </w:t>
-      </w:r>
-      <w:r>
-        <w:rPr>
-          <w:rFonts w:ascii="Calibri" w:eastAsia="Times New Roman" w:hAnsi="Calibri" w:cs="Calibri"/>
-          <w:lang w:eastAsia="en-GB" w:bidi="bn-IN"/>
-        </w:rPr>
-        <w:t xml:space="preserve">prints invoice. </w:t>
-      </w:r>
-    </w:p>
-    <w:p>
-      <w:pPr>
-        <w:spacing w:line="240" w:lineRule="auto"/>
-        <w:ind w:left="720"/>
-        <w:rPr>
-          <w:rFonts w:ascii="Times New Roman" w:eastAsia="Times New Roman" w:hAnsi="Times New Roman" w:cs="Times New Roman"/>
-          <w:sz w:val="24"/>
-          <w:szCs w:val="24"/>
-          <w:lang w:eastAsia="en-GB" w:bidi="bn-IN"/>
-        </w:rPr>
-      </w:pPr>
-    </w:p>
-    <w:p>
-      <w:pPr>
-        <w:pStyle w:val="Heading1"/>
-        <w:rPr>
-          <w:rFonts w:eastAsia="Times New Roman"/>
-          <w:lang w:eastAsia="en-GB" w:bidi="bn-IN"/>
-        </w:rPr>
-      </w:pPr>
-      <w:bookmarkStart w:id="2" w:name="_Toc37242365"/>
-      <w:r>
-        <w:rPr>
-          <w:rFonts w:eastAsia="Times New Roman"/>
-          <w:lang w:eastAsia="en-GB" w:bidi="bn-IN"/>
-        </w:rPr>
-        <w:t>2.0 Requirement Analysis</w:t>
-      </w:r>
-      <w:bookmarkEnd w:id="2"/>
-    </w:p>
-    <w:p>
-      <w:pPr>
-        <w:rPr>
-          <w:lang w:eastAsia="en-GB" w:bidi="bn-IN"/>
-        </w:rPr>
-      </w:pPr>
-    </w:p>
-    <w:p>
-      <w:pPr>
-        <w:pStyle w:val="Heading2"/>
-        <w:ind w:left="360"/>
-        <w:rPr>
-          <w:rFonts w:eastAsia="Times New Roman"/>
-          <w:lang w:eastAsia="en-GB" w:bidi="bn-IN"/>
-        </w:rPr>
-      </w:pPr>
-      <w:bookmarkStart w:id="3" w:name="_Toc37242366"/>
-      <w:r>
-        <w:rPr>
-          <w:rFonts w:eastAsia="Times New Roman"/>
-          <w:lang w:eastAsia="en-GB" w:bidi="bn-IN"/>
-        </w:rPr>
-        <w:t xml:space="preserve">2.1 </w:t>
-      </w:r>
-      <w:r>
-        <w:rPr>
-          <w:rFonts w:eastAsia="Times New Roman"/>
-          <w:lang w:eastAsia="en-GB" w:bidi="bn-IN"/>
-        </w:rPr>
-        <w:t>Functional Requirements</w:t>
-      </w:r>
-      <w:bookmarkEnd w:id="3"/>
-      <w:r>
-        <w:rPr>
-          <w:rFonts w:eastAsia="Times New Roman"/>
-          <w:lang w:eastAsia="en-GB" w:bidi="bn-IN"/>
-        </w:rPr>
-        <w:t xml:space="preserve"> </w:t>
-      </w:r>
-    </w:p>
-    <w:p>
-      <w:pPr>
-        <w:ind w:left="360"/>
         <w:rPr>
           <w:lang w:eastAsia="en-GB" w:bidi="bn-IN"/>
         </w:rPr>
@@ -1672,7 +1907,6 @@
           <w:rFonts w:ascii="Calibri" w:eastAsia="Times New Roman" w:hAnsi="Calibri" w:cs="Calibri"/>
           <w:lang w:eastAsia="en-GB" w:bidi="bn-IN"/>
         </w:rPr>
-        <w:lastRenderedPageBreak/>
         <w:t>The relevant purchase details that will be required by the customer such as the order number and the account number is mailed to the customers email address so that they will be able to check their order status online.</w:t>
       </w:r>
     </w:p>
@@ -1710,6 +1944,7 @@
           <w:rFonts w:ascii="Calibri" w:eastAsia="Times New Roman" w:hAnsi="Calibri" w:cs="Calibri"/>
           <w:lang w:eastAsia="en-GB" w:bidi="bn-IN"/>
         </w:rPr>
+        <w:lastRenderedPageBreak/>
         <w:t>The invoice the salesperson sent is received by the warehouse and the required essentials are shipped out to the customer.</w:t>
       </w:r>
     </w:p>
@@ -1737,26 +1972,32 @@
     </w:p>
     <w:p>
       <w:pPr>
-        <w:pStyle w:val="Heading2"/>
-        <w:ind w:left="360"/>
+        <w:pStyle w:val="Heading1"/>
         <w:rPr>
           <w:rFonts w:eastAsia="Times New Roman"/>
           <w:lang w:eastAsia="en-GB" w:bidi="bn-IN"/>
         </w:rPr>
       </w:pPr>
-      <w:bookmarkStart w:id="4" w:name="_Toc37242367"/>
+      <w:bookmarkStart w:id="2" w:name="_Toc37489360"/>
       <w:r>
         <w:rPr>
           <w:rFonts w:eastAsia="Times New Roman"/>
           <w:lang w:eastAsia="en-GB" w:bidi="bn-IN"/>
         </w:rPr>
-        <w:t xml:space="preserve">2.2 </w:t>
+        <w:t>3.0</w:t>
       </w:r>
       <w:r>
         <w:rPr>
           <w:rFonts w:eastAsia="Times New Roman"/>
           <w:lang w:eastAsia="en-GB" w:bidi="bn-IN"/>
         </w:rPr>
+        <w:t xml:space="preserve"> </w:t>
+      </w:r>
+      <w:r>
+        <w:rPr>
+          <w:rFonts w:eastAsia="Times New Roman"/>
+          <w:lang w:eastAsia="en-GB" w:bidi="bn-IN"/>
+        </w:rPr>
         <w:t xml:space="preserve">Use Case </w:t>
       </w:r>
       <w:r>
@@ -1766,7 +2007,7 @@
         </w:rPr>
         <w:t>Modelling</w:t>
       </w:r>
-      <w:bookmarkEnd w:id="4"/>
+      <w:bookmarkEnd w:id="2"/>
     </w:p>
     <w:p>
       <w:pPr>
@@ -1783,6 +2024,7 @@
     </w:p>
     <w:p>
       <w:pPr>
+        <w:pStyle w:val="Heading2"/>
         <w:rPr>
           <w:lang w:eastAsia="en-GB" w:bidi="bn-IN"/>
         </w:rPr>
@@ -1792,8 +2034,21 @@
           <w:lang w:eastAsia="en-GB" w:bidi="bn-IN"/>
         </w:rPr>
         <w:tab/>
-        <w:t>2.2.1 Actors</w:t>
-      </w:r>
+      </w:r>
+      <w:bookmarkStart w:id="3" w:name="_Toc37489361"/>
+      <w:r>
+        <w:rPr>
+          <w:lang w:eastAsia="en-GB" w:bidi="bn-IN"/>
+        </w:rPr>
+        <w:t>3.1</w:t>
+      </w:r>
+      <w:r>
+        <w:rPr>
+          <w:lang w:eastAsia="en-GB" w:bidi="bn-IN"/>
+        </w:rPr>
+        <w:t xml:space="preserve"> Actors</w:t>
+      </w:r>
+      <w:bookmarkEnd w:id="3"/>
     </w:p>
     <w:p>
       <w:pPr>
@@ -1938,6 +2193,7 @@
     </w:p>
     <w:p>
       <w:pPr>
+        <w:pStyle w:val="Heading2"/>
         <w:ind w:firstLine="720"/>
         <w:rPr>
           <w:lang w:eastAsia="en-GB" w:bidi="bn-IN"/>
@@ -1947,7 +2203,20 @@
         <w:rPr>
           <w:lang w:eastAsia="en-GB" w:bidi="bn-IN"/>
         </w:rPr>
-        <w:t xml:space="preserve">2.2.1 </w:t>
+        <w:t xml:space="preserve"> </w:t>
+      </w:r>
+      <w:bookmarkStart w:id="4" w:name="_Toc37489362"/>
+      <w:r>
+        <w:rPr>
+          <w:lang w:eastAsia="en-GB" w:bidi="bn-IN"/>
+        </w:rPr>
+        <w:t>3.2</w:t>
+      </w:r>
+      <w:r>
+        <w:rPr>
+          <w:lang w:eastAsia="en-GB" w:bidi="bn-IN"/>
+        </w:rPr>
+        <w:t xml:space="preserve"> </w:t>
       </w:r>
       <w:r>
         <w:rPr>
@@ -1961,6 +2230,7 @@
         </w:rPr>
         <w:t>s</w:t>
       </w:r>
+      <w:bookmarkEnd w:id="4"/>
       <w:r>
         <w:rPr>
           <w:lang w:eastAsia="en-GB" w:bidi="bn-IN"/>
@@ -2756,7 +3026,6 @@
               <w:rPr>
                 <w:lang w:eastAsia="en-GB" w:bidi="bn-IN"/>
               </w:rPr>
-              <w:lastRenderedPageBreak/>
               <w:t>11</w:t>
             </w:r>
           </w:p>
@@ -2887,6 +3156,7 @@
               <w:rPr>
                 <w:lang w:eastAsia="en-GB" w:bidi="bn-IN"/>
               </w:rPr>
+              <w:lastRenderedPageBreak/>
               <w:t>13</w:t>
             </w:r>
           </w:p>
@@ -2946,17 +3216,37 @@
     <w:p>
       <w:pPr>
         <w:pStyle w:val="Heading2"/>
-        <w:ind w:firstLine="720"/>
-        <w:rPr>
-          <w:lang w:eastAsia="en-GB" w:bidi="bn-IN"/>
-        </w:rPr>
-      </w:pPr>
-      <w:bookmarkStart w:id="5" w:name="_Toc37242368"/>
-      <w:r>
-        <w:rPr>
-          <w:lang w:eastAsia="en-GB" w:bidi="bn-IN"/>
-        </w:rPr>
-        <w:t>2.2.2 Use Case Description</w:t>
+        <w:rPr>
+          <w:lang w:eastAsia="en-GB" w:bidi="bn-IN"/>
+        </w:rPr>
+      </w:pPr>
+      <w:bookmarkStart w:id="5" w:name="_Toc37489363"/>
+      <w:r>
+        <w:rPr>
+          <w:lang w:eastAsia="en-GB" w:bidi="bn-IN"/>
+        </w:rPr>
+        <w:t>3</w:t>
+      </w:r>
+      <w:r>
+        <w:rPr>
+          <w:lang w:eastAsia="en-GB" w:bidi="bn-IN"/>
+        </w:rPr>
+        <w:t>.3</w:t>
+      </w:r>
+      <w:r>
+        <w:rPr>
+          <w:lang w:eastAsia="en-GB" w:bidi="bn-IN"/>
+        </w:rPr>
+        <w:t xml:space="preserve"> Use </w:t>
+      </w:r>
+      <w:r>
+        <w:t>Case</w:t>
+      </w:r>
+      <w:r>
+        <w:rPr>
+          <w:lang w:eastAsia="en-GB" w:bidi="bn-IN"/>
+        </w:rPr>
+        <w:t xml:space="preserve"> Description</w:t>
       </w:r>
       <w:bookmarkEnd w:id="5"/>
     </w:p>
@@ -3952,399 +4242,6 @@
         </w:rPr>
       </w:pPr>
     </w:p>
-    <w:tbl>
-      <w:tblPr>
-        <w:tblStyle w:val="TableGrid"/>
-        <w:tblW w:w="0" w:type="auto"/>
-        <w:tblInd w:w="1327" w:type="dxa"/>
-        <w:tblLook w:val="04A0" w:firstRow="1" w:lastRow="0" w:firstColumn="1" w:lastColumn="0" w:noHBand="0" w:noVBand="1"/>
-      </w:tblPr>
-      <w:tblGrid>
-        <w:gridCol w:w="1627"/>
-        <w:gridCol w:w="5288"/>
-      </w:tblGrid>
-      <w:tr>
-        <w:trPr>
-          <w:trHeight w:val="597"/>
-        </w:trPr>
-        <w:tc>
-          <w:tcPr>
-            <w:tcW w:w="1627" w:type="dxa"/>
-          </w:tcPr>
-          <w:p>
-            <w:pPr>
-              <w:rPr>
-                <w:b/>
-                <w:bCs/>
-                <w:lang w:eastAsia="en-GB" w:bidi="bn-IN"/>
-              </w:rPr>
-            </w:pPr>
-            <w:r>
-              <w:rPr>
-                <w:b/>
-                <w:bCs/>
-                <w:lang w:eastAsia="en-GB" w:bidi="bn-IN"/>
-              </w:rPr>
-              <w:t>Use Case</w:t>
-            </w:r>
-            <w:r>
-              <w:rPr>
-                <w:b/>
-                <w:bCs/>
-                <w:lang w:eastAsia="en-GB" w:bidi="bn-IN"/>
-              </w:rPr>
-              <w:t xml:space="preserve"> #3</w:t>
-            </w:r>
-          </w:p>
-        </w:tc>
-        <w:tc>
-          <w:tcPr>
-            <w:tcW w:w="5288" w:type="dxa"/>
-          </w:tcPr>
-          <w:p>
-            <w:pPr>
-              <w:rPr>
-                <w:b/>
-                <w:bCs/>
-                <w:lang w:eastAsia="en-GB" w:bidi="bn-IN"/>
-              </w:rPr>
-            </w:pPr>
-            <w:r>
-              <w:rPr>
-                <w:b/>
-                <w:bCs/>
-                <w:lang w:eastAsia="en-GB" w:bidi="bn-IN"/>
-              </w:rPr>
-              <w:t>Request Call back</w:t>
-            </w:r>
-          </w:p>
-        </w:tc>
-      </w:tr>
-      <w:tr>
-        <w:trPr>
-          <w:trHeight w:val="564"/>
-        </w:trPr>
-        <w:tc>
-          <w:tcPr>
-            <w:tcW w:w="1627" w:type="dxa"/>
-          </w:tcPr>
-          <w:p>
-            <w:pPr>
-              <w:rPr>
-                <w:lang w:eastAsia="en-GB" w:bidi="bn-IN"/>
-              </w:rPr>
-            </w:pPr>
-            <w:r>
-              <w:rPr>
-                <w:lang w:eastAsia="en-GB" w:bidi="bn-IN"/>
-              </w:rPr>
-              <w:t xml:space="preserve">Brief Description </w:t>
-            </w:r>
-          </w:p>
-        </w:tc>
-        <w:tc>
-          <w:tcPr>
-            <w:tcW w:w="5288" w:type="dxa"/>
-          </w:tcPr>
-          <w:p>
-            <w:pPr>
-              <w:rPr>
-                <w:lang w:eastAsia="en-GB" w:bidi="bn-IN"/>
-              </w:rPr>
-            </w:pPr>
-            <w:r>
-              <w:rPr>
-                <w:lang w:eastAsia="en-GB" w:bidi="bn-IN"/>
-              </w:rPr>
-              <w:t>Request Call back</w:t>
-            </w:r>
-          </w:p>
-        </w:tc>
-      </w:tr>
-      <w:tr>
-        <w:trPr>
-          <w:trHeight w:val="597"/>
-        </w:trPr>
-        <w:tc>
-          <w:tcPr>
-            <w:tcW w:w="1627" w:type="dxa"/>
-          </w:tcPr>
-          <w:p>
-            <w:pPr>
-              <w:rPr>
-                <w:lang w:eastAsia="en-GB" w:bidi="bn-IN"/>
-              </w:rPr>
-            </w:pPr>
-            <w:r>
-              <w:rPr>
-                <w:lang w:eastAsia="en-GB" w:bidi="bn-IN"/>
-              </w:rPr>
-              <w:t>Actors</w:t>
-            </w:r>
-          </w:p>
-        </w:tc>
-        <w:tc>
-          <w:tcPr>
-            <w:tcW w:w="5288" w:type="dxa"/>
-          </w:tcPr>
-          <w:p>
-            <w:pPr>
-              <w:rPr>
-                <w:lang w:eastAsia="en-GB" w:bidi="bn-IN"/>
-              </w:rPr>
-            </w:pPr>
-            <w:r>
-              <w:rPr>
-                <w:lang w:eastAsia="en-GB" w:bidi="bn-IN"/>
-              </w:rPr>
-              <w:t xml:space="preserve">Actor enter his details and submits a form to request call back. </w:t>
-            </w:r>
-          </w:p>
-          <w:p>
-            <w:pPr>
-              <w:rPr>
-                <w:lang w:eastAsia="en-GB" w:bidi="bn-IN"/>
-              </w:rPr>
-            </w:pPr>
-          </w:p>
-        </w:tc>
-      </w:tr>
-      <w:tr>
-        <w:trPr>
-          <w:trHeight w:val="564"/>
-        </w:trPr>
-        <w:tc>
-          <w:tcPr>
-            <w:tcW w:w="1627" w:type="dxa"/>
-          </w:tcPr>
-          <w:p>
-            <w:pPr>
-              <w:rPr>
-                <w:lang w:eastAsia="en-GB" w:bidi="bn-IN"/>
-              </w:rPr>
-            </w:pPr>
-            <w:r>
-              <w:rPr>
-                <w:lang w:eastAsia="en-GB" w:bidi="bn-IN"/>
-              </w:rPr>
-              <w:t>Pre-Conditions</w:t>
-            </w:r>
-          </w:p>
-        </w:tc>
-        <w:tc>
-          <w:tcPr>
-            <w:tcW w:w="5288" w:type="dxa"/>
-          </w:tcPr>
-          <w:p>
-            <w:pPr>
-              <w:rPr>
-                <w:lang w:eastAsia="en-GB" w:bidi="bn-IN"/>
-              </w:rPr>
-            </w:pPr>
-            <w:r>
-              <w:rPr>
-                <w:lang w:eastAsia="en-GB" w:bidi="bn-IN"/>
-              </w:rPr>
-              <w:t>Customer is on request call back page</w:t>
-            </w:r>
-          </w:p>
-        </w:tc>
-      </w:tr>
-      <w:tr>
-        <w:trPr>
-          <w:trHeight w:val="597"/>
-        </w:trPr>
-        <w:tc>
-          <w:tcPr>
-            <w:tcW w:w="1627" w:type="dxa"/>
-          </w:tcPr>
-          <w:p>
-            <w:pPr>
-              <w:rPr>
-                <w:lang w:eastAsia="en-GB" w:bidi="bn-IN"/>
-              </w:rPr>
-            </w:pPr>
-            <w:r>
-              <w:rPr>
-                <w:lang w:eastAsia="en-GB" w:bidi="bn-IN"/>
-              </w:rPr>
-              <w:t>Main Flows</w:t>
-            </w:r>
-          </w:p>
-        </w:tc>
-        <w:tc>
-          <w:tcPr>
-            <w:tcW w:w="5288" w:type="dxa"/>
-          </w:tcPr>
-          <w:p>
-            <w:pPr>
-              <w:pStyle w:val="ListParagraph"/>
-              <w:numPr>
-                <w:ilvl w:val="0"/>
-                <w:numId w:val="14"/>
-              </w:numPr>
-              <w:rPr>
-                <w:lang w:eastAsia="en-GB" w:bidi="bn-IN"/>
-              </w:rPr>
-            </w:pPr>
-            <w:r>
-              <w:rPr>
-                <w:lang w:eastAsia="en-GB" w:bidi="bn-IN"/>
-              </w:rPr>
-              <w:t>Customer fills out name and telephone number</w:t>
-            </w:r>
-          </w:p>
-          <w:p>
-            <w:pPr>
-              <w:pStyle w:val="ListParagraph"/>
-              <w:numPr>
-                <w:ilvl w:val="0"/>
-                <w:numId w:val="14"/>
-              </w:numPr>
-              <w:rPr>
-                <w:lang w:eastAsia="en-GB" w:bidi="bn-IN"/>
-              </w:rPr>
-            </w:pPr>
-            <w:r>
-              <w:rPr>
-                <w:lang w:eastAsia="en-GB" w:bidi="bn-IN"/>
-              </w:rPr>
-              <w:t>Submits the form</w:t>
-            </w:r>
-          </w:p>
-        </w:tc>
-      </w:tr>
-      <w:tr>
-        <w:trPr>
-          <w:trHeight w:val="564"/>
-        </w:trPr>
-        <w:tc>
-          <w:tcPr>
-            <w:tcW w:w="1627" w:type="dxa"/>
-          </w:tcPr>
-          <w:p>
-            <w:pPr>
-              <w:rPr>
-                <w:lang w:eastAsia="en-GB" w:bidi="bn-IN"/>
-              </w:rPr>
-            </w:pPr>
-            <w:r>
-              <w:rPr>
-                <w:lang w:eastAsia="en-GB" w:bidi="bn-IN"/>
-              </w:rPr>
-              <w:t>Alternative Flows</w:t>
-            </w:r>
-          </w:p>
-        </w:tc>
-        <w:tc>
-          <w:tcPr>
-            <w:tcW w:w="5288" w:type="dxa"/>
-          </w:tcPr>
-          <w:p>
-            <w:pPr>
-              <w:pStyle w:val="ListParagraph"/>
-              <w:numPr>
-                <w:ilvl w:val="0"/>
-                <w:numId w:val="15"/>
-              </w:numPr>
-              <w:rPr>
-                <w:lang w:eastAsia="en-GB" w:bidi="bn-IN"/>
-              </w:rPr>
-            </w:pPr>
-            <w:r>
-              <w:rPr>
-                <w:lang w:eastAsia="en-GB" w:bidi="bn-IN"/>
-              </w:rPr>
-              <w:t>Customer does not complete required fields</w:t>
-            </w:r>
-          </w:p>
-          <w:p>
-            <w:pPr>
-              <w:pStyle w:val="ListParagraph"/>
-              <w:numPr>
-                <w:ilvl w:val="0"/>
-                <w:numId w:val="15"/>
-              </w:numPr>
-              <w:rPr>
-                <w:lang w:eastAsia="en-GB" w:bidi="bn-IN"/>
-              </w:rPr>
-            </w:pPr>
-            <w:r>
-              <w:rPr>
-                <w:lang w:eastAsia="en-GB" w:bidi="bn-IN"/>
-              </w:rPr>
-              <w:t>Submits the form</w:t>
-            </w:r>
-          </w:p>
-          <w:p>
-            <w:pPr>
-              <w:pStyle w:val="ListParagraph"/>
-              <w:numPr>
-                <w:ilvl w:val="0"/>
-                <w:numId w:val="15"/>
-              </w:numPr>
-              <w:rPr>
-                <w:lang w:eastAsia="en-GB" w:bidi="bn-IN"/>
-              </w:rPr>
-            </w:pPr>
-            <w:r>
-              <w:rPr>
-                <w:lang w:eastAsia="en-GB" w:bidi="bn-IN"/>
-              </w:rPr>
-              <w:t>System shows validation error.</w:t>
-            </w:r>
-          </w:p>
-        </w:tc>
-      </w:tr>
-      <w:tr>
-        <w:trPr>
-          <w:trHeight w:val="597"/>
-        </w:trPr>
-        <w:tc>
-          <w:tcPr>
-            <w:tcW w:w="1627" w:type="dxa"/>
-          </w:tcPr>
-          <w:p>
-            <w:pPr>
-              <w:rPr>
-                <w:lang w:eastAsia="en-GB" w:bidi="bn-IN"/>
-              </w:rPr>
-            </w:pPr>
-            <w:r>
-              <w:rPr>
-                <w:lang w:eastAsia="en-GB" w:bidi="bn-IN"/>
-              </w:rPr>
-              <w:t>Post-Conditions</w:t>
-            </w:r>
-          </w:p>
-        </w:tc>
-        <w:tc>
-          <w:tcPr>
-            <w:tcW w:w="5288" w:type="dxa"/>
-          </w:tcPr>
-          <w:p>
-            <w:pPr>
-              <w:rPr>
-                <w:lang w:eastAsia="en-GB" w:bidi="bn-IN"/>
-              </w:rPr>
-            </w:pPr>
-            <w:r>
-              <w:rPr>
-                <w:lang w:eastAsia="en-GB" w:bidi="bn-IN"/>
-              </w:rPr>
-              <w:t>If the use case is successful a database entry is made with the customers’ requests for a call back, otherwise validation error is shown to the customer.</w:t>
-            </w:r>
-          </w:p>
-        </w:tc>
-      </w:tr>
-    </w:tbl>
-    <w:p>
-      <w:pPr>
-        <w:rPr>
-          <w:lang w:eastAsia="en-GB" w:bidi="bn-IN"/>
-        </w:rPr>
-      </w:pPr>
-    </w:p>
     <w:p>
       <w:pPr>
         <w:rPr>
@@ -4385,6 +4282,407 @@
                 <w:bCs/>
                 <w:lang w:eastAsia="en-GB" w:bidi="bn-IN"/>
               </w:rPr>
+              <w:lastRenderedPageBreak/>
+              <w:t>Use Case</w:t>
+            </w:r>
+            <w:r>
+              <w:rPr>
+                <w:b/>
+                <w:bCs/>
+                <w:lang w:eastAsia="en-GB" w:bidi="bn-IN"/>
+              </w:rPr>
+              <w:t xml:space="preserve"> #3</w:t>
+            </w:r>
+          </w:p>
+        </w:tc>
+        <w:tc>
+          <w:tcPr>
+            <w:tcW w:w="5288" w:type="dxa"/>
+          </w:tcPr>
+          <w:p>
+            <w:pPr>
+              <w:rPr>
+                <w:b/>
+                <w:bCs/>
+                <w:lang w:eastAsia="en-GB" w:bidi="bn-IN"/>
+              </w:rPr>
+            </w:pPr>
+            <w:r>
+              <w:rPr>
+                <w:b/>
+                <w:bCs/>
+                <w:lang w:eastAsia="en-GB" w:bidi="bn-IN"/>
+              </w:rPr>
+              <w:t>Request Call back</w:t>
+            </w:r>
+          </w:p>
+        </w:tc>
+      </w:tr>
+      <w:tr>
+        <w:trPr>
+          <w:trHeight w:val="564"/>
+        </w:trPr>
+        <w:tc>
+          <w:tcPr>
+            <w:tcW w:w="1627" w:type="dxa"/>
+          </w:tcPr>
+          <w:p>
+            <w:pPr>
+              <w:rPr>
+                <w:lang w:eastAsia="en-GB" w:bidi="bn-IN"/>
+              </w:rPr>
+            </w:pPr>
+            <w:r>
+              <w:rPr>
+                <w:lang w:eastAsia="en-GB" w:bidi="bn-IN"/>
+              </w:rPr>
+              <w:t xml:space="preserve">Brief Description </w:t>
+            </w:r>
+          </w:p>
+        </w:tc>
+        <w:tc>
+          <w:tcPr>
+            <w:tcW w:w="5288" w:type="dxa"/>
+          </w:tcPr>
+          <w:p>
+            <w:pPr>
+              <w:rPr>
+                <w:lang w:eastAsia="en-GB" w:bidi="bn-IN"/>
+              </w:rPr>
+            </w:pPr>
+            <w:r>
+              <w:rPr>
+                <w:lang w:eastAsia="en-GB" w:bidi="bn-IN"/>
+              </w:rPr>
+              <w:t>Request Call back</w:t>
+            </w:r>
+          </w:p>
+        </w:tc>
+      </w:tr>
+      <w:tr>
+        <w:trPr>
+          <w:trHeight w:val="597"/>
+        </w:trPr>
+        <w:tc>
+          <w:tcPr>
+            <w:tcW w:w="1627" w:type="dxa"/>
+          </w:tcPr>
+          <w:p>
+            <w:pPr>
+              <w:rPr>
+                <w:lang w:eastAsia="en-GB" w:bidi="bn-IN"/>
+              </w:rPr>
+            </w:pPr>
+            <w:r>
+              <w:rPr>
+                <w:lang w:eastAsia="en-GB" w:bidi="bn-IN"/>
+              </w:rPr>
+              <w:t>Actors</w:t>
+            </w:r>
+          </w:p>
+        </w:tc>
+        <w:tc>
+          <w:tcPr>
+            <w:tcW w:w="5288" w:type="dxa"/>
+          </w:tcPr>
+          <w:p>
+            <w:pPr>
+              <w:rPr>
+                <w:lang w:eastAsia="en-GB" w:bidi="bn-IN"/>
+              </w:rPr>
+            </w:pPr>
+            <w:r>
+              <w:rPr>
+                <w:lang w:eastAsia="en-GB" w:bidi="bn-IN"/>
+              </w:rPr>
+              <w:t xml:space="preserve">Actor enter his details and submits a form to request call back. </w:t>
+            </w:r>
+          </w:p>
+          <w:p>
+            <w:pPr>
+              <w:rPr>
+                <w:lang w:eastAsia="en-GB" w:bidi="bn-IN"/>
+              </w:rPr>
+            </w:pPr>
+          </w:p>
+        </w:tc>
+      </w:tr>
+      <w:tr>
+        <w:trPr>
+          <w:trHeight w:val="564"/>
+        </w:trPr>
+        <w:tc>
+          <w:tcPr>
+            <w:tcW w:w="1627" w:type="dxa"/>
+          </w:tcPr>
+          <w:p>
+            <w:pPr>
+              <w:rPr>
+                <w:lang w:eastAsia="en-GB" w:bidi="bn-IN"/>
+              </w:rPr>
+            </w:pPr>
+            <w:r>
+              <w:rPr>
+                <w:lang w:eastAsia="en-GB" w:bidi="bn-IN"/>
+              </w:rPr>
+              <w:t>Pre-Conditions</w:t>
+            </w:r>
+          </w:p>
+        </w:tc>
+        <w:tc>
+          <w:tcPr>
+            <w:tcW w:w="5288" w:type="dxa"/>
+          </w:tcPr>
+          <w:p>
+            <w:pPr>
+              <w:rPr>
+                <w:lang w:eastAsia="en-GB" w:bidi="bn-IN"/>
+              </w:rPr>
+            </w:pPr>
+            <w:r>
+              <w:rPr>
+                <w:lang w:eastAsia="en-GB" w:bidi="bn-IN"/>
+              </w:rPr>
+              <w:t>Customer is on request call back page</w:t>
+            </w:r>
+          </w:p>
+        </w:tc>
+      </w:tr>
+      <w:tr>
+        <w:trPr>
+          <w:trHeight w:val="597"/>
+        </w:trPr>
+        <w:tc>
+          <w:tcPr>
+            <w:tcW w:w="1627" w:type="dxa"/>
+          </w:tcPr>
+          <w:p>
+            <w:pPr>
+              <w:rPr>
+                <w:lang w:eastAsia="en-GB" w:bidi="bn-IN"/>
+              </w:rPr>
+            </w:pPr>
+            <w:r>
+              <w:rPr>
+                <w:lang w:eastAsia="en-GB" w:bidi="bn-IN"/>
+              </w:rPr>
+              <w:t>Main Flows</w:t>
+            </w:r>
+          </w:p>
+        </w:tc>
+        <w:tc>
+          <w:tcPr>
+            <w:tcW w:w="5288" w:type="dxa"/>
+          </w:tcPr>
+          <w:p>
+            <w:pPr>
+              <w:pStyle w:val="ListParagraph"/>
+              <w:numPr>
+                <w:ilvl w:val="0"/>
+                <w:numId w:val="14"/>
+              </w:numPr>
+              <w:rPr>
+                <w:lang w:eastAsia="en-GB" w:bidi="bn-IN"/>
+              </w:rPr>
+            </w:pPr>
+            <w:r>
+              <w:rPr>
+                <w:lang w:eastAsia="en-GB" w:bidi="bn-IN"/>
+              </w:rPr>
+              <w:t>Customer fills out name and telephone number</w:t>
+            </w:r>
+          </w:p>
+          <w:p>
+            <w:pPr>
+              <w:pStyle w:val="ListParagraph"/>
+              <w:numPr>
+                <w:ilvl w:val="0"/>
+                <w:numId w:val="14"/>
+              </w:numPr>
+              <w:rPr>
+                <w:lang w:eastAsia="en-GB" w:bidi="bn-IN"/>
+              </w:rPr>
+            </w:pPr>
+            <w:r>
+              <w:rPr>
+                <w:lang w:eastAsia="en-GB" w:bidi="bn-IN"/>
+              </w:rPr>
+              <w:t>Submits the form</w:t>
+            </w:r>
+          </w:p>
+        </w:tc>
+      </w:tr>
+      <w:tr>
+        <w:trPr>
+          <w:trHeight w:val="564"/>
+        </w:trPr>
+        <w:tc>
+          <w:tcPr>
+            <w:tcW w:w="1627" w:type="dxa"/>
+          </w:tcPr>
+          <w:p>
+            <w:pPr>
+              <w:rPr>
+                <w:lang w:eastAsia="en-GB" w:bidi="bn-IN"/>
+              </w:rPr>
+            </w:pPr>
+            <w:r>
+              <w:rPr>
+                <w:lang w:eastAsia="en-GB" w:bidi="bn-IN"/>
+              </w:rPr>
+              <w:t>Alternative Flows</w:t>
+            </w:r>
+          </w:p>
+        </w:tc>
+        <w:tc>
+          <w:tcPr>
+            <w:tcW w:w="5288" w:type="dxa"/>
+          </w:tcPr>
+          <w:p>
+            <w:pPr>
+              <w:pStyle w:val="ListParagraph"/>
+              <w:numPr>
+                <w:ilvl w:val="0"/>
+                <w:numId w:val="15"/>
+              </w:numPr>
+              <w:rPr>
+                <w:lang w:eastAsia="en-GB" w:bidi="bn-IN"/>
+              </w:rPr>
+            </w:pPr>
+            <w:r>
+              <w:rPr>
+                <w:lang w:eastAsia="en-GB" w:bidi="bn-IN"/>
+              </w:rPr>
+              <w:t>Customer does not complete required fields</w:t>
+            </w:r>
+          </w:p>
+          <w:p>
+            <w:pPr>
+              <w:pStyle w:val="ListParagraph"/>
+              <w:numPr>
+                <w:ilvl w:val="0"/>
+                <w:numId w:val="15"/>
+              </w:numPr>
+              <w:rPr>
+                <w:lang w:eastAsia="en-GB" w:bidi="bn-IN"/>
+              </w:rPr>
+            </w:pPr>
+            <w:r>
+              <w:rPr>
+                <w:lang w:eastAsia="en-GB" w:bidi="bn-IN"/>
+              </w:rPr>
+              <w:t>Submits the form</w:t>
+            </w:r>
+          </w:p>
+          <w:p>
+            <w:pPr>
+              <w:pStyle w:val="ListParagraph"/>
+              <w:numPr>
+                <w:ilvl w:val="0"/>
+                <w:numId w:val="15"/>
+              </w:numPr>
+              <w:rPr>
+                <w:lang w:eastAsia="en-GB" w:bidi="bn-IN"/>
+              </w:rPr>
+            </w:pPr>
+            <w:r>
+              <w:rPr>
+                <w:lang w:eastAsia="en-GB" w:bidi="bn-IN"/>
+              </w:rPr>
+              <w:t>System shows validation error.</w:t>
+            </w:r>
+          </w:p>
+        </w:tc>
+      </w:tr>
+      <w:tr>
+        <w:trPr>
+          <w:trHeight w:val="597"/>
+        </w:trPr>
+        <w:tc>
+          <w:tcPr>
+            <w:tcW w:w="1627" w:type="dxa"/>
+          </w:tcPr>
+          <w:p>
+            <w:pPr>
+              <w:rPr>
+                <w:lang w:eastAsia="en-GB" w:bidi="bn-IN"/>
+              </w:rPr>
+            </w:pPr>
+            <w:r>
+              <w:rPr>
+                <w:lang w:eastAsia="en-GB" w:bidi="bn-IN"/>
+              </w:rPr>
+              <w:t>Post-Conditions</w:t>
+            </w:r>
+          </w:p>
+        </w:tc>
+        <w:tc>
+          <w:tcPr>
+            <w:tcW w:w="5288" w:type="dxa"/>
+          </w:tcPr>
+          <w:p>
+            <w:pPr>
+              <w:rPr>
+                <w:lang w:eastAsia="en-GB" w:bidi="bn-IN"/>
+              </w:rPr>
+            </w:pPr>
+            <w:r>
+              <w:rPr>
+                <w:lang w:eastAsia="en-GB" w:bidi="bn-IN"/>
+              </w:rPr>
+              <w:t>If the use case is successful a database entry is made with the customers’ requests for a call back, otherwise validation error is shown to the customer.</w:t>
+            </w:r>
+          </w:p>
+        </w:tc>
+      </w:tr>
+    </w:tbl>
+    <w:p>
+      <w:pPr>
+        <w:rPr>
+          <w:lang w:eastAsia="en-GB" w:bidi="bn-IN"/>
+        </w:rPr>
+      </w:pPr>
+    </w:p>
+    <w:p>
+      <w:pPr>
+        <w:rPr>
+          <w:lang w:eastAsia="en-GB" w:bidi="bn-IN"/>
+        </w:rPr>
+      </w:pPr>
+    </w:p>
+    <w:tbl>
+      <w:tblPr>
+        <w:tblStyle w:val="TableGrid"/>
+        <w:tblW w:w="0" w:type="auto"/>
+        <w:tblInd w:w="1327" w:type="dxa"/>
+        <w:tblLook w:val="04A0" w:firstRow="1" w:lastRow="0" w:firstColumn="1" w:lastColumn="0" w:noHBand="0" w:noVBand="1"/>
+      </w:tblPr>
+      <w:tblGrid>
+        <w:gridCol w:w="1627"/>
+        <w:gridCol w:w="5288"/>
+      </w:tblGrid>
+      <w:tr>
+        <w:trPr>
+          <w:trHeight w:val="597"/>
+        </w:trPr>
+        <w:tc>
+          <w:tcPr>
+            <w:tcW w:w="1627" w:type="dxa"/>
+          </w:tcPr>
+          <w:p>
+            <w:pPr>
+              <w:rPr>
+                <w:b/>
+                <w:bCs/>
+                <w:lang w:eastAsia="en-GB" w:bidi="bn-IN"/>
+              </w:rPr>
+            </w:pPr>
+            <w:r>
+              <w:rPr>
+                <w:b/>
+                <w:bCs/>
+                <w:lang w:eastAsia="en-GB" w:bidi="bn-IN"/>
+              </w:rPr>
               <w:t>Use Case</w:t>
             </w:r>
             <w:r>
@@ -9072,20 +9370,29 @@
     <w:p>
       <w:pPr>
         <w:pStyle w:val="Heading2"/>
-        <w:numPr>
-          <w:ilvl w:val="2"/>
-          <w:numId w:val="28"/>
-        </w:numPr>
-        <w:rPr>
-          <w:lang w:eastAsia="en-GB" w:bidi="bn-IN"/>
-        </w:rPr>
-      </w:pPr>
-      <w:bookmarkStart w:id="6" w:name="_Toc37242369"/>
+        <w:ind w:firstLine="720"/>
+        <w:rPr>
+          <w:lang w:eastAsia="en-GB" w:bidi="bn-IN"/>
+        </w:rPr>
+      </w:pPr>
+      <w:bookmarkStart w:id="6" w:name="_Toc37489364"/>
       <w:r>
         <w:rPr>
           <w:lang w:eastAsia="en-GB" w:bidi="bn-IN"/>
         </w:rPr>
         <w:lastRenderedPageBreak/>
+        <w:t>3</w:t>
+      </w:r>
+      <w:r>
+        <w:rPr>
+          <w:lang w:eastAsia="en-GB" w:bidi="bn-IN"/>
+        </w:rPr>
+        <w:t xml:space="preserve">.4 </w:t>
+      </w:r>
+      <w:r>
+        <w:rPr>
+          <w:lang w:eastAsia="en-GB" w:bidi="bn-IN"/>
+        </w:rPr>
         <w:t>Use Case Diagram</w:t>
       </w:r>
       <w:bookmarkEnd w:id="6"/>
@@ -9095,6 +9402,16 @@
         </w:rPr>
         <w:br/>
       </w:r>
+    </w:p>
+    <w:p>
+      <w:pPr>
+        <w:keepNext/>
+        <w:jc w:val="center"/>
+        <w:rPr>
+          <w:noProof/>
+          <w:lang w:eastAsia="en-GB" w:bidi="bn-IN"/>
+        </w:rPr>
+      </w:pPr>
     </w:p>
     <w:p>
       <w:pPr>
@@ -9184,12 +9501,12 @@
       <w:pPr>
         <w:pStyle w:val="Heading1"/>
       </w:pPr>
-      <w:bookmarkStart w:id="7" w:name="_Toc37242370"/>
-      <w:r>
-        <w:t xml:space="preserve">3.0 </w:t>
-      </w:r>
-      <w:r>
-        <w:t>System Design</w:t>
+      <w:bookmarkStart w:id="7" w:name="_Toc37489365"/>
+      <w:r>
+        <w:t xml:space="preserve">4.0 </w:t>
+      </w:r>
+      <w:r>
+        <w:t>Activity Modelling</w:t>
       </w:r>
       <w:bookmarkEnd w:id="7"/>
     </w:p>
@@ -9197,12 +9514,12 @@
     <w:p>
       <w:pPr>
         <w:pStyle w:val="Heading2"/>
-        <w:numPr>
-          <w:ilvl w:val="1"/>
-          <w:numId w:val="25"/>
-        </w:numPr>
-      </w:pPr>
-      <w:bookmarkStart w:id="8" w:name="_Toc37242371"/>
+        <w:ind w:left="720"/>
+      </w:pPr>
+      <w:bookmarkStart w:id="8" w:name="_Toc37489366"/>
+      <w:r>
+        <w:t xml:space="preserve">4.1 </w:t>
+      </w:r>
       <w:r>
         <w:t>List of actions found at</w:t>
       </w:r>
@@ -9310,6 +9627,7 @@
         </w:numPr>
       </w:pPr>
       <w:r>
+        <w:lastRenderedPageBreak/>
         <w:t xml:space="preserve">Customer </w:t>
       </w:r>
       <w:r>
@@ -9334,7 +9652,6 @@
         </w:numPr>
       </w:pPr>
       <w:r>
-        <w:lastRenderedPageBreak/>
         <w:t>The checkout page should also contain a form that allows customer to insert shipping address,</w:t>
       </w:r>
       <w:r>
@@ -9524,10 +9841,10 @@
         <w:pStyle w:val="Heading2"/>
         <w:numPr>
           <w:ilvl w:val="1"/>
-          <w:numId w:val="25"/>
+          <w:numId w:val="16"/>
         </w:numPr>
       </w:pPr>
-      <w:bookmarkStart w:id="9" w:name="_Toc37242372"/>
+      <w:bookmarkStart w:id="9" w:name="_Toc37489367"/>
       <w:r>
         <w:t>Activity diagram for</w:t>
       </w:r>
@@ -9565,6 +9882,7 @@
         <w:rPr>
           <w:noProof/>
         </w:rPr>
+        <w:lastRenderedPageBreak/>
         <w:drawing>
           <wp:inline distT="0" distB="0" distL="0" distR="0" wp14:anchorId="6FBAE006" wp14:editId="1667078B">
             <wp:extent cx="2600325" cy="4544916"/>
@@ -9638,13 +9956,12 @@
     <w:p/>
     <w:p>
       <w:pPr>
-        <w:pStyle w:val="Heading2"/>
-        <w:numPr>
-          <w:ilvl w:val="1"/>
-          <w:numId w:val="25"/>
-        </w:numPr>
-      </w:pPr>
-      <w:bookmarkStart w:id="10" w:name="_Toc37242373"/>
+        <w:pStyle w:val="Heading1"/>
+      </w:pPr>
+      <w:bookmarkStart w:id="10" w:name="_Toc37489368"/>
+      <w:r>
+        <w:t xml:space="preserve">5.0 </w:t>
+      </w:r>
       <w:r>
         <w:t>Class Modelling</w:t>
       </w:r>
@@ -9658,14 +9975,19 @@
     </w:p>
     <w:p>
       <w:pPr>
-        <w:ind w:left="720" w:firstLine="720"/>
+        <w:pStyle w:val="Heading2"/>
+        <w:ind w:firstLine="720"/>
         <w:rPr>
           <w:b/>
           <w:bCs/>
         </w:rPr>
       </w:pPr>
-      <w:r>
-        <w:t>3.3.1</w:t>
+      <w:bookmarkStart w:id="11" w:name="_Toc37489369"/>
+      <w:r>
+        <w:t>5</w:t>
+      </w:r>
+      <w:r>
+        <w:t>.1</w:t>
       </w:r>
       <w:r>
         <w:rPr>
@@ -9677,6 +9999,7 @@
       <w:r>
         <w:t>Entity classes</w:t>
       </w:r>
+      <w:bookmarkEnd w:id="11"/>
     </w:p>
     <w:p>
       <w:pPr>
@@ -9859,33 +10182,39 @@
     </w:p>
     <w:p>
       <w:pPr>
-        <w:ind w:left="1440"/>
-      </w:pPr>
-      <w:r>
-        <w:t xml:space="preserve">     </w:t>
-      </w:r>
-      <w:r>
-        <w:t xml:space="preserve">3.3.2 </w:t>
+        <w:pStyle w:val="Heading2"/>
+        <w:ind w:left="720"/>
+      </w:pPr>
+      <w:r>
+        <w:lastRenderedPageBreak/>
+        <w:t xml:space="preserve"> </w:t>
+      </w:r>
+      <w:bookmarkStart w:id="12" w:name="_Toc37489370"/>
+      <w:r>
+        <w:t>5.</w:t>
+      </w:r>
+      <w:r>
+        <w:t xml:space="preserve">2 </w:t>
       </w:r>
       <w:r>
         <w:t>Class Diagram</w:t>
       </w:r>
+      <w:bookmarkEnd w:id="12"/>
     </w:p>
     <w:p>
       <w:pPr>
         <w:keepNext/>
         <w:ind w:left="1440"/>
-        <w:jc w:val="center"/>
       </w:pPr>
       <w:r>
         <w:rPr>
           <w:noProof/>
         </w:rPr>
         <w:drawing>
-          <wp:inline distT="0" distB="0" distL="0" distR="0" wp14:anchorId="03DA66F3" wp14:editId="3A706EB7">
-            <wp:extent cx="5591393" cy="2400300"/>
-            <wp:effectExtent l="0" t="0" r="9525" b="0"/>
-            <wp:docPr id="4" name="Picture 4"/>
+          <wp:inline distT="0" distB="0" distL="0" distR="0" wp14:anchorId="1C550A81" wp14:editId="4A657A73">
+            <wp:extent cx="5502644" cy="2362200"/>
+            <wp:effectExtent l="0" t="0" r="3175" b="0"/>
+            <wp:docPr id="1" name="Picture 1"/>
             <wp:cNvGraphicFramePr>
               <a:graphicFrameLocks xmlns:a="http://schemas.openxmlformats.org/drawingml/2006/main" noChangeAspect="1"/>
             </wp:cNvGraphicFramePr>
@@ -9893,7 +10222,7 @@
               <a:graphicData uri="http://schemas.openxmlformats.org/drawingml/2006/picture">
                 <pic:pic xmlns:pic="http://schemas.openxmlformats.org/drawingml/2006/picture">
                   <pic:nvPicPr>
-                    <pic:cNvPr id="0" name="Picture 2"/>
+                    <pic:cNvPr id="0" name="Picture 1"/>
                     <pic:cNvPicPr>
                       <a:picLocks noChangeAspect="1" noChangeArrowheads="1"/>
                     </pic:cNvPicPr>
@@ -9914,7 +10243,7 @@
                   <pic:spPr bwMode="auto">
                     <a:xfrm>
                       <a:off x="0" y="0"/>
-                      <a:ext cx="5708324" cy="2450497"/>
+                      <a:ext cx="5514272" cy="2367192"/>
                     </a:xfrm>
                     <a:prstGeom prst="rect">
                       <a:avLst/>
@@ -9942,27 +10271,14 @@
       <w:r>
         <w:t xml:space="preserve">Figure </w:t>
       </w:r>
-      <w:r>
-        <w:fldChar w:fldCharType="begin"/>
-      </w:r>
-      <w:r>
-        <w:instrText xml:space="preserve"> SEQ Figure \* ARABIC </w:instrText>
-      </w:r>
-      <w:r>
-        <w:fldChar w:fldCharType="separate"/>
-      </w:r>
-      <w:r>
-        <w:rPr>
-          <w:noProof/>
-        </w:rPr>
-        <w:t>3</w:t>
-      </w:r>
-      <w:r>
-        <w:rPr>
-          <w:noProof/>
-        </w:rPr>
-        <w:fldChar w:fldCharType="end"/>
-      </w:r>
+      <w:fldSimple w:instr=" SEQ Figure \* ARABIC ">
+        <w:r>
+          <w:rPr>
+            <w:noProof/>
+          </w:rPr>
+          <w:t>3</w:t>
+        </w:r>
+      </w:fldSimple>
       <w:r>
         <w:t xml:space="preserve"> Class Diagram</w:t>
       </w:r>
@@ -9974,18 +10290,20 @@
     </w:p>
     <w:p>
       <w:pPr>
-        <w:pStyle w:val="Heading2"/>
-        <w:numPr>
-          <w:ilvl w:val="1"/>
-          <w:numId w:val="25"/>
-        </w:numPr>
-      </w:pPr>
-      <w:bookmarkStart w:id="11" w:name="_Toc37242374"/>
+        <w:pStyle w:val="Heading1"/>
+      </w:pPr>
+      <w:bookmarkStart w:id="13" w:name="_Toc37489371"/>
       <w:r>
         <w:lastRenderedPageBreak/>
+        <w:t xml:space="preserve">6.0 </w:t>
+      </w:r>
+      <w:r>
+        <w:t xml:space="preserve"> </w:t>
+      </w:r>
+      <w:r>
         <w:t>Interaction Modelling</w:t>
       </w:r>
-      <w:bookmarkEnd w:id="11"/>
+      <w:bookmarkEnd w:id="13"/>
     </w:p>
     <w:p>
       <w:pPr>
@@ -9994,12 +10312,16 @@
     </w:p>
     <w:p>
       <w:pPr>
-        <w:pStyle w:val="ListParagraph"/>
-        <w:numPr>
-          <w:ilvl w:val="2"/>
-          <w:numId w:val="25"/>
-        </w:numPr>
-      </w:pPr>
+        <w:pStyle w:val="Heading2"/>
+        <w:ind w:firstLine="720"/>
+      </w:pPr>
+      <w:bookmarkStart w:id="14" w:name="_Toc37489372"/>
+      <w:r>
+        <w:t>6</w:t>
+      </w:r>
+      <w:r>
+        <w:t xml:space="preserve">.1 </w:t>
+      </w:r>
       <w:r>
         <w:t xml:space="preserve">Sequence Diagram </w:t>
       </w:r>
@@ -10027,34 +10349,25 @@
       <w:r>
         <w:t>”</w:t>
       </w:r>
+      <w:bookmarkEnd w:id="14"/>
     </w:p>
-    <w:p>
-      <w:pPr>
-        <w:pStyle w:val="ListParagraph"/>
-        <w:ind w:left="1800"/>
-      </w:pPr>
-    </w:p>
-    <w:p>
-      <w:pPr>
-        <w:pStyle w:val="ListParagraph"/>
-        <w:ind w:left="1800"/>
-      </w:pPr>
-    </w:p>
+    <w:p/>
     <w:p>
       <w:pPr>
         <w:pStyle w:val="ListParagraph"/>
         <w:keepNext/>
         <w:ind w:left="1800"/>
+        <w:jc w:val="center"/>
       </w:pPr>
       <w:r>
         <w:rPr>
           <w:noProof/>
         </w:rPr>
         <w:drawing>
-          <wp:inline distT="0" distB="0" distL="0" distR="0" wp14:anchorId="581E1AC1" wp14:editId="48B09366">
-            <wp:extent cx="5234625" cy="1152605"/>
-            <wp:effectExtent l="0" t="0" r="4445" b="9525"/>
-            <wp:docPr id="6" name="Picture 6"/>
+          <wp:inline distT="0" distB="0" distL="0" distR="0" wp14:anchorId="797B8E37" wp14:editId="0EF36F59">
+            <wp:extent cx="5371655" cy="1195684"/>
+            <wp:effectExtent l="0" t="0" r="635" b="5080"/>
+            <wp:docPr id="2" name="Picture 2"/>
             <wp:cNvGraphicFramePr>
               <a:graphicFrameLocks xmlns:a="http://schemas.openxmlformats.org/drawingml/2006/main" noChangeAspect="1"/>
             </wp:cNvGraphicFramePr>
@@ -10062,7 +10375,7 @@
               <a:graphicData uri="http://schemas.openxmlformats.org/drawingml/2006/picture">
                 <pic:pic xmlns:pic="http://schemas.openxmlformats.org/drawingml/2006/picture">
                   <pic:nvPicPr>
-                    <pic:cNvPr id="0" name="Picture 3"/>
+                    <pic:cNvPr id="0" name="Picture 2"/>
                     <pic:cNvPicPr>
                       <a:picLocks noChangeAspect="1" noChangeArrowheads="1"/>
                     </pic:cNvPicPr>
@@ -10083,7 +10396,7 @@
                   <pic:spPr bwMode="auto">
                     <a:xfrm>
                       <a:off x="0" y="0"/>
-                      <a:ext cx="5398509" cy="1188691"/>
+                      <a:ext cx="5435221" cy="1209833"/>
                     </a:xfrm>
                     <a:prstGeom prst="rect">
                       <a:avLst/>
@@ -10118,6 +10431,110 @@
       </w:fldSimple>
       <w:r>
         <w:t xml:space="preserve"> Sequence Diagram</w:t>
+      </w:r>
+    </w:p>
+    <w:p>
+      <w:r>
+        <w:t xml:space="preserve">       </w:t>
+      </w:r>
+    </w:p>
+    <w:p/>
+    <w:p>
+      <w:pPr>
+        <w:pStyle w:val="Heading2"/>
+        <w:ind w:firstLine="720"/>
+      </w:pPr>
+      <w:bookmarkStart w:id="15" w:name="_Toc37489373"/>
+      <w:r>
+        <w:t>6</w:t>
+      </w:r>
+      <w:r>
+        <w:t xml:space="preserve">.2 </w:t>
+      </w:r>
+      <w:r>
+        <w:t>Communication Diagram</w:t>
+      </w:r>
+      <w:bookmarkEnd w:id="15"/>
+    </w:p>
+    <w:p/>
+    <w:p>
+      <w:pPr>
+        <w:keepNext/>
+        <w:ind w:left="1080"/>
+        <w:jc w:val="center"/>
+      </w:pPr>
+      <w:r>
+        <w:rPr>
+          <w:noProof/>
+        </w:rPr>
+        <w:drawing>
+          <wp:inline distT="0" distB="0" distL="0" distR="0" wp14:anchorId="0777FF2A" wp14:editId="19F493B3">
+            <wp:extent cx="5724525" cy="3914775"/>
+            <wp:effectExtent l="0" t="0" r="9525" b="9525"/>
+            <wp:docPr id="7" name="Picture 7"/>
+            <wp:cNvGraphicFramePr>
+              <a:graphicFrameLocks xmlns:a="http://schemas.openxmlformats.org/drawingml/2006/main" noChangeAspect="1"/>
+            </wp:cNvGraphicFramePr>
+            <a:graphic xmlns:a="http://schemas.openxmlformats.org/drawingml/2006/main">
+              <a:graphicData uri="http://schemas.openxmlformats.org/drawingml/2006/picture">
+                <pic:pic xmlns:pic="http://schemas.openxmlformats.org/drawingml/2006/picture">
+                  <pic:nvPicPr>
+                    <pic:cNvPr id="0" name="Picture 3"/>
+                    <pic:cNvPicPr>
+                      <a:picLocks noChangeAspect="1" noChangeArrowheads="1"/>
+                    </pic:cNvPicPr>
+                  </pic:nvPicPr>
+                  <pic:blipFill>
+                    <a:blip r:embed="rId10">
+                      <a:extLst>
+                        <a:ext uri="{28A0092B-C50C-407E-A947-70E740481C1C}">
+                          <a14:useLocalDpi xmlns:a14="http://schemas.microsoft.com/office/drawing/2010/main" val="0"/>
+                        </a:ext>
+                      </a:extLst>
+                    </a:blip>
+                    <a:srcRect/>
+                    <a:stretch>
+                      <a:fillRect/>
+                    </a:stretch>
+                  </pic:blipFill>
+                  <pic:spPr bwMode="auto">
+                    <a:xfrm>
+                      <a:off x="0" y="0"/>
+                      <a:ext cx="5724525" cy="3914775"/>
+                    </a:xfrm>
+                    <a:prstGeom prst="rect">
+                      <a:avLst/>
+                    </a:prstGeom>
+                    <a:noFill/>
+                    <a:ln>
+                      <a:noFill/>
+                    </a:ln>
+                  </pic:spPr>
+                </pic:pic>
+              </a:graphicData>
+            </a:graphic>
+          </wp:inline>
+        </w:drawing>
+      </w:r>
+    </w:p>
+    <w:p>
+      <w:pPr>
+        <w:pStyle w:val="Caption"/>
+        <w:jc w:val="center"/>
+      </w:pPr>
+      <w:r>
+        <w:t xml:space="preserve">Figure </w:t>
+      </w:r>
+      <w:fldSimple w:instr=" SEQ Figure \* ARABIC ">
+        <w:r>
+          <w:rPr>
+            <w:noProof/>
+          </w:rPr>
+          <w:t>5</w:t>
+        </w:r>
+      </w:fldSimple>
+      <w:r>
+        <w:t xml:space="preserve"> Communication Diagram</w:t>
       </w:r>
     </w:p>
     <w:sectPr>
@@ -11058,9 +11475,9 @@
   </w:abstractNum>
   <w:abstractNum w:abstractNumId="10" w15:restartNumberingAfterBreak="0">
     <w:nsid w:val="27E52D80"/>
-    <w:multiLevelType w:val="hybridMultilevel"/>
-    <w:tmpl w:val="4FEA539C"/>
-    <w:lvl w:ilvl="0" w:tplc="0809000F">
+    <w:multiLevelType w:val="multilevel"/>
+    <w:tmpl w:val="E932E13E"/>
+    <w:lvl w:ilvl="0">
       <w:start w:val="1"/>
       <w:numFmt w:val="decimal"/>
       <w:lvlText w:val="%1."/>
@@ -11072,77 +11489,109 @@
         <w:rFonts w:hint="default"/>
       </w:rPr>
     </w:lvl>
-    <w:lvl w:ilvl="1" w:tplc="08090019" w:tentative="1">
-      <w:start w:val="1"/>
-      <w:numFmt w:val="lowerLetter"/>
-      <w:lvlText w:val="%2."/>
-      <w:lvlJc w:val="left"/>
-      <w:pPr>
-        <w:ind w:left="1440" w:hanging="360"/>
-      </w:pPr>
-    </w:lvl>
-    <w:lvl w:ilvl="2" w:tplc="0809001B" w:tentative="1">
-      <w:start w:val="1"/>
-      <w:numFmt w:val="lowerRoman"/>
-      <w:lvlText w:val="%3."/>
-      <w:lvlJc w:val="right"/>
-      <w:pPr>
-        <w:ind w:left="2160" w:hanging="180"/>
-      </w:pPr>
-    </w:lvl>
-    <w:lvl w:ilvl="3" w:tplc="0809000F" w:tentative="1">
-      <w:start w:val="1"/>
+    <w:lvl w:ilvl="1">
+      <w:start w:val="2"/>
       <w:numFmt w:val="decimal"/>
-      <w:lvlText w:val="%4."/>
-      <w:lvlJc w:val="left"/>
-      <w:pPr>
-        <w:ind w:left="2880" w:hanging="360"/>
-      </w:pPr>
-    </w:lvl>
-    <w:lvl w:ilvl="4" w:tplc="08090019" w:tentative="1">
-      <w:start w:val="1"/>
-      <w:numFmt w:val="lowerLetter"/>
-      <w:lvlText w:val="%5."/>
-      <w:lvlJc w:val="left"/>
-      <w:pPr>
-        <w:ind w:left="3600" w:hanging="360"/>
-      </w:pPr>
-    </w:lvl>
-    <w:lvl w:ilvl="5" w:tplc="0809001B" w:tentative="1">
-      <w:start w:val="1"/>
-      <w:numFmt w:val="lowerRoman"/>
-      <w:lvlText w:val="%6."/>
-      <w:lvlJc w:val="right"/>
-      <w:pPr>
-        <w:ind w:left="4320" w:hanging="180"/>
-      </w:pPr>
-    </w:lvl>
-    <w:lvl w:ilvl="6" w:tplc="0809000F" w:tentative="1">
+      <w:isLgl/>
+      <w:lvlText w:val="%1.%2"/>
+      <w:lvlJc w:val="left"/>
+      <w:pPr>
+        <w:ind w:left="1125" w:hanging="360"/>
+      </w:pPr>
+      <w:rPr>
+        <w:rFonts w:hint="default"/>
+      </w:rPr>
+    </w:lvl>
+    <w:lvl w:ilvl="2">
       <w:start w:val="1"/>
       <w:numFmt w:val="decimal"/>
-      <w:lvlText w:val="%7."/>
-      <w:lvlJc w:val="left"/>
-      <w:pPr>
-        <w:ind w:left="5040" w:hanging="360"/>
-      </w:pPr>
-    </w:lvl>
-    <w:lvl w:ilvl="7" w:tplc="08090019" w:tentative="1">
-      <w:start w:val="1"/>
-      <w:numFmt w:val="lowerLetter"/>
-      <w:lvlText w:val="%8."/>
-      <w:lvlJc w:val="left"/>
-      <w:pPr>
-        <w:ind w:left="5760" w:hanging="360"/>
-      </w:pPr>
-    </w:lvl>
-    <w:lvl w:ilvl="8" w:tplc="0809001B" w:tentative="1">
-      <w:start w:val="1"/>
-      <w:numFmt w:val="lowerRoman"/>
-      <w:lvlText w:val="%9."/>
-      <w:lvlJc w:val="right"/>
-      <w:pPr>
-        <w:ind w:left="6480" w:hanging="180"/>
-      </w:pPr>
+      <w:isLgl/>
+      <w:lvlText w:val="%1.%2.%3"/>
+      <w:lvlJc w:val="left"/>
+      <w:pPr>
+        <w:ind w:left="1890" w:hanging="720"/>
+      </w:pPr>
+      <w:rPr>
+        <w:rFonts w:hint="default"/>
+      </w:rPr>
+    </w:lvl>
+    <w:lvl w:ilvl="3">
+      <w:start w:val="1"/>
+      <w:numFmt w:val="decimal"/>
+      <w:isLgl/>
+      <w:lvlText w:val="%1.%2.%3.%4"/>
+      <w:lvlJc w:val="left"/>
+      <w:pPr>
+        <w:ind w:left="2295" w:hanging="720"/>
+      </w:pPr>
+      <w:rPr>
+        <w:rFonts w:hint="default"/>
+      </w:rPr>
+    </w:lvl>
+    <w:lvl w:ilvl="4">
+      <w:start w:val="1"/>
+      <w:numFmt w:val="decimal"/>
+      <w:isLgl/>
+      <w:lvlText w:val="%1.%2.%3.%4.%5"/>
+      <w:lvlJc w:val="left"/>
+      <w:pPr>
+        <w:ind w:left="3060" w:hanging="1080"/>
+      </w:pPr>
+      <w:rPr>
+        <w:rFonts w:hint="default"/>
+      </w:rPr>
+    </w:lvl>
+    <w:lvl w:ilvl="5">
+      <w:start w:val="1"/>
+      <w:numFmt w:val="decimal"/>
+      <w:isLgl/>
+      <w:lvlText w:val="%1.%2.%3.%4.%5.%6"/>
+      <w:lvlJc w:val="left"/>
+      <w:pPr>
+        <w:ind w:left="3825" w:hanging="1440"/>
+      </w:pPr>
+      <w:rPr>
+        <w:rFonts w:hint="default"/>
+      </w:rPr>
+    </w:lvl>
+    <w:lvl w:ilvl="6">
+      <w:start w:val="1"/>
+      <w:numFmt w:val="decimal"/>
+      <w:isLgl/>
+      <w:lvlText w:val="%1.%2.%3.%4.%5.%6.%7"/>
+      <w:lvlJc w:val="left"/>
+      <w:pPr>
+        <w:ind w:left="4230" w:hanging="1440"/>
+      </w:pPr>
+      <w:rPr>
+        <w:rFonts w:hint="default"/>
+      </w:rPr>
+    </w:lvl>
+    <w:lvl w:ilvl="7">
+      <w:start w:val="1"/>
+      <w:numFmt w:val="decimal"/>
+      <w:isLgl/>
+      <w:lvlText w:val="%1.%2.%3.%4.%5.%6.%7.%8"/>
+      <w:lvlJc w:val="left"/>
+      <w:pPr>
+        <w:ind w:left="4995" w:hanging="1800"/>
+      </w:pPr>
+      <w:rPr>
+        <w:rFonts w:hint="default"/>
+      </w:rPr>
+    </w:lvl>
+    <w:lvl w:ilvl="8">
+      <w:start w:val="1"/>
+      <w:numFmt w:val="decimal"/>
+      <w:isLgl/>
+      <w:lvlText w:val="%1.%2.%3.%4.%5.%6.%7.%8.%9"/>
+      <w:lvlJc w:val="left"/>
+      <w:pPr>
+        <w:ind w:left="5400" w:hanging="1800"/>
+      </w:pPr>
+      <w:rPr>
+        <w:rFonts w:hint="default"/>
+      </w:rPr>
     </w:lvl>
   </w:abstractNum>
   <w:abstractNum w:abstractNumId="11" w15:restartNumberingAfterBreak="0">
@@ -12267,9 +12716,9 @@
   </w:abstractNum>
   <w:abstractNum w:abstractNumId="23" w15:restartNumberingAfterBreak="0">
     <w:nsid w:val="66756A6C"/>
-    <w:multiLevelType w:val="hybridMultilevel"/>
-    <w:tmpl w:val="4C082B64"/>
-    <w:lvl w:ilvl="0" w:tplc="0809000F">
+    <w:multiLevelType w:val="multilevel"/>
+    <w:tmpl w:val="208612C6"/>
+    <w:lvl w:ilvl="0">
       <w:start w:val="1"/>
       <w:numFmt w:val="decimal"/>
       <w:lvlText w:val="%1."/>
@@ -12281,77 +12730,108 @@
         <w:rFonts w:hint="default"/>
       </w:rPr>
     </w:lvl>
-    <w:lvl w:ilvl="1" w:tplc="08090019" w:tentative="1">
-      <w:start w:val="1"/>
-      <w:numFmt w:val="lowerLetter"/>
-      <w:lvlText w:val="%2."/>
-      <w:lvlJc w:val="left"/>
-      <w:pPr>
-        <w:ind w:left="1440" w:hanging="360"/>
-      </w:pPr>
-    </w:lvl>
-    <w:lvl w:ilvl="2" w:tplc="0809001B" w:tentative="1">
-      <w:start w:val="1"/>
-      <w:numFmt w:val="lowerRoman"/>
-      <w:lvlText w:val="%3."/>
-      <w:lvlJc w:val="right"/>
-      <w:pPr>
-        <w:ind w:left="2160" w:hanging="180"/>
-      </w:pPr>
-    </w:lvl>
-    <w:lvl w:ilvl="3" w:tplc="0809000F" w:tentative="1">
-      <w:start w:val="1"/>
+    <w:lvl w:ilvl="1">
       <w:numFmt w:val="decimal"/>
-      <w:lvlText w:val="%4."/>
-      <w:lvlJc w:val="left"/>
-      <w:pPr>
-        <w:ind w:left="2880" w:hanging="360"/>
-      </w:pPr>
-    </w:lvl>
-    <w:lvl w:ilvl="4" w:tplc="08090019" w:tentative="1">
-      <w:start w:val="1"/>
-      <w:numFmt w:val="lowerLetter"/>
-      <w:lvlText w:val="%5."/>
-      <w:lvlJc w:val="left"/>
-      <w:pPr>
-        <w:ind w:left="3600" w:hanging="360"/>
-      </w:pPr>
-    </w:lvl>
-    <w:lvl w:ilvl="5" w:tplc="0809001B" w:tentative="1">
-      <w:start w:val="1"/>
-      <w:numFmt w:val="lowerRoman"/>
-      <w:lvlText w:val="%6."/>
-      <w:lvlJc w:val="right"/>
-      <w:pPr>
-        <w:ind w:left="4320" w:hanging="180"/>
-      </w:pPr>
-    </w:lvl>
-    <w:lvl w:ilvl="6" w:tplc="0809000F" w:tentative="1">
+      <w:isLgl/>
+      <w:lvlText w:val="%1.%2"/>
+      <w:lvlJc w:val="left"/>
+      <w:pPr>
+        <w:ind w:left="765" w:hanging="405"/>
+      </w:pPr>
+      <w:rPr>
+        <w:rFonts w:hint="default"/>
+      </w:rPr>
+    </w:lvl>
+    <w:lvl w:ilvl="2">
       <w:start w:val="1"/>
       <w:numFmt w:val="decimal"/>
-      <w:lvlText w:val="%7."/>
-      <w:lvlJc w:val="left"/>
-      <w:pPr>
-        <w:ind w:left="5040" w:hanging="360"/>
-      </w:pPr>
-    </w:lvl>
-    <w:lvl w:ilvl="7" w:tplc="08090019" w:tentative="1">
-      <w:start w:val="1"/>
-      <w:numFmt w:val="lowerLetter"/>
-      <w:lvlText w:val="%8."/>
-      <w:lvlJc w:val="left"/>
-      <w:pPr>
-        <w:ind w:left="5760" w:hanging="360"/>
-      </w:pPr>
-    </w:lvl>
-    <w:lvl w:ilvl="8" w:tplc="0809001B" w:tentative="1">
-      <w:start w:val="1"/>
-      <w:numFmt w:val="lowerRoman"/>
-      <w:lvlText w:val="%9."/>
-      <w:lvlJc w:val="right"/>
-      <w:pPr>
-        <w:ind w:left="6480" w:hanging="180"/>
-      </w:pPr>
+      <w:isLgl/>
+      <w:lvlText w:val="%1.%2.%3"/>
+      <w:lvlJc w:val="left"/>
+      <w:pPr>
+        <w:ind w:left="1080" w:hanging="720"/>
+      </w:pPr>
+      <w:rPr>
+        <w:rFonts w:hint="default"/>
+      </w:rPr>
+    </w:lvl>
+    <w:lvl w:ilvl="3">
+      <w:start w:val="1"/>
+      <w:numFmt w:val="decimal"/>
+      <w:isLgl/>
+      <w:lvlText w:val="%1.%2.%3.%4"/>
+      <w:lvlJc w:val="left"/>
+      <w:pPr>
+        <w:ind w:left="1080" w:hanging="720"/>
+      </w:pPr>
+      <w:rPr>
+        <w:rFonts w:hint="default"/>
+      </w:rPr>
+    </w:lvl>
+    <w:lvl w:ilvl="4">
+      <w:start w:val="1"/>
+      <w:numFmt w:val="decimal"/>
+      <w:isLgl/>
+      <w:lvlText w:val="%1.%2.%3.%4.%5"/>
+      <w:lvlJc w:val="left"/>
+      <w:pPr>
+        <w:ind w:left="1440" w:hanging="1080"/>
+      </w:pPr>
+      <w:rPr>
+        <w:rFonts w:hint="default"/>
+      </w:rPr>
+    </w:lvl>
+    <w:lvl w:ilvl="5">
+      <w:start w:val="1"/>
+      <w:numFmt w:val="decimal"/>
+      <w:isLgl/>
+      <w:lvlText w:val="%1.%2.%3.%4.%5.%6"/>
+      <w:lvlJc w:val="left"/>
+      <w:pPr>
+        <w:ind w:left="1800" w:hanging="1440"/>
+      </w:pPr>
+      <w:rPr>
+        <w:rFonts w:hint="default"/>
+      </w:rPr>
+    </w:lvl>
+    <w:lvl w:ilvl="6">
+      <w:start w:val="1"/>
+      <w:numFmt w:val="decimal"/>
+      <w:isLgl/>
+      <w:lvlText w:val="%1.%2.%3.%4.%5.%6.%7"/>
+      <w:lvlJc w:val="left"/>
+      <w:pPr>
+        <w:ind w:left="1800" w:hanging="1440"/>
+      </w:pPr>
+      <w:rPr>
+        <w:rFonts w:hint="default"/>
+      </w:rPr>
+    </w:lvl>
+    <w:lvl w:ilvl="7">
+      <w:start w:val="1"/>
+      <w:numFmt w:val="decimal"/>
+      <w:isLgl/>
+      <w:lvlText w:val="%1.%2.%3.%4.%5.%6.%7.%8"/>
+      <w:lvlJc w:val="left"/>
+      <w:pPr>
+        <w:ind w:left="2160" w:hanging="1800"/>
+      </w:pPr>
+      <w:rPr>
+        <w:rFonts w:hint="default"/>
+      </w:rPr>
+    </w:lvl>
+    <w:lvl w:ilvl="8">
+      <w:start w:val="1"/>
+      <w:numFmt w:val="decimal"/>
+      <w:isLgl/>
+      <w:lvlText w:val="%1.%2.%3.%4.%5.%6.%7.%8.%9"/>
+      <w:lvlJc w:val="left"/>
+      <w:pPr>
+        <w:ind w:left="2160" w:hanging="1800"/>
+      </w:pPr>
+      <w:rPr>
+        <w:rFonts w:hint="default"/>
+      </w:rPr>
     </w:lvl>
   </w:abstractNum>
   <w:abstractNum w:abstractNumId="24" w15:restartNumberingAfterBreak="0">
@@ -12566,9 +13046,9 @@
   </w:abstractNum>
   <w:abstractNum w:abstractNumId="26" w15:restartNumberingAfterBreak="0">
     <w:nsid w:val="739C02F1"/>
-    <w:multiLevelType w:val="hybridMultilevel"/>
-    <w:tmpl w:val="4D66D2CA"/>
-    <w:lvl w:ilvl="0" w:tplc="0809000F">
+    <w:multiLevelType w:val="multilevel"/>
+    <w:tmpl w:val="DD7EAC54"/>
+    <w:lvl w:ilvl="0">
       <w:start w:val="1"/>
       <w:numFmt w:val="decimal"/>
       <w:lvlText w:val="%1."/>
@@ -12580,77 +13060,109 @@
         <w:rFonts w:hint="default"/>
       </w:rPr>
     </w:lvl>
-    <w:lvl w:ilvl="1" w:tplc="08090019" w:tentative="1">
-      <w:start w:val="1"/>
-      <w:numFmt w:val="lowerLetter"/>
-      <w:lvlText w:val="%2."/>
-      <w:lvlJc w:val="left"/>
-      <w:pPr>
-        <w:ind w:left="1440" w:hanging="360"/>
-      </w:pPr>
-    </w:lvl>
-    <w:lvl w:ilvl="2" w:tplc="0809001B" w:tentative="1">
-      <w:start w:val="1"/>
-      <w:numFmt w:val="lowerRoman"/>
-      <w:lvlText w:val="%3."/>
-      <w:lvlJc w:val="right"/>
-      <w:pPr>
-        <w:ind w:left="2160" w:hanging="180"/>
-      </w:pPr>
-    </w:lvl>
-    <w:lvl w:ilvl="3" w:tplc="0809000F" w:tentative="1">
-      <w:start w:val="1"/>
+    <w:lvl w:ilvl="1">
+      <w:start w:val="4"/>
       <w:numFmt w:val="decimal"/>
-      <w:lvlText w:val="%4."/>
-      <w:lvlJc w:val="left"/>
-      <w:pPr>
-        <w:ind w:left="2880" w:hanging="360"/>
-      </w:pPr>
-    </w:lvl>
-    <w:lvl w:ilvl="4" w:tplc="08090019" w:tentative="1">
-      <w:start w:val="1"/>
-      <w:numFmt w:val="lowerLetter"/>
-      <w:lvlText w:val="%5."/>
-      <w:lvlJc w:val="left"/>
-      <w:pPr>
-        <w:ind w:left="3600" w:hanging="360"/>
-      </w:pPr>
-    </w:lvl>
-    <w:lvl w:ilvl="5" w:tplc="0809001B" w:tentative="1">
-      <w:start w:val="1"/>
-      <w:numFmt w:val="lowerRoman"/>
-      <w:lvlText w:val="%6."/>
-      <w:lvlJc w:val="right"/>
-      <w:pPr>
-        <w:ind w:left="4320" w:hanging="180"/>
-      </w:pPr>
-    </w:lvl>
-    <w:lvl w:ilvl="6" w:tplc="0809000F" w:tentative="1">
-      <w:start w:val="1"/>
+      <w:isLgl/>
+      <w:lvlText w:val="%1.%2"/>
+      <w:lvlJc w:val="left"/>
+      <w:pPr>
+        <w:ind w:left="1155" w:hanging="435"/>
+      </w:pPr>
+      <w:rPr>
+        <w:rFonts w:hint="default"/>
+      </w:rPr>
+    </w:lvl>
+    <w:lvl w:ilvl="2">
+      <w:start w:val="2"/>
       <w:numFmt w:val="decimal"/>
-      <w:lvlText w:val="%7."/>
-      <w:lvlJc w:val="left"/>
-      <w:pPr>
-        <w:ind w:left="5040" w:hanging="360"/>
-      </w:pPr>
-    </w:lvl>
-    <w:lvl w:ilvl="7" w:tplc="08090019" w:tentative="1">
-      <w:start w:val="1"/>
-      <w:numFmt w:val="lowerLetter"/>
-      <w:lvlText w:val="%8."/>
-      <w:lvlJc w:val="left"/>
-      <w:pPr>
-        <w:ind w:left="5760" w:hanging="360"/>
-      </w:pPr>
-    </w:lvl>
-    <w:lvl w:ilvl="8" w:tplc="0809001B" w:tentative="1">
-      <w:start w:val="1"/>
-      <w:numFmt w:val="lowerRoman"/>
-      <w:lvlText w:val="%9."/>
-      <w:lvlJc w:val="right"/>
-      <w:pPr>
-        <w:ind w:left="6480" w:hanging="180"/>
-      </w:pPr>
+      <w:isLgl/>
+      <w:lvlText w:val="%1.%2.%3"/>
+      <w:lvlJc w:val="left"/>
+      <w:pPr>
+        <w:ind w:left="1800" w:hanging="720"/>
+      </w:pPr>
+      <w:rPr>
+        <w:rFonts w:hint="default"/>
+      </w:rPr>
+    </w:lvl>
+    <w:lvl w:ilvl="3">
+      <w:start w:val="1"/>
+      <w:numFmt w:val="decimal"/>
+      <w:isLgl/>
+      <w:lvlText w:val="%1.%2.%3.%4"/>
+      <w:lvlJc w:val="left"/>
+      <w:pPr>
+        <w:ind w:left="2160" w:hanging="720"/>
+      </w:pPr>
+      <w:rPr>
+        <w:rFonts w:hint="default"/>
+      </w:rPr>
+    </w:lvl>
+    <w:lvl w:ilvl="4">
+      <w:start w:val="1"/>
+      <w:numFmt w:val="decimal"/>
+      <w:isLgl/>
+      <w:lvlText w:val="%1.%2.%3.%4.%5"/>
+      <w:lvlJc w:val="left"/>
+      <w:pPr>
+        <w:ind w:left="2880" w:hanging="1080"/>
+      </w:pPr>
+      <w:rPr>
+        <w:rFonts w:hint="default"/>
+      </w:rPr>
+    </w:lvl>
+    <w:lvl w:ilvl="5">
+      <w:start w:val="1"/>
+      <w:numFmt w:val="decimal"/>
+      <w:isLgl/>
+      <w:lvlText w:val="%1.%2.%3.%4.%5.%6"/>
+      <w:lvlJc w:val="left"/>
+      <w:pPr>
+        <w:ind w:left="3240" w:hanging="1080"/>
+      </w:pPr>
+      <w:rPr>
+        <w:rFonts w:hint="default"/>
+      </w:rPr>
+    </w:lvl>
+    <w:lvl w:ilvl="6">
+      <w:start w:val="1"/>
+      <w:numFmt w:val="decimal"/>
+      <w:isLgl/>
+      <w:lvlText w:val="%1.%2.%3.%4.%5.%6.%7"/>
+      <w:lvlJc w:val="left"/>
+      <w:pPr>
+        <w:ind w:left="3960" w:hanging="1440"/>
+      </w:pPr>
+      <w:rPr>
+        <w:rFonts w:hint="default"/>
+      </w:rPr>
+    </w:lvl>
+    <w:lvl w:ilvl="7">
+      <w:start w:val="1"/>
+      <w:numFmt w:val="decimal"/>
+      <w:isLgl/>
+      <w:lvlText w:val="%1.%2.%3.%4.%5.%6.%7.%8"/>
+      <w:lvlJc w:val="left"/>
+      <w:pPr>
+        <w:ind w:left="4320" w:hanging="1440"/>
+      </w:pPr>
+      <w:rPr>
+        <w:rFonts w:hint="default"/>
+      </w:rPr>
+    </w:lvl>
+    <w:lvl w:ilvl="8">
+      <w:start w:val="1"/>
+      <w:numFmt w:val="decimal"/>
+      <w:isLgl/>
+      <w:lvlText w:val="%1.%2.%3.%4.%5.%6.%7.%8.%9"/>
+      <w:lvlJc w:val="left"/>
+      <w:pPr>
+        <w:ind w:left="4680" w:hanging="1440"/>
+      </w:pPr>
+      <w:rPr>
+        <w:rFonts w:hint="default"/>
+      </w:rPr>
     </w:lvl>
   </w:abstractNum>
   <w:abstractNum w:abstractNumId="27" w15:restartNumberingAfterBreak="0">
@@ -12865,9 +13377,9 @@
   </w:abstractNum>
   <w:abstractNum w:abstractNumId="29" w15:restartNumberingAfterBreak="0">
     <w:nsid w:val="7DB610AF"/>
-    <w:multiLevelType w:val="hybridMultilevel"/>
-    <w:tmpl w:val="FC80883C"/>
-    <w:lvl w:ilvl="0" w:tplc="7E90C916">
+    <w:multiLevelType w:val="multilevel"/>
+    <w:tmpl w:val="F9DAC75A"/>
+    <w:lvl w:ilvl="0">
       <w:start w:val="1"/>
       <w:numFmt w:val="decimal"/>
       <w:lvlText w:val="%1."/>
@@ -12879,77 +13391,108 @@
         <w:rFonts w:hint="default"/>
       </w:rPr>
     </w:lvl>
-    <w:lvl w:ilvl="1" w:tplc="08090019" w:tentative="1">
-      <w:start w:val="1"/>
-      <w:numFmt w:val="lowerLetter"/>
-      <w:lvlText w:val="%2."/>
-      <w:lvlJc w:val="left"/>
-      <w:pPr>
-        <w:ind w:left="2160" w:hanging="360"/>
-      </w:pPr>
-    </w:lvl>
-    <w:lvl w:ilvl="2" w:tplc="0809001B" w:tentative="1">
-      <w:start w:val="1"/>
-      <w:numFmt w:val="lowerRoman"/>
-      <w:lvlText w:val="%3."/>
-      <w:lvlJc w:val="right"/>
-      <w:pPr>
-        <w:ind w:left="2880" w:hanging="180"/>
-      </w:pPr>
-    </w:lvl>
-    <w:lvl w:ilvl="3" w:tplc="0809000F" w:tentative="1">
-      <w:start w:val="1"/>
+    <w:lvl w:ilvl="1">
       <w:numFmt w:val="decimal"/>
-      <w:lvlText w:val="%4."/>
-      <w:lvlJc w:val="left"/>
-      <w:pPr>
-        <w:ind w:left="3600" w:hanging="360"/>
-      </w:pPr>
-    </w:lvl>
-    <w:lvl w:ilvl="4" w:tplc="08090019" w:tentative="1">
-      <w:start w:val="1"/>
-      <w:numFmt w:val="lowerLetter"/>
-      <w:lvlText w:val="%5."/>
-      <w:lvlJc w:val="left"/>
-      <w:pPr>
-        <w:ind w:left="4320" w:hanging="360"/>
-      </w:pPr>
-    </w:lvl>
-    <w:lvl w:ilvl="5" w:tplc="0809001B" w:tentative="1">
-      <w:start w:val="1"/>
-      <w:numFmt w:val="lowerRoman"/>
-      <w:lvlText w:val="%6."/>
-      <w:lvlJc w:val="right"/>
-      <w:pPr>
-        <w:ind w:left="5040" w:hanging="180"/>
-      </w:pPr>
-    </w:lvl>
-    <w:lvl w:ilvl="6" w:tplc="0809000F" w:tentative="1">
+      <w:isLgl/>
+      <w:lvlText w:val="%1.%2"/>
+      <w:lvlJc w:val="left"/>
+      <w:pPr>
+        <w:ind w:left="1440" w:hanging="360"/>
+      </w:pPr>
+      <w:rPr>
+        <w:rFonts w:hint="default"/>
+      </w:rPr>
+    </w:lvl>
+    <w:lvl w:ilvl="2">
       <w:start w:val="1"/>
       <w:numFmt w:val="decimal"/>
-      <w:lvlText w:val="%7."/>
-      <w:lvlJc w:val="left"/>
-      <w:pPr>
-        <w:ind w:left="5760" w:hanging="360"/>
-      </w:pPr>
-    </w:lvl>
-    <w:lvl w:ilvl="7" w:tplc="08090019" w:tentative="1">
-      <w:start w:val="1"/>
-      <w:numFmt w:val="lowerLetter"/>
-      <w:lvlText w:val="%8."/>
-      <w:lvlJc w:val="left"/>
-      <w:pPr>
-        <w:ind w:left="6480" w:hanging="360"/>
-      </w:pPr>
-    </w:lvl>
-    <w:lvl w:ilvl="8" w:tplc="0809001B" w:tentative="1">
-      <w:start w:val="1"/>
-      <w:numFmt w:val="lowerRoman"/>
-      <w:lvlText w:val="%9."/>
-      <w:lvlJc w:val="right"/>
-      <w:pPr>
-        <w:ind w:left="7200" w:hanging="180"/>
-      </w:pPr>
+      <w:isLgl/>
+      <w:lvlText w:val="%1.%2.%3"/>
+      <w:lvlJc w:val="left"/>
+      <w:pPr>
+        <w:ind w:left="1800" w:hanging="720"/>
+      </w:pPr>
+      <w:rPr>
+        <w:rFonts w:hint="default"/>
+      </w:rPr>
+    </w:lvl>
+    <w:lvl w:ilvl="3">
+      <w:start w:val="1"/>
+      <w:numFmt w:val="decimal"/>
+      <w:isLgl/>
+      <w:lvlText w:val="%1.%2.%3.%4"/>
+      <w:lvlJc w:val="left"/>
+      <w:pPr>
+        <w:ind w:left="1800" w:hanging="720"/>
+      </w:pPr>
+      <w:rPr>
+        <w:rFonts w:hint="default"/>
+      </w:rPr>
+    </w:lvl>
+    <w:lvl w:ilvl="4">
+      <w:start w:val="1"/>
+      <w:numFmt w:val="decimal"/>
+      <w:isLgl/>
+      <w:lvlText w:val="%1.%2.%3.%4.%5"/>
+      <w:lvlJc w:val="left"/>
+      <w:pPr>
+        <w:ind w:left="2160" w:hanging="1080"/>
+      </w:pPr>
+      <w:rPr>
+        <w:rFonts w:hint="default"/>
+      </w:rPr>
+    </w:lvl>
+    <w:lvl w:ilvl="5">
+      <w:start w:val="1"/>
+      <w:numFmt w:val="decimal"/>
+      <w:isLgl/>
+      <w:lvlText w:val="%1.%2.%3.%4.%5.%6"/>
+      <w:lvlJc w:val="left"/>
+      <w:pPr>
+        <w:ind w:left="2520" w:hanging="1440"/>
+      </w:pPr>
+      <w:rPr>
+        <w:rFonts w:hint="default"/>
+      </w:rPr>
+    </w:lvl>
+    <w:lvl w:ilvl="6">
+      <w:start w:val="1"/>
+      <w:numFmt w:val="decimal"/>
+      <w:isLgl/>
+      <w:lvlText w:val="%1.%2.%3.%4.%5.%6.%7"/>
+      <w:lvlJc w:val="left"/>
+      <w:pPr>
+        <w:ind w:left="2520" w:hanging="1440"/>
+      </w:pPr>
+      <w:rPr>
+        <w:rFonts w:hint="default"/>
+      </w:rPr>
+    </w:lvl>
+    <w:lvl w:ilvl="7">
+      <w:start w:val="1"/>
+      <w:numFmt w:val="decimal"/>
+      <w:isLgl/>
+      <w:lvlText w:val="%1.%2.%3.%4.%5.%6.%7.%8"/>
+      <w:lvlJc w:val="left"/>
+      <w:pPr>
+        <w:ind w:left="2880" w:hanging="1800"/>
+      </w:pPr>
+      <w:rPr>
+        <w:rFonts w:hint="default"/>
+      </w:rPr>
+    </w:lvl>
+    <w:lvl w:ilvl="8">
+      <w:start w:val="1"/>
+      <w:numFmt w:val="decimal"/>
+      <w:isLgl/>
+      <w:lvlText w:val="%1.%2.%3.%4.%5.%6.%7.%8.%9"/>
+      <w:lvlJc w:val="left"/>
+      <w:pPr>
+        <w:ind w:left="2880" w:hanging="1800"/>
+      </w:pPr>
+      <w:rPr>
+        <w:rFonts w:hint="default"/>
+      </w:rPr>
     </w:lvl>
   </w:abstractNum>
   <w:abstractNum w:abstractNumId="30" w15:restartNumberingAfterBreak="0">
@@ -13875,6 +14418,19 @@
       <w:szCs w:val="24"/>
     </w:rPr>
   </w:style>
+  <w:style w:type="paragraph" w:styleId="TOC3">
+    <w:name w:val="toc 3"/>
+    <w:basedOn w:val="Normal"/>
+    <w:next w:val="Normal"/>
+    <w:autoRedefine/>
+    <w:uiPriority w:val="39"/>
+    <w:unhideWhenUsed/>
+    <w:rsid w:val="008E0CBA"/>
+    <w:pPr>
+      <w:spacing w:after="100"/>
+      <w:ind w:left="440"/>
+    </w:pPr>
+  </w:style>
 </w:styles>
 </file>
 
@@ -14178,7 +14734,7 @@
 </file>
 
 <file path=customXml/itemProps1.xml><?xml version="1.0" encoding="utf-8"?>
-<ds:datastoreItem xmlns:ds="http://schemas.openxmlformats.org/officeDocument/2006/customXml" ds:itemID="{B64E9859-48BA-4D92-8120-78879A882C2B}">
+<ds:datastoreItem xmlns:ds="http://schemas.openxmlformats.org/officeDocument/2006/customXml" ds:itemID="{2F1EF2CA-2B92-4641-B3A9-0BF797460F72}">
   <ds:schemaRefs>
     <ds:schemaRef ds:uri="http://schemas.openxmlformats.org/officeDocument/2006/bibliography"/>
   </ds:schemaRefs>

</xml_diff>